<commit_message>
Teaccher objects sorted into classes, defaulting ones being handled right now. GUI is also underway.
</commit_message>
<xml_diff>
--- a/TimeTable Extras/The time-table project.docx
+++ b/TimeTable Extras/The time-table project.docx
@@ -23,16 +23,16 @@
             <mc:AlternateContent>
               <mc:Choice Requires="wpg">
                 <w:drawing>
-                  <wp:anchor distT="0" distB="0" distL="114300" distR="114300" simplePos="0" relativeHeight="251659264" behindDoc="1" locked="0" layoutInCell="1" allowOverlap="1" wp14:anchorId="36A85F46" wp14:editId="745BE01C">
+                  <wp:anchor distT="0" distB="0" distL="114300" distR="114300" simplePos="0" relativeHeight="251659264" behindDoc="1" locked="0" layoutInCell="1" allowOverlap="1" wp14:anchorId="48E683C2" wp14:editId="4E5973CE">
                     <wp:simplePos x="0" y="0"/>
                     <wp:positionH relativeFrom="margin">
-                      <wp:posOffset>-463067</wp:posOffset>
+                      <wp:posOffset>-680720</wp:posOffset>
                     </wp:positionH>
                     <wp:positionV relativeFrom="page">
-                      <wp:posOffset>668740</wp:posOffset>
+                      <wp:posOffset>676275</wp:posOffset>
                     </wp:positionV>
-                    <wp:extent cx="6963965" cy="5677469"/>
-                    <wp:effectExtent l="0" t="0" r="8890" b="0"/>
+                    <wp:extent cx="7348877" cy="6211614"/>
+                    <wp:effectExtent l="38100" t="57150" r="42545" b="0"/>
                     <wp:wrapNone/>
                     <wp:docPr id="125" name="Group 125"/>
                     <wp:cNvGraphicFramePr>
@@ -47,10 +47,23 @@
                           <wpg:grpSpPr>
                             <a:xfrm>
                               <a:off x="0" y="0"/>
-                              <a:ext cx="6963965" cy="5677469"/>
-                              <a:chOff x="-2881" y="194755"/>
-                              <a:chExt cx="5564211" cy="5404012"/>
+                              <a:ext cx="7348877" cy="6211614"/>
+                              <a:chOff x="31095" y="194755"/>
+                              <a:chExt cx="5530235" cy="5205821"/>
                             </a:xfrm>
+                            <a:blipFill dpi="0" rotWithShape="1">
+                              <a:blip r:embed="rId9">
+                                <a:extLst>
+                                  <a:ext uri="{28A0092B-C50C-407E-A947-70E740481C1C}">
+                                    <a14:useLocalDpi xmlns:a14="http://schemas.microsoft.com/office/drawing/2010/main" val="0"/>
+                                  </a:ext>
+                                </a:extLst>
+                              </a:blip>
+                              <a:srcRect/>
+                              <a:stretch>
+                                <a:fillRect/>
+                              </a:stretch>
+                            </a:blipFill>
                           </wpg:grpSpPr>
                           <wps:wsp>
                             <wps:cNvPr id="126" name="Freeform 10"/>
@@ -59,8 +72,8 @@
                             </wps:cNvSpPr>
                             <wps:spPr bwMode="auto">
                               <a:xfrm>
-                                <a:off x="0" y="194755"/>
-                                <a:ext cx="5557520" cy="5404012"/>
+                                <a:off x="32711" y="194755"/>
+                                <a:ext cx="5528602" cy="5205821"/>
                               </a:xfrm>
                               <a:custGeom>
                                 <a:avLst/>
@@ -143,9 +156,29 @@
                                   </a:path>
                                 </a:pathLst>
                               </a:custGeom>
+                              <a:blipFill dpi="0" rotWithShape="1">
+                                <a:blip r:embed="rId9">
+                                  <a:extLst>
+                                    <a:ext uri="{28A0092B-C50C-407E-A947-70E740481C1C}">
+                                      <a14:useLocalDpi xmlns:a14="http://schemas.microsoft.com/office/drawing/2010/main" val="0"/>
+                                    </a:ext>
+                                  </a:extLst>
+                                </a:blip>
+                                <a:srcRect/>
+                                <a:stretch>
+                                  <a:fillRect/>
+                                </a:stretch>
+                              </a:blipFill>
                               <a:ln>
                                 <a:noFill/>
                               </a:ln>
+                              <a:scene3d>
+                                <a:camera prst="orthographicFront"/>
+                                <a:lightRig rig="threePt" dir="t"/>
+                              </a:scene3d>
+                              <a:sp3d>
+                                <a:bevelT w="190500" prst="hardEdge"/>
+                              </a:sp3d>
                             </wps:spPr>
                             <wps:style>
                               <a:lnRef idx="0">
@@ -170,51 +203,114 @@
                                       <w:szCs w:val="72"/>
                                     </w:rPr>
                                   </w:pPr>
-                                  <w:sdt>
-                                    <w:sdtPr>
-                                      <w:rPr>
-                                        <w:color w:val="FFFFFF" w:themeColor="background1"/>
-                                        <w:sz w:val="72"/>
-                                        <w:szCs w:val="72"/>
-                                      </w:rPr>
-                                      <w:alias w:val="Title"/>
-                                      <w:tag w:val=""/>
-                                      <w:id w:val="-554696155"/>
-                                      <w:dataBinding w:prefixMappings="xmlns:ns0='http://purl.org/dc/elements/1.1/' xmlns:ns1='http://schemas.openxmlformats.org/package/2006/metadata/core-properties' " w:xpath="/ns1:coreProperties[1]/ns0:title[1]" w:storeItemID="{6C3C8BC8-F283-45AE-878A-BAB7291924A1}"/>
-                                      <w:text/>
-                                    </w:sdtPr>
-                                    <w:sdtEndPr/>
-                                    <w:sdtContent>
-                                      <w:r>
-                                        <w:rPr>
-                                          <w:color w:val="FFFFFF" w:themeColor="background1"/>
-                                          <w:sz w:val="72"/>
-                                          <w:szCs w:val="72"/>
-                                        </w:rPr>
-                                        <w:t xml:space="preserve">The Timetable </w:t>
-                                      </w:r>
-                                      <w:r>
-                                        <w:rPr>
-                                          <w:color w:val="FFFFFF" w:themeColor="background1"/>
-                                          <w:sz w:val="72"/>
-                                          <w:szCs w:val="72"/>
-                                        </w:rPr>
-                                        <w:t>Generator</w:t>
-                                      </w:r>
-                                      <w:r>
-                                        <w:rPr>
-                                          <w:color w:val="FFFFFF" w:themeColor="background1"/>
-                                          <w:sz w:val="72"/>
-                                          <w:szCs w:val="72"/>
-                                        </w:rPr>
-                                        <w:t xml:space="preserve"> Software Review</w:t>
-                                      </w:r>
-                                    </w:sdtContent>
-                                  </w:sdt>
                                 </w:p>
                               </w:txbxContent>
                             </wps:txbx>
                             <wps:bodyPr rot="0" vert="horz" wrap="square" lIns="914400" tIns="1097280" rIns="1097280" bIns="1097280" anchor="b" anchorCtr="0" upright="1">
+                              <a:noAutofit/>
+                            </wps:bodyPr>
+                          </wps:wsp>
+                          <wps:wsp>
+                            <wps:cNvPr id="8" name="Freeform 11"/>
+                            <wps:cNvSpPr>
+                              <a:spLocks/>
+                            </wps:cNvSpPr>
+                            <wps:spPr bwMode="auto">
+                              <a:xfrm flipH="1">
+                                <a:off x="31095" y="4653845"/>
+                                <a:ext cx="4312958" cy="509905"/>
+                              </a:xfrm>
+                              <a:custGeom>
+                                <a:avLst/>
+                                <a:gdLst>
+                                  <a:gd name="T0" fmla="*/ 607 w 607"/>
+                                  <a:gd name="T1" fmla="*/ 0 h 66"/>
+                                  <a:gd name="T2" fmla="*/ 176 w 607"/>
+                                  <a:gd name="T3" fmla="*/ 57 h 66"/>
+                                  <a:gd name="T4" fmla="*/ 0 w 607"/>
+                                  <a:gd name="T5" fmla="*/ 48 h 66"/>
+                                  <a:gd name="T6" fmla="*/ 251 w 607"/>
+                                  <a:gd name="T7" fmla="*/ 66 h 66"/>
+                                  <a:gd name="T8" fmla="*/ 607 w 607"/>
+                                  <a:gd name="T9" fmla="*/ 27 h 66"/>
+                                  <a:gd name="T10" fmla="*/ 607 w 607"/>
+                                  <a:gd name="T11" fmla="*/ 0 h 66"/>
+                                </a:gdLst>
+                                <a:ahLst/>
+                                <a:cxnLst>
+                                  <a:cxn ang="0">
+                                    <a:pos x="T0" y="T1"/>
+                                  </a:cxn>
+                                  <a:cxn ang="0">
+                                    <a:pos x="T2" y="T3"/>
+                                  </a:cxn>
+                                  <a:cxn ang="0">
+                                    <a:pos x="T4" y="T5"/>
+                                  </a:cxn>
+                                  <a:cxn ang="0">
+                                    <a:pos x="T6" y="T7"/>
+                                  </a:cxn>
+                                  <a:cxn ang="0">
+                                    <a:pos x="T8" y="T9"/>
+                                  </a:cxn>
+                                  <a:cxn ang="0">
+                                    <a:pos x="T10" y="T11"/>
+                                  </a:cxn>
+                                </a:cxnLst>
+                                <a:rect l="0" t="0" r="r" b="b"/>
+                                <a:pathLst>
+                                  <a:path w="607" h="66">
+                                    <a:moveTo>
+                                      <a:pt x="607" y="0"/>
+                                    </a:moveTo>
+                                    <a:cubicBezTo>
+                                      <a:pt x="450" y="44"/>
+                                      <a:pt x="300" y="57"/>
+                                      <a:pt x="176" y="57"/>
+                                    </a:cubicBezTo>
+                                    <a:cubicBezTo>
+                                      <a:pt x="109" y="57"/>
+                                      <a:pt x="49" y="53"/>
+                                      <a:pt x="0" y="48"/>
+                                    </a:cubicBezTo>
+                                    <a:cubicBezTo>
+                                      <a:pt x="66" y="58"/>
+                                      <a:pt x="152" y="66"/>
+                                      <a:pt x="251" y="66"/>
+                                    </a:cubicBezTo>
+                                    <a:cubicBezTo>
+                                      <a:pt x="358" y="66"/>
+                                      <a:pt x="480" y="56"/>
+                                      <a:pt x="607" y="27"/>
+                                    </a:cubicBezTo>
+                                    <a:cubicBezTo>
+                                      <a:pt x="607" y="0"/>
+                                      <a:pt x="607" y="0"/>
+                                      <a:pt x="607" y="0"/>
+                                    </a:cubicBezTo>
+                                  </a:path>
+                                </a:pathLst>
+                              </a:custGeom>
+                              <a:solidFill>
+                                <a:schemeClr val="tx1"/>
+                              </a:solidFill>
+                              <a:ln>
+                                <a:noFill/>
+                              </a:ln>
+                              <a:extLst>
+                                <a:ext uri="{91240B29-F687-4F45-9708-019B960494DF}">
+                                  <a14:hiddenLine xmlns:a14="http://schemas.microsoft.com/office/drawing/2010/main" w="9525">
+                                    <a:solidFill>
+                                      <a:srgbClr val="000000"/>
+                                    </a:solidFill>
+                                    <a:round/>
+                                    <a:headEnd/>
+                                    <a:tailEnd/>
+                                  </a14:hiddenLine>
+                                </a:ext>
+                              </a:extLst>
+                            </wps:spPr>
+                            <wps:bodyPr rot="0" vert="horz" wrap="square" lIns="91440" tIns="45720" rIns="91440" bIns="45720" anchor="b" anchorCtr="0" upright="1">
                               <a:noAutofit/>
                             </wps:bodyPr>
                           </wps:wsp>
@@ -225,7 +321,7 @@
                             </wps:cNvSpPr>
                             <wps:spPr bwMode="auto">
                               <a:xfrm>
-                                <a:off x="876300" y="4769783"/>
+                                <a:off x="876300" y="4471210"/>
                                 <a:ext cx="4685030" cy="509905"/>
                               </a:xfrm>
                               <a:custGeom>
@@ -300,115 +396,7 @@
                                 </a:pathLst>
                               </a:custGeom>
                               <a:solidFill>
-                                <a:schemeClr val="bg1">
-                                  <a:alpha val="30000"/>
-                                </a:schemeClr>
-                              </a:solidFill>
-                              <a:ln>
-                                <a:noFill/>
-                              </a:ln>
-                              <a:extLst>
-                                <a:ext uri="{91240B29-F687-4F45-9708-019B960494DF}">
-                                  <a14:hiddenLine xmlns:a14="http://schemas.microsoft.com/office/drawing/2010/main" w="9525">
-                                    <a:solidFill>
-                                      <a:srgbClr val="000000"/>
-                                    </a:solidFill>
-                                    <a:round/>
-                                    <a:headEnd/>
-                                    <a:tailEnd/>
-                                  </a14:hiddenLine>
-                                </a:ext>
-                              </a:extLst>
-                            </wps:spPr>
-                            <wps:bodyPr rot="0" vert="horz" wrap="square" lIns="91440" tIns="45720" rIns="91440" bIns="45720" anchor="b" anchorCtr="0" upright="1">
-                              <a:noAutofit/>
-                            </wps:bodyPr>
-                          </wps:wsp>
-                          <wps:wsp>
-                            <wps:cNvPr id="8" name="Freeform 11"/>
-                            <wps:cNvSpPr>
-                              <a:spLocks/>
-                            </wps:cNvSpPr>
-                            <wps:spPr bwMode="auto">
-                              <a:xfrm flipH="1">
-                                <a:off x="-2881" y="4564272"/>
-                                <a:ext cx="4312958" cy="509905"/>
-                              </a:xfrm>
-                              <a:custGeom>
-                                <a:avLst/>
-                                <a:gdLst>
-                                  <a:gd name="T0" fmla="*/ 607 w 607"/>
-                                  <a:gd name="T1" fmla="*/ 0 h 66"/>
-                                  <a:gd name="T2" fmla="*/ 176 w 607"/>
-                                  <a:gd name="T3" fmla="*/ 57 h 66"/>
-                                  <a:gd name="T4" fmla="*/ 0 w 607"/>
-                                  <a:gd name="T5" fmla="*/ 48 h 66"/>
-                                  <a:gd name="T6" fmla="*/ 251 w 607"/>
-                                  <a:gd name="T7" fmla="*/ 66 h 66"/>
-                                  <a:gd name="T8" fmla="*/ 607 w 607"/>
-                                  <a:gd name="T9" fmla="*/ 27 h 66"/>
-                                  <a:gd name="T10" fmla="*/ 607 w 607"/>
-                                  <a:gd name="T11" fmla="*/ 0 h 66"/>
-                                </a:gdLst>
-                                <a:ahLst/>
-                                <a:cxnLst>
-                                  <a:cxn ang="0">
-                                    <a:pos x="T0" y="T1"/>
-                                  </a:cxn>
-                                  <a:cxn ang="0">
-                                    <a:pos x="T2" y="T3"/>
-                                  </a:cxn>
-                                  <a:cxn ang="0">
-                                    <a:pos x="T4" y="T5"/>
-                                  </a:cxn>
-                                  <a:cxn ang="0">
-                                    <a:pos x="T6" y="T7"/>
-                                  </a:cxn>
-                                  <a:cxn ang="0">
-                                    <a:pos x="T8" y="T9"/>
-                                  </a:cxn>
-                                  <a:cxn ang="0">
-                                    <a:pos x="T10" y="T11"/>
-                                  </a:cxn>
-                                </a:cxnLst>
-                                <a:rect l="0" t="0" r="r" b="b"/>
-                                <a:pathLst>
-                                  <a:path w="607" h="66">
-                                    <a:moveTo>
-                                      <a:pt x="607" y="0"/>
-                                    </a:moveTo>
-                                    <a:cubicBezTo>
-                                      <a:pt x="450" y="44"/>
-                                      <a:pt x="300" y="57"/>
-                                      <a:pt x="176" y="57"/>
-                                    </a:cubicBezTo>
-                                    <a:cubicBezTo>
-                                      <a:pt x="109" y="57"/>
-                                      <a:pt x="49" y="53"/>
-                                      <a:pt x="0" y="48"/>
-                                    </a:cubicBezTo>
-                                    <a:cubicBezTo>
-                                      <a:pt x="66" y="58"/>
-                                      <a:pt x="152" y="66"/>
-                                      <a:pt x="251" y="66"/>
-                                    </a:cubicBezTo>
-                                    <a:cubicBezTo>
-                                      <a:pt x="358" y="66"/>
-                                      <a:pt x="480" y="56"/>
-                                      <a:pt x="607" y="27"/>
-                                    </a:cubicBezTo>
-                                    <a:cubicBezTo>
-                                      <a:pt x="607" y="0"/>
-                                      <a:pt x="607" y="0"/>
-                                      <a:pt x="607" y="0"/>
-                                    </a:cubicBezTo>
-                                  </a:path>
-                                </a:pathLst>
-                              </a:custGeom>
-                              <a:solidFill>
-                                <a:schemeClr val="bg1">
-                                  <a:alpha val="30000"/>
-                                </a:schemeClr>
+                                <a:schemeClr val="tx1"/>
                               </a:solidFill>
                               <a:ln>
                                 <a:noFill/>
@@ -444,15 +432,13 @@
               </mc:Choice>
               <mc:Fallback>
                 <w:pict>
-                  <v:group w14:anchorId="36A85F46" id="Group 125" o:spid="_x0000_s1026" style="position:absolute;margin-left:-36.45pt;margin-top:52.65pt;width:548.35pt;height:447.05pt;z-index:-251657216;mso-position-horizontal-relative:margin;mso-position-vertical-relative:page;mso-width-relative:margin" coordorigin="-28,1947" coordsize="55642,54040" o:gfxdata="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">
+                  <v:group w14:anchorId="48E683C2" id="Group 125" o:spid="_x0000_s1026" style="position:absolute;margin-left:-53.6pt;margin-top:53.25pt;width:578.65pt;height:489.1pt;z-index:-251657216;mso-position-horizontal-relative:margin;mso-position-vertical-relative:page;mso-width-relative:margin" coordorigin="310,1947" coordsize="55302,52058" o:gfxdata="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">
                     <o:lock v:ext="edit" aspectratio="t"/>
-                    <v:shape id="Freeform 10" o:spid="_x0000_s1027" style="position:absolute;top:1947;width:55575;height:54040;visibility:visible;mso-wrap-style:square;v-text-anchor:bottom" coordsize="720,700" o:spt="100" o:gfxdata="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" adj="-11796480,,5400" path="m,c,644,,644,,644v23,6,62,14,113,21c250,685,476,700,720,644v,-27,,-27,,-27c720,,720,,720,,,,,,,e" fillcolor="#4d5f78 [2994]" stroked="f">
-                      <v:fill color2="#2a3442 [2018]" rotate="t" colors="0 #5d6d85;.5 #485972;1 #334258" focus="100%" type="gradient">
-                        <o:fill v:ext="view" type="gradientUnscaled"/>
-                      </v:fill>
+                    <v:shape id="Freeform 10" o:spid="_x0000_s1027" style="position:absolute;left:327;top:1947;width:55286;height:52058;visibility:visible;mso-wrap-style:square;v-text-anchor:bottom" coordsize="720,700" o:spt="100" o:gfxdata="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" adj="-11796480,,5400" path="m,c,644,,644,,644v23,6,62,14,113,21c250,685,476,700,720,644v,-27,,-27,,-27c720,,720,,720,,,,,,,e" stroked="f">
+                      <v:fill r:id="rId10" o:title="" recolor="t" rotate="t" type="frame"/>
                       <v:stroke joinstyle="miter"/>
                       <v:formulas/>
-                      <v:path arrowok="t" o:connecttype="custom" o:connectlocs="0,0;0,4971691;872222,5133811;5557520,4971691;5557520,4763251;5557520,0;0,0" o:connectangles="0,0,0,0,0,0,0" textboxrect="0,0,720,700"/>
+                      <v:path arrowok="t" o:connecttype="custom" o:connectlocs="0,0;0,4789355;867683,4945530;5528602,4789355;5528602,4588559;5528602,0;0,0" o:connectangles="0,0,0,0,0,0,0" textboxrect="0,0,720,700"/>
                       <v:textbox inset="1in,86.4pt,86.4pt,86.4pt">
                         <w:txbxContent>
                           <w:p>
@@ -464,58 +450,15 @@
                                 <w:szCs w:val="72"/>
                               </w:rPr>
                             </w:pPr>
-                            <w:sdt>
-                              <w:sdtPr>
-                                <w:rPr>
-                                  <w:color w:val="FFFFFF" w:themeColor="background1"/>
-                                  <w:sz w:val="72"/>
-                                  <w:szCs w:val="72"/>
-                                </w:rPr>
-                                <w:alias w:val="Title"/>
-                                <w:tag w:val=""/>
-                                <w:id w:val="-554696155"/>
-                                <w:dataBinding w:prefixMappings="xmlns:ns0='http://purl.org/dc/elements/1.1/' xmlns:ns1='http://schemas.openxmlformats.org/package/2006/metadata/core-properties' " w:xpath="/ns1:coreProperties[1]/ns0:title[1]" w:storeItemID="{6C3C8BC8-F283-45AE-878A-BAB7291924A1}"/>
-                                <w:text/>
-                              </w:sdtPr>
-                              <w:sdtEndPr/>
-                              <w:sdtContent>
-                                <w:r>
-                                  <w:rPr>
-                                    <w:color w:val="FFFFFF" w:themeColor="background1"/>
-                                    <w:sz w:val="72"/>
-                                    <w:szCs w:val="72"/>
-                                  </w:rPr>
-                                  <w:t xml:space="preserve">The Timetable </w:t>
-                                </w:r>
-                                <w:r>
-                                  <w:rPr>
-                                    <w:color w:val="FFFFFF" w:themeColor="background1"/>
-                                    <w:sz w:val="72"/>
-                                    <w:szCs w:val="72"/>
-                                  </w:rPr>
-                                  <w:t>Generator</w:t>
-                                </w:r>
-                                <w:r>
-                                  <w:rPr>
-                                    <w:color w:val="FFFFFF" w:themeColor="background1"/>
-                                    <w:sz w:val="72"/>
-                                    <w:szCs w:val="72"/>
-                                  </w:rPr>
-                                  <w:t xml:space="preserve"> Software Review</w:t>
-                                </w:r>
-                              </w:sdtContent>
-                            </w:sdt>
                           </w:p>
                         </w:txbxContent>
                       </v:textbox>
                     </v:shape>
-                    <v:shape id="Freeform 11" o:spid="_x0000_s1028" style="position:absolute;left:8763;top:47697;width:46850;height:5099;visibility:visible;mso-wrap-style:square;v-text-anchor:bottom" coordsize="607,66" o:gfxdata="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" path="m607,c450,44,300,57,176,57,109,57,49,53,,48,66,58,152,66,251,66,358,66,480,56,607,27,607,,607,,607,e" fillcolor="white [3212]" stroked="f">
-                      <v:fill opacity="19789f"/>
+                    <v:shape id="Freeform 11" o:spid="_x0000_s1028" style="position:absolute;left:310;top:46538;width:43130;height:5099;flip:x;visibility:visible;mso-wrap-style:square;v-text-anchor:bottom" coordsize="607,66" o:gfxdata="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" path="m607,c450,44,300,57,176,57,109,57,49,53,,48,66,58,152,66,251,66,358,66,480,56,607,27,607,,607,,607,e" fillcolor="black [3213]" stroked="f">
+                      <v:path arrowok="t" o:connecttype="custom" o:connectlocs="4312958,0;1250545,440373;0,370840;1783447,509905;4312958,208598;4312958,0" o:connectangles="0,0,0,0,0,0"/>
+                    </v:shape>
+                    <v:shape id="Freeform 11" o:spid="_x0000_s1029" style="position:absolute;left:8763;top:44712;width:46850;height:5099;visibility:visible;mso-wrap-style:square;v-text-anchor:bottom" coordsize="607,66" o:gfxdata="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" path="m607,c450,44,300,57,176,57,109,57,49,53,,48,66,58,152,66,251,66,358,66,480,56,607,27,607,,607,,607,e" fillcolor="black [3213]" stroked="f">
                       <v:path arrowok="t" o:connecttype="custom" o:connectlocs="4685030,0;1358427,440373;0,370840;1937302,509905;4685030,208598;4685030,0" o:connectangles="0,0,0,0,0,0"/>
-                    </v:shape>
-                    <v:shape id="Freeform 11" o:spid="_x0000_s1029" style="position:absolute;left:-28;top:45642;width:43128;height:5099;flip:x;visibility:visible;mso-wrap-style:square;v-text-anchor:bottom" coordsize="607,66" o:gfxdata="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" path="m607,c450,44,300,57,176,57,109,57,49,53,,48,66,58,152,66,251,66,358,66,480,56,607,27,607,,607,,607,e" fillcolor="white [3212]" stroked="f">
-                      <v:fill opacity="19789f"/>
-                      <v:path arrowok="t" o:connecttype="custom" o:connectlocs="4312958,0;1250545,440373;0,370840;1783447,509905;4312958,208598;4312958,0" o:connectangles="0,0,0,0,0,0"/>
                     </v:shape>
                     <w10:wrap anchorx="margin" anchory="page"/>
                   </v:group>
@@ -532,20 +475,420 @@
           <w:r>
             <w:rPr>
               <w:noProof/>
+              <w:color w:val="FFFFFF" w:themeColor="background1"/>
+              <w:sz w:val="72"/>
+              <w:szCs w:val="72"/>
             </w:rPr>
             <mc:AlternateContent>
               <mc:Choice Requires="wps">
                 <w:drawing>
-                  <wp:anchor distT="0" distB="0" distL="114300" distR="114300" simplePos="0" relativeHeight="251663360" behindDoc="0" locked="0" layoutInCell="1" allowOverlap="1" wp14:anchorId="205EE8CE" wp14:editId="7415F2E3">
+                  <wp:anchor distT="0" distB="0" distL="114300" distR="114300" simplePos="0" relativeHeight="251665408" behindDoc="0" locked="0" layoutInCell="1" allowOverlap="1" wp14:anchorId="2147E282" wp14:editId="5DC962DA">
                     <wp:simplePos x="0" y="0"/>
                     <wp:positionH relativeFrom="margin">
-                      <wp:posOffset>1052830</wp:posOffset>
+                      <wp:posOffset>1268095</wp:posOffset>
                     </wp:positionH>
                     <wp:positionV relativeFrom="paragraph">
-                      <wp:posOffset>6149653</wp:posOffset>
+                      <wp:posOffset>4466903</wp:posOffset>
                     </wp:positionV>
-                    <wp:extent cx="3862070" cy="422910"/>
-                    <wp:effectExtent l="0" t="0" r="5080" b="0"/>
+                    <wp:extent cx="3436620" cy="444500"/>
+                    <wp:effectExtent l="0" t="0" r="0" b="0"/>
+                    <wp:wrapNone/>
+                    <wp:docPr id="5" name="Text Box 5"/>
+                    <wp:cNvGraphicFramePr/>
+                    <a:graphic xmlns:a="http://schemas.openxmlformats.org/drawingml/2006/main">
+                      <a:graphicData uri="http://schemas.microsoft.com/office/word/2010/wordprocessingShape">
+                        <wps:wsp>
+                          <wps:cNvSpPr txBox="1"/>
+                          <wps:spPr>
+                            <a:xfrm>
+                              <a:off x="0" y="0"/>
+                              <a:ext cx="3436620" cy="444500"/>
+                            </a:xfrm>
+                            <a:prstGeom prst="rect">
+                              <a:avLst/>
+                            </a:prstGeom>
+                            <a:noFill/>
+                            <a:ln w="6350">
+                              <a:noFill/>
+                            </a:ln>
+                          </wps:spPr>
+                          <wps:txbx>
+                            <w:txbxContent>
+                              <w:p>
+                                <w:pPr>
+                                  <w:jc w:val="center"/>
+                                  <w:rPr>
+                                    <w:color w:val="FFFFFF" w:themeColor="background1"/>
+                                    <w:sz w:val="44"/>
+                                  </w:rPr>
+                                </w:pPr>
+                                <w:r>
+                                  <w:rPr>
+                                    <w:color w:val="FFFFFF" w:themeColor="background1"/>
+                                    <w:sz w:val="44"/>
+                                  </w:rPr>
+                                  <w:t xml:space="preserve">A </w:t>
+                                </w:r>
+                                <w:r>
+                                  <w:rPr>
+                                    <w:rFonts w:ascii="Times New Roman" w:hAnsi="Times New Roman" w:cs="Times New Roman"/>
+                                    <w:color w:val="FFFFFF" w:themeColor="background1"/>
+                                    <w:sz w:val="44"/>
+                                  </w:rPr>
+                                  <w:t>REPORT</w:t>
+                                </w:r>
+                                <w:r>
+                                  <w:rPr>
+                                    <w:color w:val="FFFFFF" w:themeColor="background1"/>
+                                    <w:sz w:val="44"/>
+                                  </w:rPr>
+                                  <w:t xml:space="preserve"> OF SORTS</w:t>
+                                </w:r>
+                              </w:p>
+                            </w:txbxContent>
+                          </wps:txbx>
+                          <wps:bodyPr rot="0" spcFirstLastPara="0" vertOverflow="overflow" horzOverflow="overflow" vert="horz" wrap="square" lIns="91440" tIns="45720" rIns="91440" bIns="45720" numCol="1" spcCol="0" rtlCol="0" fromWordArt="0" anchor="t" anchorCtr="0" forceAA="0" compatLnSpc="1">
+                            <a:prstTxWarp prst="textNoShape">
+                              <a:avLst/>
+                            </a:prstTxWarp>
+                            <a:noAutofit/>
+                          </wps:bodyPr>
+                        </wps:wsp>
+                      </a:graphicData>
+                    </a:graphic>
+                    <wp14:sizeRelH relativeFrom="margin">
+                      <wp14:pctWidth>0</wp14:pctWidth>
+                    </wp14:sizeRelH>
+                    <wp14:sizeRelV relativeFrom="margin">
+                      <wp14:pctHeight>0</wp14:pctHeight>
+                    </wp14:sizeRelV>
+                  </wp:anchor>
+                </w:drawing>
+              </mc:Choice>
+              <mc:Fallback>
+                <w:pict>
+                  <v:shapetype w14:anchorId="2147E282" id="_x0000_t202" coordsize="21600,21600" o:spt="202" path="m,l,21600r21600,l21600,xe">
+                    <v:stroke joinstyle="miter"/>
+                    <v:path gradientshapeok="t" o:connecttype="rect"/>
+                  </v:shapetype>
+                  <v:shape id="Text Box 5" o:spid="_x0000_s1030" type="#_x0000_t202" style="position:absolute;margin-left:99.85pt;margin-top:351.7pt;width:270.6pt;height:35pt;z-index:251665408;visibility:visible;mso-wrap-style:square;mso-width-percent:0;mso-height-percent:0;mso-wrap-distance-left:9pt;mso-wrap-distance-top:0;mso-wrap-distance-right:9pt;mso-wrap-distance-bottom:0;mso-position-horizontal:absolute;mso-position-horizontal-relative:margin;mso-position-vertical:absolute;mso-position-vertical-relative:text;mso-width-percent:0;mso-height-percent:0;mso-width-relative:margin;mso-height-relative:margin;v-text-anchor:top" o:gfxdata="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" filled="f" stroked="f" strokeweight=".5pt">
+                    <v:textbox>
+                      <w:txbxContent>
+                        <w:p>
+                          <w:pPr>
+                            <w:jc w:val="center"/>
+                            <w:rPr>
+                              <w:color w:val="FFFFFF" w:themeColor="background1"/>
+                              <w:sz w:val="44"/>
+                            </w:rPr>
+                          </w:pPr>
+                          <w:r>
+                            <w:rPr>
+                              <w:color w:val="FFFFFF" w:themeColor="background1"/>
+                              <w:sz w:val="44"/>
+                            </w:rPr>
+                            <w:t xml:space="preserve">A </w:t>
+                          </w:r>
+                          <w:r>
+                            <w:rPr>
+                              <w:rFonts w:ascii="Times New Roman" w:hAnsi="Times New Roman" w:cs="Times New Roman"/>
+                              <w:color w:val="FFFFFF" w:themeColor="background1"/>
+                              <w:sz w:val="44"/>
+                            </w:rPr>
+                            <w:t>REPORT</w:t>
+                          </w:r>
+                          <w:r>
+                            <w:rPr>
+                              <w:color w:val="FFFFFF" w:themeColor="background1"/>
+                              <w:sz w:val="44"/>
+                            </w:rPr>
+                            <w:t xml:space="preserve"> OF SORTS</w:t>
+                          </w:r>
+                        </w:p>
+                      </w:txbxContent>
+                    </v:textbox>
+                    <w10:wrap anchorx="margin"/>
+                  </v:shape>
+                </w:pict>
+              </mc:Fallback>
+            </mc:AlternateContent>
+          </w:r>
+          <w:r>
+            <w:rPr>
+              <w:noProof/>
+            </w:rPr>
+            <mc:AlternateContent>
+              <mc:Choice Requires="wps">
+                <w:drawing>
+                  <wp:anchor distT="0" distB="0" distL="114300" distR="114300" simplePos="0" relativeHeight="251664384" behindDoc="0" locked="0" layoutInCell="1" allowOverlap="1" wp14:anchorId="0D70D0C7" wp14:editId="3C061864">
+                    <wp:simplePos x="0" y="0"/>
+                    <wp:positionH relativeFrom="margin">
+                      <wp:posOffset>0</wp:posOffset>
+                    </wp:positionH>
+                    <wp:positionV relativeFrom="paragraph">
+                      <wp:posOffset>3245807</wp:posOffset>
+                    </wp:positionV>
+                    <wp:extent cx="6045200" cy="763905"/>
+                    <wp:effectExtent l="0" t="0" r="0" b="0"/>
+                    <wp:wrapNone/>
+                    <wp:docPr id="2" name="Text Box 2"/>
+                    <wp:cNvGraphicFramePr/>
+                    <a:graphic xmlns:a="http://schemas.openxmlformats.org/drawingml/2006/main">
+                      <a:graphicData uri="http://schemas.microsoft.com/office/word/2010/wordprocessingShape">
+                        <wps:wsp>
+                          <wps:cNvSpPr txBox="1"/>
+                          <wps:spPr>
+                            <a:xfrm>
+                              <a:off x="0" y="0"/>
+                              <a:ext cx="6045200" cy="763905"/>
+                            </a:xfrm>
+                            <a:prstGeom prst="rect">
+                              <a:avLst/>
+                            </a:prstGeom>
+                            <a:noFill/>
+                            <a:ln w="6350">
+                              <a:noFill/>
+                            </a:ln>
+                          </wps:spPr>
+                          <wps:txbx>
+                            <w:txbxContent>
+                              <w:p>
+                                <w:pPr>
+                                  <w:pStyle w:val="NoSpacing"/>
+                                  <w:spacing w:before="40" w:after="40"/>
+                                  <w:jc w:val="center"/>
+                                  <w:rPr>
+                                    <w:caps/>
+                                    <w:color w:val="FFFFFF" w:themeColor="background1"/>
+                                    <w:sz w:val="28"/>
+                                    <w:szCs w:val="28"/>
+                                  </w:rPr>
+                                </w:pPr>
+                                <w:r>
+                                  <w:rPr>
+                                    <w:caps/>
+                                    <w:color w:val="FFFFFF" w:themeColor="background1"/>
+                                    <w:sz w:val="28"/>
+                                    <w:szCs w:val="28"/>
+                                  </w:rPr>
+                                  <w:t xml:space="preserve">For schools, colleges </w:t>
+                                </w:r>
+                                <w:r>
+                                  <w:rPr>
+                                    <w:caps/>
+                                    <w:color w:val="FFFFFF" w:themeColor="background1"/>
+                                    <w:sz w:val="28"/>
+                                    <w:szCs w:val="28"/>
+                                  </w:rPr>
+                                  <w:t>AND</w:t>
+                                </w:r>
+                                <w:r>
+                                  <w:rPr>
+                                    <w:caps/>
+                                    <w:color w:val="FFFFFF" w:themeColor="background1"/>
+                                    <w:sz w:val="28"/>
+                                    <w:szCs w:val="28"/>
+                                  </w:rPr>
+                                  <w:t xml:space="preserve"> other institutions in general with an operational </w:t>
+                                </w:r>
+                                <w:r>
+                                  <w:rPr>
+                                    <w:caps/>
+                                    <w:color w:val="FFFFFF" w:themeColor="background1"/>
+                                    <w:sz w:val="28"/>
+                                    <w:szCs w:val="28"/>
+                                  </w:rPr>
+                                  <w:t>structure akin to a teacher (</w:t>
+                                </w:r>
+                                <w:r>
+                                  <w:rPr>
+                                    <w:caps/>
+                                    <w:color w:val="FFFFFF" w:themeColor="background1"/>
+                                    <w:sz w:val="28"/>
+                                    <w:szCs w:val="28"/>
+                                  </w:rPr>
+                                  <w:t xml:space="preserve">HANDLER)- class - </w:t>
+                                </w:r>
+                                <w:r>
+                                  <w:rPr>
+                                    <w:caps/>
+                                    <w:color w:val="FFFFFF" w:themeColor="background1"/>
+                                    <w:sz w:val="28"/>
+                                    <w:szCs w:val="28"/>
+                                  </w:rPr>
+                                  <w:t>ARM PARADIGM</w:t>
+                                </w:r>
+                                <w:r>
+                                  <w:rPr>
+                                    <w:caps/>
+                                    <w:color w:val="FFFFFF" w:themeColor="background1"/>
+                                    <w:sz w:val="28"/>
+                                    <w:szCs w:val="28"/>
+                                  </w:rPr>
+                                  <w:t>.</w:t>
+                                </w:r>
+                              </w:p>
+                              <w:p>
+                                <w:pPr>
+                                  <w:pStyle w:val="NoSpacing"/>
+                                  <w:spacing w:before="40" w:after="40"/>
+                                  <w:jc w:val="center"/>
+                                  <w:rPr>
+                                    <w:rFonts w:eastAsiaTheme="minorHAnsi"/>
+                                    <w:caps/>
+                                    <w:color w:val="5B9BD5" w:themeColor="accent1"/>
+                                    <w:sz w:val="28"/>
+                                    <w:szCs w:val="28"/>
+                                  </w:rPr>
+                                </w:pPr>
+                              </w:p>
+                              <w:p>
+                                <w:pPr>
+                                  <w:jc w:val="center"/>
+                                </w:pPr>
+                              </w:p>
+                            </w:txbxContent>
+                          </wps:txbx>
+                          <wps:bodyPr rot="0" spcFirstLastPara="0" vertOverflow="overflow" horzOverflow="overflow" vert="horz" wrap="square" lIns="91440" tIns="45720" rIns="91440" bIns="45720" numCol="1" spcCol="0" rtlCol="0" fromWordArt="0" anchor="t" anchorCtr="0" forceAA="0" compatLnSpc="1">
+                            <a:prstTxWarp prst="textNoShape">
+                              <a:avLst/>
+                            </a:prstTxWarp>
+                            <a:noAutofit/>
+                          </wps:bodyPr>
+                        </wps:wsp>
+                      </a:graphicData>
+                    </a:graphic>
+                    <wp14:sizeRelH relativeFrom="margin">
+                      <wp14:pctWidth>0</wp14:pctWidth>
+                    </wp14:sizeRelH>
+                  </wp:anchor>
+                </w:drawing>
+              </mc:Choice>
+              <mc:Fallback>
+                <w:pict>
+                  <v:shape w14:anchorId="0D70D0C7" id="Text Box 2" o:spid="_x0000_s1031" type="#_x0000_t202" style="position:absolute;margin-left:0;margin-top:255.6pt;width:476pt;height:60.15pt;z-index:251664384;visibility:visible;mso-wrap-style:square;mso-width-percent:0;mso-wrap-distance-left:9pt;mso-wrap-distance-top:0;mso-wrap-distance-right:9pt;mso-wrap-distance-bottom:0;mso-position-horizontal:absolute;mso-position-horizontal-relative:margin;mso-position-vertical:absolute;mso-position-vertical-relative:text;mso-width-percent:0;mso-width-relative:margin;v-text-anchor:top" o:gfxdata="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" filled="f" stroked="f" strokeweight=".5pt">
+                    <v:textbox>
+                      <w:txbxContent>
+                        <w:p>
+                          <w:pPr>
+                            <w:pStyle w:val="NoSpacing"/>
+                            <w:spacing w:before="40" w:after="40"/>
+                            <w:jc w:val="center"/>
+                            <w:rPr>
+                              <w:caps/>
+                              <w:color w:val="FFFFFF" w:themeColor="background1"/>
+                              <w:sz w:val="28"/>
+                              <w:szCs w:val="28"/>
+                            </w:rPr>
+                          </w:pPr>
+                          <w:r>
+                            <w:rPr>
+                              <w:caps/>
+                              <w:color w:val="FFFFFF" w:themeColor="background1"/>
+                              <w:sz w:val="28"/>
+                              <w:szCs w:val="28"/>
+                            </w:rPr>
+                            <w:t xml:space="preserve">For schools, colleges </w:t>
+                          </w:r>
+                          <w:r>
+                            <w:rPr>
+                              <w:caps/>
+                              <w:color w:val="FFFFFF" w:themeColor="background1"/>
+                              <w:sz w:val="28"/>
+                              <w:szCs w:val="28"/>
+                            </w:rPr>
+                            <w:t>AND</w:t>
+                          </w:r>
+                          <w:r>
+                            <w:rPr>
+                              <w:caps/>
+                              <w:color w:val="FFFFFF" w:themeColor="background1"/>
+                              <w:sz w:val="28"/>
+                              <w:szCs w:val="28"/>
+                            </w:rPr>
+                            <w:t xml:space="preserve"> other institutions in general with an operational </w:t>
+                          </w:r>
+                          <w:r>
+                            <w:rPr>
+                              <w:caps/>
+                              <w:color w:val="FFFFFF" w:themeColor="background1"/>
+                              <w:sz w:val="28"/>
+                              <w:szCs w:val="28"/>
+                            </w:rPr>
+                            <w:t>structure akin to a teacher (</w:t>
+                          </w:r>
+                          <w:r>
+                            <w:rPr>
+                              <w:caps/>
+                              <w:color w:val="FFFFFF" w:themeColor="background1"/>
+                              <w:sz w:val="28"/>
+                              <w:szCs w:val="28"/>
+                            </w:rPr>
+                            <w:t xml:space="preserve">HANDLER)- class - </w:t>
+                          </w:r>
+                          <w:r>
+                            <w:rPr>
+                              <w:caps/>
+                              <w:color w:val="FFFFFF" w:themeColor="background1"/>
+                              <w:sz w:val="28"/>
+                              <w:szCs w:val="28"/>
+                            </w:rPr>
+                            <w:t>ARM PARADIGM</w:t>
+                          </w:r>
+                          <w:r>
+                            <w:rPr>
+                              <w:caps/>
+                              <w:color w:val="FFFFFF" w:themeColor="background1"/>
+                              <w:sz w:val="28"/>
+                              <w:szCs w:val="28"/>
+                            </w:rPr>
+                            <w:t>.</w:t>
+                          </w:r>
+                        </w:p>
+                        <w:p>
+                          <w:pPr>
+                            <w:pStyle w:val="NoSpacing"/>
+                            <w:spacing w:before="40" w:after="40"/>
+                            <w:jc w:val="center"/>
+                            <w:rPr>
+                              <w:rFonts w:eastAsiaTheme="minorHAnsi"/>
+                              <w:caps/>
+                              <w:color w:val="5B9BD5" w:themeColor="accent1"/>
+                              <w:sz w:val="28"/>
+                              <w:szCs w:val="28"/>
+                            </w:rPr>
+                          </w:pPr>
+                        </w:p>
+                        <w:p>
+                          <w:pPr>
+                            <w:jc w:val="center"/>
+                          </w:pPr>
+                        </w:p>
+                      </w:txbxContent>
+                    </v:textbox>
+                    <w10:wrap anchorx="margin"/>
+                  </v:shape>
+                </w:pict>
+              </mc:Fallback>
+            </mc:AlternateContent>
+          </w:r>
+          <w:r>
+            <w:rPr>
+              <w:noProof/>
+            </w:rPr>
+            <mc:AlternateContent>
+              <mc:Choice Requires="wps">
+                <w:drawing>
+                  <wp:anchor distT="0" distB="0" distL="114300" distR="114300" simplePos="0" relativeHeight="251663360" behindDoc="0" locked="0" layoutInCell="1" allowOverlap="1" wp14:anchorId="50E293B6" wp14:editId="1F498FBA">
+                    <wp:simplePos x="0" y="0"/>
+                    <wp:positionH relativeFrom="margin">
+                      <wp:align>center</wp:align>
+                    </wp:positionH>
+                    <wp:positionV relativeFrom="paragraph">
+                      <wp:posOffset>6184246</wp:posOffset>
+                    </wp:positionV>
+                    <wp:extent cx="4367037" cy="559558"/>
+                    <wp:effectExtent l="0" t="0" r="0" b="0"/>
                     <wp:wrapNone/>
                     <wp:docPr id="1" name="Text Box 1"/>
                     <wp:cNvGraphicFramePr/>
@@ -556,7 +899,7 @@
                           <wps:spPr>
                             <a:xfrm>
                               <a:off x="0" y="0"/>
-                              <a:ext cx="3862070" cy="422910"/>
+                              <a:ext cx="4367037" cy="559558"/>
                             </a:xfrm>
                             <a:prstGeom prst="rect">
                               <a:avLst/>
@@ -579,7 +922,7 @@
                                     <w:rFonts w:eastAsiaTheme="minorHAnsi"/>
                                     <w:caps/>
                                     <w:color w:val="4472C4" w:themeColor="accent5"/>
-                                    <w:sz w:val="24"/>
+                                    <w:sz w:val="28"/>
                                     <w:szCs w:val="24"/>
                                   </w:rPr>
                                 </w:pPr>
@@ -588,21 +931,20 @@
                                     <w:rPr>
                                       <w:caps/>
                                       <w:color w:val="4472C4" w:themeColor="accent5"/>
-                                      <w:sz w:val="36"/>
+                                      <w:sz w:val="44"/>
                                       <w:szCs w:val="24"/>
                                     </w:rPr>
                                     <w:alias w:val="Author"/>
                                     <w:tag w:val=""/>
-                                    <w:id w:val="-954487662"/>
+                                    <w:id w:val="-1784257287"/>
                                     <w:dataBinding w:prefixMappings="xmlns:ns0='http://purl.org/dc/elements/1.1/' xmlns:ns1='http://schemas.openxmlformats.org/package/2006/metadata/core-properties' " w:xpath="/ns1:coreProperties[1]/ns0:creator[1]" w:storeItemID="{6C3C8BC8-F283-45AE-878A-BAB7291924A1}"/>
                                     <w:text/>
                                   </w:sdtPr>
-                                  <w:sdtEndPr/>
                                   <w:sdtContent>
                                     <w:r>
                                       <w:rPr>
                                         <w:color w:val="4472C4" w:themeColor="accent5"/>
-                                        <w:sz w:val="36"/>
+                                        <w:sz w:val="44"/>
                                         <w:szCs w:val="24"/>
                                       </w:rPr>
                                       <w:t>Oluwatomilayo Inioluwa, OWOEYE</w:t>
@@ -613,6 +955,9 @@
                               <w:p>
                                 <w:pPr>
                                   <w:jc w:val="center"/>
+                                  <w:rPr>
+                                    <w:sz w:val="24"/>
+                                  </w:rPr>
                                 </w:pPr>
                               </w:p>
                             </w:txbxContent>
@@ -637,11 +982,7 @@
               </mc:Choice>
               <mc:Fallback>
                 <w:pict>
-                  <v:shapetype w14:anchorId="205EE8CE" id="_x0000_t202" coordsize="21600,21600" o:spt="202" path="m,l,21600r21600,l21600,xe">
-                    <v:stroke joinstyle="miter"/>
-                    <v:path gradientshapeok="t" o:connecttype="rect"/>
-                  </v:shapetype>
-                  <v:shape id="Text Box 1" o:spid="_x0000_s1030" type="#_x0000_t202" style="position:absolute;margin-left:82.9pt;margin-top:484.2pt;width:304.1pt;height:33.3pt;z-index:251663360;visibility:visible;mso-wrap-style:square;mso-width-percent:0;mso-height-percent:0;mso-wrap-distance-left:9pt;mso-wrap-distance-top:0;mso-wrap-distance-right:9pt;mso-wrap-distance-bottom:0;mso-position-horizontal:absolute;mso-position-horizontal-relative:margin;mso-position-vertical:absolute;mso-position-vertical-relative:text;mso-width-percent:0;mso-height-percent:0;mso-width-relative:margin;mso-height-relative:margin;v-text-anchor:top" o:gfxdata="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" fillcolor="white [3201]" stroked="f" strokeweight=".5pt">
+                  <v:shape w14:anchorId="50E293B6" id="Text Box 1" o:spid="_x0000_s1032" type="#_x0000_t202" style="position:absolute;margin-left:0;margin-top:486.95pt;width:343.85pt;height:44.05pt;z-index:251663360;visibility:visible;mso-wrap-style:square;mso-width-percent:0;mso-height-percent:0;mso-wrap-distance-left:9pt;mso-wrap-distance-top:0;mso-wrap-distance-right:9pt;mso-wrap-distance-bottom:0;mso-position-horizontal:center;mso-position-horizontal-relative:margin;mso-position-vertical:absolute;mso-position-vertical-relative:text;mso-width-percent:0;mso-height-percent:0;mso-width-relative:margin;mso-height-relative:margin;v-text-anchor:top" o:gfxdata="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" fillcolor="white [3201]" stroked="f" strokeweight=".5pt">
                     <v:textbox>
                       <w:txbxContent>
                         <w:p>
@@ -653,7 +994,7 @@
                               <w:rFonts w:eastAsiaTheme="minorHAnsi"/>
                               <w:caps/>
                               <w:color w:val="4472C4" w:themeColor="accent5"/>
-                              <w:sz w:val="24"/>
+                              <w:sz w:val="28"/>
                               <w:szCs w:val="24"/>
                             </w:rPr>
                           </w:pPr>
@@ -662,21 +1003,20 @@
                               <w:rPr>
                                 <w:caps/>
                                 <w:color w:val="4472C4" w:themeColor="accent5"/>
-                                <w:sz w:val="36"/>
+                                <w:sz w:val="44"/>
                                 <w:szCs w:val="24"/>
                               </w:rPr>
                               <w:alias w:val="Author"/>
                               <w:tag w:val=""/>
-                              <w:id w:val="-954487662"/>
+                              <w:id w:val="-1784257287"/>
                               <w:dataBinding w:prefixMappings="xmlns:ns0='http://purl.org/dc/elements/1.1/' xmlns:ns1='http://schemas.openxmlformats.org/package/2006/metadata/core-properties' " w:xpath="/ns1:coreProperties[1]/ns0:creator[1]" w:storeItemID="{6C3C8BC8-F283-45AE-878A-BAB7291924A1}"/>
                               <w:text/>
                             </w:sdtPr>
-                            <w:sdtEndPr/>
                             <w:sdtContent>
                               <w:r>
                                 <w:rPr>
                                   <w:color w:val="4472C4" w:themeColor="accent5"/>
-                                  <w:sz w:val="36"/>
+                                  <w:sz w:val="44"/>
                                   <w:szCs w:val="24"/>
                                 </w:rPr>
                                 <w:t>Oluwatomilayo Inioluwa, OWOEYE</w:t>
@@ -687,6 +1027,9 @@
                         <w:p>
                           <w:pPr>
                             <w:jc w:val="center"/>
+                            <w:rPr>
+                              <w:sz w:val="24"/>
+                            </w:rPr>
                           </w:pPr>
                         </w:p>
                       </w:txbxContent>
@@ -704,13 +1047,13 @@
             <mc:AlternateContent>
               <mc:Choice Requires="wps">
                 <w:drawing>
-                  <wp:anchor distT="0" distB="0" distL="114300" distR="114300" simplePos="0" relativeHeight="251662336" behindDoc="0" locked="0" layoutInCell="1" allowOverlap="1" wp14:anchorId="57B84241" wp14:editId="52D2ACCD">
+                  <wp:anchor distT="0" distB="0" distL="114300" distR="114300" simplePos="0" relativeHeight="251662336" behindDoc="0" locked="0" layoutInCell="1" allowOverlap="1" wp14:anchorId="3F92196A" wp14:editId="62E5CD99">
                     <wp:simplePos x="0" y="0"/>
                     <wp:positionH relativeFrom="margin">
                       <wp:posOffset>344170</wp:posOffset>
                     </wp:positionH>
                     <wp:positionV relativeFrom="margin">
-                      <wp:posOffset>6950397</wp:posOffset>
+                      <wp:posOffset>7095300</wp:posOffset>
                     </wp:positionV>
                     <wp:extent cx="5285105" cy="545465"/>
                     <wp:effectExtent l="0" t="0" r="0" b="6985"/>
@@ -810,7 +1153,7 @@
               </mc:Choice>
               <mc:Fallback>
                 <w:pict>
-                  <v:shape w14:anchorId="57B84241" id="Text Box 128" o:spid="_x0000_s1031" type="#_x0000_t202" style="position:absolute;margin-left:27.1pt;margin-top:547.3pt;width:416.15pt;height:42.95pt;z-index:251662336;visibility:visible;mso-wrap-style:square;mso-width-percent:0;mso-height-percent:0;mso-wrap-distance-left:9pt;mso-wrap-distance-top:0;mso-wrap-distance-right:9pt;mso-wrap-distance-bottom:0;mso-position-horizontal:absolute;mso-position-horizontal-relative:margin;mso-position-vertical:absolute;mso-position-vertical-relative:margin;mso-width-percent:0;mso-height-percent:0;mso-width-relative:margin;mso-height-relative:margin;v-text-anchor:bottom" o:gfxdata="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" filled="f" stroked="f" strokeweight=".5pt">
+                  <v:shape w14:anchorId="3F92196A" id="Text Box 128" o:spid="_x0000_s1033" type="#_x0000_t202" style="position:absolute;margin-left:27.1pt;margin-top:558.7pt;width:416.15pt;height:42.95pt;z-index:251662336;visibility:visible;mso-wrap-style:square;mso-width-percent:0;mso-height-percent:0;mso-wrap-distance-left:9pt;mso-wrap-distance-top:0;mso-wrap-distance-right:9pt;mso-wrap-distance-bottom:0;mso-position-horizontal:absolute;mso-position-horizontal-relative:margin;mso-position-vertical:absolute;mso-position-vertical-relative:margin;mso-width-percent:0;mso-height-percent:0;mso-width-relative:margin;mso-height-relative:margin;v-text-anchor:bottom" o:gfxdata="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" filled="f" stroked="f" strokeweight=".5pt">
                     <v:textbox inset="1in,0,86.4pt,0">
                       <w:txbxContent>
                         <w:p>
@@ -862,226 +1205,7 @@
             <w:rPr>
               <w:noProof/>
             </w:rPr>
-            <mc:AlternateContent>
-              <mc:Choice Requires="wps">
-                <w:drawing>
-                  <wp:anchor distT="0" distB="0" distL="114300" distR="114300" simplePos="0" relativeHeight="251664384" behindDoc="0" locked="0" layoutInCell="1" allowOverlap="1" wp14:anchorId="23AE06F8" wp14:editId="664E19A7">
-                    <wp:simplePos x="0" y="0"/>
-                    <wp:positionH relativeFrom="margin">
-                      <wp:posOffset>0</wp:posOffset>
-                    </wp:positionH>
-                    <wp:positionV relativeFrom="paragraph">
-                      <wp:posOffset>5277163</wp:posOffset>
-                    </wp:positionV>
-                    <wp:extent cx="6045200" cy="763905"/>
-                    <wp:effectExtent l="0" t="0" r="0" b="0"/>
-                    <wp:wrapNone/>
-                    <wp:docPr id="2" name="Text Box 2"/>
-                    <wp:cNvGraphicFramePr/>
-                    <a:graphic xmlns:a="http://schemas.openxmlformats.org/drawingml/2006/main">
-                      <a:graphicData uri="http://schemas.microsoft.com/office/word/2010/wordprocessingShape">
-                        <wps:wsp>
-                          <wps:cNvSpPr txBox="1"/>
-                          <wps:spPr>
-                            <a:xfrm>
-                              <a:off x="0" y="0"/>
-                              <a:ext cx="6045200" cy="763905"/>
-                            </a:xfrm>
-                            <a:prstGeom prst="rect">
-                              <a:avLst/>
-                            </a:prstGeom>
-                            <a:solidFill>
-                              <a:schemeClr val="lt1"/>
-                            </a:solidFill>
-                            <a:ln w="6350">
-                              <a:noFill/>
-                            </a:ln>
-                          </wps:spPr>
-                          <wps:txbx>
-                            <w:txbxContent>
-                              <w:p>
-                                <w:pPr>
-                                  <w:pStyle w:val="NoSpacing"/>
-                                  <w:spacing w:before="40" w:after="40"/>
-                                  <w:jc w:val="center"/>
-                                  <w:rPr>
-                                    <w:caps/>
-                                    <w:color w:val="5B9BD5" w:themeColor="accent1"/>
-                                    <w:sz w:val="28"/>
-                                    <w:szCs w:val="28"/>
-                                  </w:rPr>
-                                </w:pPr>
-                                <w:r>
-                                  <w:rPr>
-                                    <w:caps/>
-                                    <w:color w:val="5B9BD5" w:themeColor="accent1"/>
-                                    <w:sz w:val="28"/>
-                                    <w:szCs w:val="28"/>
-                                  </w:rPr>
-                                  <w:t xml:space="preserve">For schools, colleges, or other institutions in general with an operational </w:t>
-                                </w:r>
-                                <w:r>
-                                  <w:rPr>
-                                    <w:caps/>
-                                    <w:color w:val="5B9BD5" w:themeColor="accent1"/>
-                                    <w:sz w:val="28"/>
-                                    <w:szCs w:val="28"/>
-                                  </w:rPr>
-                                  <w:t>structure akin to a teacher (</w:t>
-                                </w:r>
-                                <w:r>
-                                  <w:rPr>
-                                    <w:caps/>
-                                    <w:color w:val="5B9BD5" w:themeColor="accent1"/>
-                                    <w:sz w:val="28"/>
-                                    <w:szCs w:val="28"/>
-                                  </w:rPr>
-                                  <w:t xml:space="preserve">HANDLER)- class - </w:t>
-                                </w:r>
-                                <w:r>
-                                  <w:rPr>
-                                    <w:caps/>
-                                    <w:color w:val="5B9BD5" w:themeColor="accent1"/>
-                                    <w:sz w:val="28"/>
-                                    <w:szCs w:val="28"/>
-                                  </w:rPr>
-                                  <w:t>ARM PARADIGM</w:t>
-                                </w:r>
-                                <w:r>
-                                  <w:rPr>
-                                    <w:caps/>
-                                    <w:color w:val="5B9BD5" w:themeColor="accent1"/>
-                                    <w:sz w:val="28"/>
-                                    <w:szCs w:val="28"/>
-                                  </w:rPr>
-                                  <w:t>.</w:t>
-                                </w:r>
-                              </w:p>
-                              <w:p>
-                                <w:pPr>
-                                  <w:pStyle w:val="NoSpacing"/>
-                                  <w:spacing w:before="40" w:after="40"/>
-                                  <w:jc w:val="center"/>
-                                  <w:rPr>
-                                    <w:rFonts w:eastAsiaTheme="minorHAnsi"/>
-                                    <w:caps/>
-                                    <w:color w:val="5B9BD5" w:themeColor="accent1"/>
-                                    <w:sz w:val="28"/>
-                                    <w:szCs w:val="28"/>
-                                  </w:rPr>
-                                </w:pPr>
-                              </w:p>
-                              <w:p>
-                                <w:pPr>
-                                  <w:jc w:val="center"/>
-                                </w:pPr>
-                              </w:p>
-                            </w:txbxContent>
-                          </wps:txbx>
-                          <wps:bodyPr rot="0" spcFirstLastPara="0" vertOverflow="overflow" horzOverflow="overflow" vert="horz" wrap="square" lIns="91440" tIns="45720" rIns="91440" bIns="45720" numCol="1" spcCol="0" rtlCol="0" fromWordArt="0" anchor="t" anchorCtr="0" forceAA="0" compatLnSpc="1">
-                            <a:prstTxWarp prst="textNoShape">
-                              <a:avLst/>
-                            </a:prstTxWarp>
-                            <a:noAutofit/>
-                          </wps:bodyPr>
-                        </wps:wsp>
-                      </a:graphicData>
-                    </a:graphic>
-                    <wp14:sizeRelH relativeFrom="margin">
-                      <wp14:pctWidth>0</wp14:pctWidth>
-                    </wp14:sizeRelH>
-                  </wp:anchor>
-                </w:drawing>
-              </mc:Choice>
-              <mc:Fallback>
-                <w:pict>
-                  <v:shape w14:anchorId="23AE06F8" id="Text Box 2" o:spid="_x0000_s1032" type="#_x0000_t202" style="position:absolute;margin-left:0;margin-top:415.5pt;width:476pt;height:60.15pt;z-index:251664384;visibility:visible;mso-wrap-style:square;mso-width-percent:0;mso-wrap-distance-left:9pt;mso-wrap-distance-top:0;mso-wrap-distance-right:9pt;mso-wrap-distance-bottom:0;mso-position-horizontal:absolute;mso-position-horizontal-relative:margin;mso-position-vertical:absolute;mso-position-vertical-relative:text;mso-width-percent:0;mso-width-relative:margin;v-text-anchor:top" o:gfxdata="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" fillcolor="white [3201]" stroked="f" strokeweight=".5pt">
-                    <v:textbox>
-                      <w:txbxContent>
-                        <w:p>
-                          <w:pPr>
-                            <w:pStyle w:val="NoSpacing"/>
-                            <w:spacing w:before="40" w:after="40"/>
-                            <w:jc w:val="center"/>
-                            <w:rPr>
-                              <w:caps/>
-                              <w:color w:val="5B9BD5" w:themeColor="accent1"/>
-                              <w:sz w:val="28"/>
-                              <w:szCs w:val="28"/>
-                            </w:rPr>
-                          </w:pPr>
-                          <w:r>
-                            <w:rPr>
-                              <w:caps/>
-                              <w:color w:val="5B9BD5" w:themeColor="accent1"/>
-                              <w:sz w:val="28"/>
-                              <w:szCs w:val="28"/>
-                            </w:rPr>
-                            <w:t xml:space="preserve">For schools, colleges, or other institutions in general with an operational </w:t>
-                          </w:r>
-                          <w:r>
-                            <w:rPr>
-                              <w:caps/>
-                              <w:color w:val="5B9BD5" w:themeColor="accent1"/>
-                              <w:sz w:val="28"/>
-                              <w:szCs w:val="28"/>
-                            </w:rPr>
-                            <w:t>structure akin to a teacher (</w:t>
-                          </w:r>
-                          <w:r>
-                            <w:rPr>
-                              <w:caps/>
-                              <w:color w:val="5B9BD5" w:themeColor="accent1"/>
-                              <w:sz w:val="28"/>
-                              <w:szCs w:val="28"/>
-                            </w:rPr>
-                            <w:t xml:space="preserve">HANDLER)- class - </w:t>
-                          </w:r>
-                          <w:r>
-                            <w:rPr>
-                              <w:caps/>
-                              <w:color w:val="5B9BD5" w:themeColor="accent1"/>
-                              <w:sz w:val="28"/>
-                              <w:szCs w:val="28"/>
-                            </w:rPr>
-                            <w:t>ARM PARADIGM</w:t>
-                          </w:r>
-                          <w:r>
-                            <w:rPr>
-                              <w:caps/>
-                              <w:color w:val="5B9BD5" w:themeColor="accent1"/>
-                              <w:sz w:val="28"/>
-                              <w:szCs w:val="28"/>
-                            </w:rPr>
-                            <w:t>.</w:t>
-                          </w:r>
-                        </w:p>
-                        <w:p>
-                          <w:pPr>
-                            <w:pStyle w:val="NoSpacing"/>
-                            <w:spacing w:before="40" w:after="40"/>
-                            <w:jc w:val="center"/>
-                            <w:rPr>
-                              <w:rFonts w:eastAsiaTheme="minorHAnsi"/>
-                              <w:caps/>
-                              <w:color w:val="5B9BD5" w:themeColor="accent1"/>
-                              <w:sz w:val="28"/>
-                              <w:szCs w:val="28"/>
-                            </w:rPr>
-                          </w:pPr>
-                        </w:p>
-                        <w:p>
-                          <w:pPr>
-                            <w:jc w:val="center"/>
-                          </w:pPr>
-                        </w:p>
-                      </w:txbxContent>
-                    </v:textbox>
-                    <w10:wrap anchorx="margin"/>
-                  </v:shape>
-                </w:pict>
-              </mc:Fallback>
-            </mc:AlternateContent>
+            <w:t xml:space="preserve"> </w:t>
           </w:r>
           <w:r>
             <w:rPr>
@@ -1090,7 +1214,7 @@
             <mc:AlternateContent>
               <mc:Choice Requires="wps">
                 <w:drawing>
-                  <wp:anchor distT="0" distB="0" distL="114300" distR="114300" simplePos="0" relativeHeight="251660288" behindDoc="0" locked="0" layoutInCell="1" allowOverlap="1" wp14:anchorId="4F90684F" wp14:editId="71FE8C3E">
+                  <wp:anchor distT="0" distB="0" distL="114300" distR="114300" simplePos="0" relativeHeight="251660288" behindDoc="0" locked="0" layoutInCell="1" allowOverlap="1" wp14:anchorId="414C34D1" wp14:editId="239311DD">
                     <wp:simplePos x="0" y="0"/>
                     <wp:positionH relativeFrom="margin">
                       <wp:align>right</wp:align>
@@ -1159,7 +1283,7 @@
                                   </w:rPr>
                                   <w:alias w:val="Year"/>
                                   <w:tag w:val=""/>
-                                  <w:id w:val="1595126926"/>
+                                  <w:id w:val="-231464522"/>
                                   <w:dataBinding w:prefixMappings="xmlns:ns0='http://schemas.microsoft.com/office/2006/coverPageProps' " w:xpath="/ns0:CoverPageProperties[1]/ns0:PublishDate[1]" w:storeItemID="{55AF091B-3C7A-41E3-B477-F2FDAA23CFDA}"/>
                                   <w:date w:fullDate="2022-01-01T00:00:00Z">
                                     <w:dateFormat w:val="yyyy"/>
@@ -1323,7 +1447,7 @@
           <w:r>
             <w:fldChar w:fldCharType="separate"/>
           </w:r>
-          <w:hyperlink w:anchor="_Toc110317735" w:history="1">
+          <w:hyperlink w:anchor="_Toc110497161" w:history="1">
             <w:r>
               <w:rPr>
                 <w:rStyle w:val="Hyperlink"/>
@@ -1350,7 +1474,7 @@
                 <w:noProof/>
                 <w:webHidden/>
               </w:rPr>
-              <w:instrText xml:space="preserve"> PAGEREF _Toc110317735 \h </w:instrText>
+              <w:instrText xml:space="preserve"> PAGEREF _Toc110497161 \h </w:instrText>
             </w:r>
             <w:r>
               <w:rPr>
@@ -1392,7 +1516,7 @@
               <w:noProof/>
             </w:rPr>
           </w:pPr>
-          <w:hyperlink w:anchor="_Toc110317736" w:history="1">
+          <w:hyperlink w:anchor="_Toc110497162" w:history="1">
             <w:r>
               <w:rPr>
                 <w:rStyle w:val="Hyperlink"/>
@@ -1419,7 +1543,7 @@
                 <w:noProof/>
                 <w:webHidden/>
               </w:rPr>
-              <w:instrText xml:space="preserve"> PAGEREF _Toc110317736 \h </w:instrText>
+              <w:instrText xml:space="preserve"> PAGEREF _Toc110497162 \h </w:instrText>
             </w:r>
             <w:r>
               <w:rPr>
@@ -1461,7 +1585,7 @@
               <w:noProof/>
             </w:rPr>
           </w:pPr>
-          <w:hyperlink w:anchor="_Toc110317737" w:history="1">
+          <w:hyperlink w:anchor="_Toc110497163" w:history="1">
             <w:r>
               <w:rPr>
                 <w:rStyle w:val="Hyperlink"/>
@@ -1488,7 +1612,7 @@
                 <w:noProof/>
                 <w:webHidden/>
               </w:rPr>
-              <w:instrText xml:space="preserve"> PAGEREF _Toc110317737 \h </w:instrText>
+              <w:instrText xml:space="preserve"> PAGEREF _Toc110497163 \h </w:instrText>
             </w:r>
             <w:r>
               <w:rPr>
@@ -1530,7 +1654,7 @@
               <w:noProof/>
             </w:rPr>
           </w:pPr>
-          <w:hyperlink w:anchor="_Toc110317738" w:history="1">
+          <w:hyperlink w:anchor="_Toc110497164" w:history="1">
             <w:r>
               <w:rPr>
                 <w:rStyle w:val="Hyperlink"/>
@@ -1557,7 +1681,7 @@
                 <w:noProof/>
                 <w:webHidden/>
               </w:rPr>
-              <w:instrText xml:space="preserve"> PAGEREF _Toc110317738 \h </w:instrText>
+              <w:instrText xml:space="preserve"> PAGEREF _Toc110497164 \h </w:instrText>
             </w:r>
             <w:r>
               <w:rPr>
@@ -1599,7 +1723,7 @@
               <w:noProof/>
             </w:rPr>
           </w:pPr>
-          <w:hyperlink w:anchor="_Toc110317739" w:history="1">
+          <w:hyperlink w:anchor="_Toc110497165" w:history="1">
             <w:r>
               <w:rPr>
                 <w:rStyle w:val="Hyperlink"/>
@@ -1626,7 +1750,7 @@
                 <w:noProof/>
                 <w:webHidden/>
               </w:rPr>
-              <w:instrText xml:space="preserve"> PAGEREF _Toc110317739 \h </w:instrText>
+              <w:instrText xml:space="preserve"> PAGEREF _Toc110497165 \h </w:instrText>
             </w:r>
             <w:r>
               <w:rPr>
@@ -1668,7 +1792,7 @@
               <w:noProof/>
             </w:rPr>
           </w:pPr>
-          <w:hyperlink w:anchor="_Toc110317740" w:history="1">
+          <w:hyperlink w:anchor="_Toc110497166" w:history="1">
             <w:r>
               <w:rPr>
                 <w:rStyle w:val="Hyperlink"/>
@@ -1695,7 +1819,7 @@
                 <w:noProof/>
                 <w:webHidden/>
               </w:rPr>
-              <w:instrText xml:space="preserve"> PAGEREF _Toc110317740 \h </w:instrText>
+              <w:instrText xml:space="preserve"> PAGEREF _Toc110497166 \h </w:instrText>
             </w:r>
             <w:r>
               <w:rPr>
@@ -1737,7 +1861,7 @@
               <w:noProof/>
             </w:rPr>
           </w:pPr>
-          <w:hyperlink w:anchor="_Toc110317741" w:history="1">
+          <w:hyperlink w:anchor="_Toc110497167" w:history="1">
             <w:r>
               <w:rPr>
                 <w:rStyle w:val="Hyperlink"/>
@@ -1764,7 +1888,7 @@
                 <w:noProof/>
                 <w:webHidden/>
               </w:rPr>
-              <w:instrText xml:space="preserve"> PAGEREF _Toc110317741 \h </w:instrText>
+              <w:instrText xml:space="preserve"> PAGEREF _Toc110497167 \h </w:instrText>
             </w:r>
             <w:r>
               <w:rPr>
@@ -1806,13 +1930,13 @@
               <w:noProof/>
             </w:rPr>
           </w:pPr>
-          <w:hyperlink w:anchor="_Toc110317742" w:history="1">
+          <w:hyperlink w:anchor="_Toc110497168" w:history="1">
             <w:r>
               <w:rPr>
                 <w:rStyle w:val="Hyperlink"/>
                 <w:noProof/>
               </w:rPr>
-              <w:t>The need for an objective measure of sorting subjects with regard to who comes first in the list of periods of a class arm for a particular day.</w:t>
+              <w:t>THE CHUNK VALUE</w:t>
             </w:r>
             <w:r>
               <w:rPr>
@@ -1833,7 +1957,7 @@
                 <w:noProof/>
                 <w:webHidden/>
               </w:rPr>
-              <w:instrText xml:space="preserve"> PAGEREF _Toc110317742 \h </w:instrText>
+              <w:instrText xml:space="preserve"> PAGEREF _Toc110497168 \h </w:instrText>
             </w:r>
             <w:r>
               <w:rPr>
@@ -1875,13 +1999,13 @@
               <w:noProof/>
             </w:rPr>
           </w:pPr>
-          <w:hyperlink w:anchor="_Toc110317743" w:history="1">
+          <w:hyperlink w:anchor="_Toc110497169" w:history="1">
             <w:r>
               <w:rPr>
                 <w:rStyle w:val="Hyperlink"/>
                 <w:noProof/>
               </w:rPr>
-              <w:t>THE CHUNK VALUE</w:t>
+              <w:t>PACKETING</w:t>
             </w:r>
             <w:r>
               <w:rPr>
@@ -1902,7 +2026,7 @@
                 <w:noProof/>
                 <w:webHidden/>
               </w:rPr>
-              <w:instrText xml:space="preserve"> PAGEREF _Toc110317743 \h </w:instrText>
+              <w:instrText xml:space="preserve"> PAGEREF _Toc110497169 \h </w:instrText>
             </w:r>
             <w:r>
               <w:rPr>
@@ -1922,7 +2046,7 @@
                 <w:noProof/>
                 <w:webHidden/>
               </w:rPr>
-              <w:t>7</w:t>
+              <w:t>8</w:t>
             </w:r>
             <w:r>
               <w:rPr>
@@ -1944,13 +2068,13 @@
               <w:noProof/>
             </w:rPr>
           </w:pPr>
-          <w:hyperlink w:anchor="_Toc110317744" w:history="1">
+          <w:hyperlink w:anchor="_Toc110497170" w:history="1">
             <w:r>
               <w:rPr>
                 <w:rStyle w:val="Hyperlink"/>
                 <w:noProof/>
               </w:rPr>
-              <w:t>PACKETING</w:t>
+              <w:t>PACKETING ALGORITHMS</w:t>
             </w:r>
             <w:r>
               <w:rPr>
@@ -1971,76 +2095,7 @@
                 <w:noProof/>
                 <w:webHidden/>
               </w:rPr>
-              <w:instrText xml:space="preserve"> PAGEREF _Toc110317744 \h </w:instrText>
-            </w:r>
-            <w:r>
-              <w:rPr>
-                <w:noProof/>
-                <w:webHidden/>
-              </w:rPr>
-            </w:r>
-            <w:r>
-              <w:rPr>
-                <w:noProof/>
-                <w:webHidden/>
-              </w:rPr>
-              <w:fldChar w:fldCharType="separate"/>
-            </w:r>
-            <w:r>
-              <w:rPr>
-                <w:noProof/>
-                <w:webHidden/>
-              </w:rPr>
-              <w:t>8</w:t>
-            </w:r>
-            <w:r>
-              <w:rPr>
-                <w:noProof/>
-                <w:webHidden/>
-              </w:rPr>
-              <w:fldChar w:fldCharType="end"/>
-            </w:r>
-          </w:hyperlink>
-        </w:p>
-        <w:p>
-          <w:pPr>
-            <w:pStyle w:val="TOC3"/>
-            <w:tabs>
-              <w:tab w:val="right" w:leader="dot" w:pos="9396"/>
-            </w:tabs>
-            <w:rPr>
-              <w:rFonts w:eastAsiaTheme="minorEastAsia"/>
-              <w:noProof/>
-            </w:rPr>
-          </w:pPr>
-          <w:hyperlink w:anchor="_Toc110317745" w:history="1">
-            <w:r>
-              <w:rPr>
-                <w:rStyle w:val="Hyperlink"/>
-                <w:noProof/>
-              </w:rPr>
-              <w:t>PACKETING ALGORITHMS</w:t>
-            </w:r>
-            <w:r>
-              <w:rPr>
-                <w:noProof/>
-                <w:webHidden/>
-              </w:rPr>
-              <w:tab/>
-            </w:r>
-            <w:r>
-              <w:rPr>
-                <w:noProof/>
-                <w:webHidden/>
-              </w:rPr>
-              <w:fldChar w:fldCharType="begin"/>
-            </w:r>
-            <w:r>
-              <w:rPr>
-                <w:noProof/>
-                <w:webHidden/>
-              </w:rPr>
-              <w:instrText xml:space="preserve"> PAGEREF _Toc110317745 \h </w:instrText>
+              <w:instrText xml:space="preserve"> PAGEREF _Toc110497170 \h </w:instrText>
             </w:r>
             <w:r>
               <w:rPr>
@@ -2104,7 +2159,7 @@
       <w:pPr>
         <w:pStyle w:val="Heading2"/>
       </w:pPr>
-      <w:bookmarkStart w:id="0" w:name="_Toc110317735"/>
+      <w:bookmarkStart w:id="0" w:name="_Toc110497161"/>
       <w:r>
         <w:lastRenderedPageBreak/>
         <w:t>THE TIMETABLE PROBLEM</w:t>
@@ -2166,23 +2221,15 @@
           <w:sz w:val="24"/>
           <w:szCs w:val="24"/>
         </w:rPr>
-        <w:t xml:space="preserve">school </w:t>
-      </w:r>
-      <w:r>
-        <w:rPr>
-          <w:rFonts w:ascii="Times New Roman" w:hAnsi="Times New Roman" w:cs="Times New Roman"/>
-          <w:sz w:val="24"/>
-          <w:szCs w:val="24"/>
-        </w:rPr>
-        <w:t xml:space="preserve">this large </w:t>
-      </w:r>
-      <w:r>
-        <w:rPr>
-          <w:rFonts w:ascii="Times New Roman" w:hAnsi="Times New Roman" w:cs="Times New Roman"/>
-          <w:sz w:val="24"/>
-          <w:szCs w:val="24"/>
-        </w:rPr>
-        <w:t>with so many areas of compartmentalization could be</w:t>
+        <w:t xml:space="preserve">large </w:t>
+      </w:r>
+      <w:r>
+        <w:rPr>
+          <w:rFonts w:ascii="Times New Roman" w:hAnsi="Times New Roman" w:cs="Times New Roman"/>
+          <w:sz w:val="24"/>
+          <w:szCs w:val="24"/>
+        </w:rPr>
+        <w:t>school with so many areas of compartmentalization could be</w:t>
       </w:r>
       <w:r>
         <w:rPr>
@@ -2206,7 +2253,39 @@
           <w:sz w:val="24"/>
           <w:szCs w:val="24"/>
         </w:rPr>
-        <w:t xml:space="preserve"> overwhelming. Teachers usually take on more than one subject and are required </w:t>
+        <w:t xml:space="preserve"> overwhelming. Teachers usually take on more than one </w:t>
+      </w:r>
+      <w:r>
+        <w:rPr>
+          <w:rFonts w:ascii="Times New Roman" w:hAnsi="Times New Roman" w:cs="Times New Roman"/>
+          <w:sz w:val="24"/>
+          <w:szCs w:val="24"/>
+        </w:rPr>
+        <w:t xml:space="preserve">subject </w:t>
+      </w:r>
+      <w:r>
+        <w:rPr>
+          <w:rFonts w:ascii="Times New Roman" w:hAnsi="Times New Roman" w:cs="Times New Roman"/>
+          <w:sz w:val="24"/>
+          <w:szCs w:val="24"/>
+        </w:rPr>
+        <w:t>across</w:t>
+      </w:r>
+      <w:r>
+        <w:rPr>
+          <w:rFonts w:ascii="Times New Roman" w:hAnsi="Times New Roman" w:cs="Times New Roman"/>
+          <w:sz w:val="24"/>
+          <w:szCs w:val="24"/>
+        </w:rPr>
+        <w:t xml:space="preserve"> more than one class </w:t>
+      </w:r>
+      <w:r>
+        <w:rPr>
+          <w:rFonts w:ascii="Times New Roman" w:hAnsi="Times New Roman" w:cs="Times New Roman"/>
+          <w:sz w:val="24"/>
+          <w:szCs w:val="24"/>
+        </w:rPr>
+        <w:t xml:space="preserve">and are required </w:t>
       </w:r>
       <w:r>
         <w:rPr>
@@ -2238,7 +2317,39 @@
           <w:sz w:val="24"/>
           <w:szCs w:val="24"/>
         </w:rPr>
-        <w:t xml:space="preserve">. The timetable is thus constructed such that for all the periods available for each arm of </w:t>
+        <w:t xml:space="preserve"> fo</w:t>
+      </w:r>
+      <w:r>
+        <w:rPr>
+          <w:rFonts w:ascii="Times New Roman" w:hAnsi="Times New Roman" w:cs="Times New Roman"/>
+          <w:sz w:val="24"/>
+          <w:szCs w:val="24"/>
+        </w:rPr>
+        <w:t>r each of the classes they take</w:t>
+      </w:r>
+      <w:r>
+        <w:rPr>
+          <w:rFonts w:ascii="Times New Roman" w:hAnsi="Times New Roman" w:cs="Times New Roman"/>
+          <w:sz w:val="24"/>
+          <w:szCs w:val="24"/>
+        </w:rPr>
+        <w:t>. The timetable</w:t>
+      </w:r>
+      <w:r>
+        <w:rPr>
+          <w:rFonts w:ascii="Times New Roman" w:hAnsi="Times New Roman" w:cs="Times New Roman"/>
+          <w:sz w:val="24"/>
+          <w:szCs w:val="24"/>
+        </w:rPr>
+        <w:t xml:space="preserve"> for such a system</w:t>
+      </w:r>
+      <w:r>
+        <w:rPr>
+          <w:rFonts w:ascii="Times New Roman" w:hAnsi="Times New Roman" w:cs="Times New Roman"/>
+          <w:sz w:val="24"/>
+          <w:szCs w:val="24"/>
+        </w:rPr>
+        <w:t xml:space="preserve"> is thus constructed such that for all the periods available for each arm of </w:t>
       </w:r>
       <w:r>
         <w:rPr>
@@ -2310,7 +2421,23 @@
           <w:sz w:val="24"/>
           <w:szCs w:val="24"/>
         </w:rPr>
-        <w:t>t be required to be in two places at the same time, which would be grossly impractical – if not impossible</w:t>
+        <w:t>t be required to be in more than one place</w:t>
+      </w:r>
+      <w:r>
+        <w:rPr>
+          <w:rFonts w:ascii="Times New Roman" w:hAnsi="Times New Roman" w:cs="Times New Roman"/>
+          <w:sz w:val="24"/>
+          <w:szCs w:val="24"/>
+        </w:rPr>
+        <w:t xml:space="preserve"> at a</w:t>
+      </w:r>
+      <w:r>
+        <w:rPr>
+          <w:rFonts w:ascii="Times New Roman" w:hAnsi="Times New Roman" w:cs="Times New Roman"/>
+          <w:sz w:val="24"/>
+          <w:szCs w:val="24"/>
+        </w:rPr>
+        <w:t xml:space="preserve"> time, which would be grossly impractical – if not impossible</w:t>
       </w:r>
       <w:r>
         <w:rPr>
@@ -2360,7 +2487,24 @@
           <w:sz w:val="24"/>
           <w:szCs w:val="24"/>
         </w:rPr>
-        <w:t xml:space="preserve"> very complicated very quickly as other requirements </w:t>
+        <w:t xml:space="preserve"> very complicated </w:t>
+      </w:r>
+      <w:r>
+        <w:rPr>
+          <w:rFonts w:ascii="Times New Roman" w:hAnsi="Times New Roman" w:cs="Times New Roman"/>
+          <w:i/>
+          <w:sz w:val="24"/>
+          <w:szCs w:val="24"/>
+        </w:rPr>
+        <w:t>very</w:t>
+      </w:r>
+      <w:r>
+        <w:rPr>
+          <w:rFonts w:ascii="Times New Roman" w:hAnsi="Times New Roman" w:cs="Times New Roman"/>
+          <w:sz w:val="24"/>
+          <w:szCs w:val="24"/>
+        </w:rPr>
+        <w:t xml:space="preserve"> quickly as other requirements </w:t>
       </w:r>
       <w:r>
         <w:rPr>
@@ -2581,7 +2725,15 @@
           <w:sz w:val="24"/>
           <w:szCs w:val="24"/>
         </w:rPr>
-        <w:t>No two (or more) teachers are assigned the same period for the same set of students on the same day.</w:t>
+        <w:t>n</w:t>
+      </w:r>
+      <w:r>
+        <w:rPr>
+          <w:rFonts w:ascii="Times New Roman" w:hAnsi="Times New Roman" w:cs="Times New Roman"/>
+          <w:sz w:val="24"/>
+          <w:szCs w:val="24"/>
+        </w:rPr>
+        <w:t>o two (or more) teachers are assigned the same period for the same set of students on the same day.</w:t>
       </w:r>
     </w:p>
     <w:p>
@@ -2604,7 +2756,31 @@
           <w:sz w:val="24"/>
           <w:szCs w:val="24"/>
         </w:rPr>
-        <w:t>No two exact periods in different classes are assigned to the same teacher.</w:t>
+        <w:t>n</w:t>
+      </w:r>
+      <w:r>
+        <w:rPr>
+          <w:rFonts w:ascii="Times New Roman" w:hAnsi="Times New Roman" w:cs="Times New Roman"/>
+          <w:sz w:val="24"/>
+          <w:szCs w:val="24"/>
+        </w:rPr>
+        <w:t>o two</w:t>
+      </w:r>
+      <w:r>
+        <w:rPr>
+          <w:rFonts w:ascii="Times New Roman" w:hAnsi="Times New Roman" w:cs="Times New Roman"/>
+          <w:sz w:val="24"/>
+          <w:szCs w:val="24"/>
+        </w:rPr>
+        <w:t xml:space="preserve"> (or more)</w:t>
+      </w:r>
+      <w:r>
+        <w:rPr>
+          <w:rFonts w:ascii="Times New Roman" w:hAnsi="Times New Roman" w:cs="Times New Roman"/>
+          <w:sz w:val="24"/>
+          <w:szCs w:val="24"/>
+        </w:rPr>
+        <w:t xml:space="preserve"> exact periods in different classes are assigned to the same teacher.</w:t>
       </w:r>
     </w:p>
     <w:p>
@@ -2627,7 +2803,15 @@
           <w:sz w:val="24"/>
           <w:szCs w:val="24"/>
         </w:rPr>
-        <w:t>Every subject’s weekly period quotas (frequencies) are met.</w:t>
+        <w:t>e</w:t>
+      </w:r>
+      <w:r>
+        <w:rPr>
+          <w:rFonts w:ascii="Times New Roman" w:hAnsi="Times New Roman" w:cs="Times New Roman"/>
+          <w:sz w:val="24"/>
+          <w:szCs w:val="24"/>
+        </w:rPr>
+        <w:t>very subject’s weekly period quotas (frequencies) are met.</w:t>
       </w:r>
     </w:p>
     <w:p>
@@ -2650,7 +2834,15 @@
           <w:sz w:val="24"/>
           <w:szCs w:val="24"/>
         </w:rPr>
-        <w:t>Students’ convenience</w:t>
+        <w:t>s</w:t>
+      </w:r>
+      <w:r>
+        <w:rPr>
+          <w:rFonts w:ascii="Times New Roman" w:hAnsi="Times New Roman" w:cs="Times New Roman"/>
+          <w:sz w:val="24"/>
+          <w:szCs w:val="24"/>
+        </w:rPr>
+        <w:t>tudents’ convenience</w:t>
       </w:r>
       <w:r>
         <w:rPr>
@@ -2741,7 +2933,7 @@
       <w:pPr>
         <w:pStyle w:val="Heading2"/>
       </w:pPr>
-      <w:bookmarkStart w:id="1" w:name="_Toc110317736"/>
+      <w:bookmarkStart w:id="1" w:name="_Toc110497162"/>
       <w:r>
         <w:lastRenderedPageBreak/>
         <w:t>THE MEANING OF TERMS AS USED IN THIS APP</w:t>
@@ -3148,15 +3340,31 @@
           <w:sz w:val="24"/>
           <w:szCs w:val="24"/>
         </w:rPr>
-        <w:t xml:space="preserve">each arm of </w:t>
-      </w:r>
-      <w:r>
-        <w:rPr>
-          <w:rFonts w:ascii="Times New Roman" w:hAnsi="Times New Roman" w:cs="Times New Roman"/>
-          <w:sz w:val="24"/>
-          <w:szCs w:val="24"/>
-        </w:rPr>
-        <w:t xml:space="preserve"> the </w:t>
+        <w:t xml:space="preserve">each arm </w:t>
+      </w:r>
+      <w:r>
+        <w:rPr>
+          <w:rFonts w:ascii="Times New Roman" w:hAnsi="Times New Roman" w:cs="Times New Roman"/>
+          <w:sz w:val="24"/>
+          <w:szCs w:val="24"/>
+        </w:rPr>
+        <w:t xml:space="preserve">of </w:t>
+      </w:r>
+      <w:r>
+        <w:rPr>
+          <w:rFonts w:ascii="Times New Roman" w:hAnsi="Times New Roman" w:cs="Times New Roman"/>
+          <w:sz w:val="24"/>
+          <w:szCs w:val="24"/>
+        </w:rPr>
+        <w:t>the</w:t>
+      </w:r>
+      <w:r>
+        <w:rPr>
+          <w:rFonts w:ascii="Times New Roman" w:hAnsi="Times New Roman" w:cs="Times New Roman"/>
+          <w:sz w:val="24"/>
+          <w:szCs w:val="24"/>
+        </w:rPr>
+        <w:t xml:space="preserve"> </w:t>
       </w:r>
       <w:r>
         <w:rPr>
@@ -3248,7 +3456,7 @@
           <w:sz w:val="24"/>
           <w:szCs w:val="24"/>
         </w:rPr>
-        <w:t xml:space="preserve">Sometimes, plainly referred to as "Arms", the school class arm is a sub-section of the school class, which in turn is a subset of the school class category. The arm is the compartment into which the school class divided, primarily to accommodate a number of students that exceeds the standard number of students studying together in the same class room and to allow for different </w:t>
+        <w:t xml:space="preserve">Sometimes, plainly referred to as "Arm", the school class arm is a sub-section of the school class, which in turn is a subset of the school class category. The arm is the compartment into which the school class divided, primarily to accommodate a number of students that exceeds the standard number of students studying together in the same class room and to allow for different </w:t>
       </w:r>
       <w:r>
         <w:rPr>
@@ -3400,7 +3608,7 @@
       <w:pPr>
         <w:pStyle w:val="Heading2"/>
       </w:pPr>
-      <w:bookmarkStart w:id="2" w:name="_Toc110317737"/>
+      <w:bookmarkStart w:id="2" w:name="_Toc110497163"/>
       <w:r>
         <w:lastRenderedPageBreak/>
         <w:t>THE APP IN THE RUNNING</w:t>
@@ -3411,7 +3619,7 @@
       <w:pPr>
         <w:pStyle w:val="Heading3"/>
       </w:pPr>
-      <w:bookmarkStart w:id="3" w:name="_Toc110317738"/>
+      <w:bookmarkStart w:id="3" w:name="_Toc110497164"/>
       <w:r>
         <w:t xml:space="preserve">MODEL </w:t>
       </w:r>
@@ -3456,7 +3664,23 @@
           <w:sz w:val="24"/>
           <w:szCs w:val="24"/>
         </w:rPr>
-        <w:t xml:space="preserve">There are two models, conveniently termed The Class-hierarchy and The Course-hierarchy. At its core, the timetable, in this context, is little more than a black and white representation of the relationship between subjects(courses) and classrooms at </w:t>
+        <w:t>There are two models, conveniently termed The Class-hierarchy and The Course-hierarchy. At its core, the timetable, in this context, is little more than a black and white representation of the relationship between subjects</w:t>
+      </w:r>
+      <w:r>
+        <w:rPr>
+          <w:rFonts w:ascii="Times New Roman" w:hAnsi="Times New Roman" w:cs="Times New Roman"/>
+          <w:sz w:val="24"/>
+          <w:szCs w:val="24"/>
+        </w:rPr>
+        <w:t xml:space="preserve"> </w:t>
+      </w:r>
+      <w:r>
+        <w:rPr>
+          <w:rFonts w:ascii="Times New Roman" w:hAnsi="Times New Roman" w:cs="Times New Roman"/>
+          <w:sz w:val="24"/>
+          <w:szCs w:val="24"/>
+        </w:rPr>
+        <w:t xml:space="preserve">(courses) and classrooms at </w:t>
       </w:r>
       <w:r>
         <w:rPr>
@@ -3804,7 +4028,7 @@
       <w:pPr>
         <w:pStyle w:val="Heading3"/>
       </w:pPr>
-      <w:bookmarkStart w:id="4" w:name="_Toc110317739"/>
+      <w:bookmarkStart w:id="4" w:name="_Toc110497165"/>
       <w:r>
         <w:t>DYNAMICS</w:t>
       </w:r>
@@ -4386,7 +4610,7 @@
       <w:pPr>
         <w:pStyle w:val="Heading2"/>
       </w:pPr>
-      <w:bookmarkStart w:id="5" w:name="_Toc110317740"/>
+      <w:bookmarkStart w:id="5" w:name="_Toc110497166"/>
       <w:r>
         <w:lastRenderedPageBreak/>
         <w:t>THE SORTING PATTERN: TERMS AND CONCEPTS</w:t>
@@ -4397,7 +4621,7 @@
       <w:pPr>
         <w:pStyle w:val="Heading3"/>
       </w:pPr>
-      <w:bookmarkStart w:id="6" w:name="_Toc110317741"/>
+      <w:bookmarkStart w:id="6" w:name="_Toc110497167"/>
       <w:r>
         <w:t>THE ATPG SCALE</w:t>
       </w:r>
@@ -4405,16 +4629,39 @@
     </w:p>
     <w:p>
       <w:pPr>
-        <w:pStyle w:val="Heading3"/>
-      </w:pPr>
-      <w:bookmarkStart w:id="7" w:name="_Toc110317742"/>
-      <w:r>
+        <w:rPr>
+          <w:b/>
+          <w:color w:val="1F4E79" w:themeColor="accent1" w:themeShade="80"/>
+        </w:rPr>
+      </w:pPr>
+      <w:r>
+        <w:rPr>
+          <w:b/>
+          <w:color w:val="1F4E79" w:themeColor="accent1" w:themeShade="80"/>
+        </w:rPr>
         <w:t>The need for an objective measure of sorting subjects</w:t>
       </w:r>
       <w:r>
-        <w:t xml:space="preserve"> with regard to who comes first in the list of periods of a class arm for a particular day.</w:t>
-      </w:r>
-      <w:bookmarkEnd w:id="7"/>
+        <w:rPr>
+          <w:b/>
+          <w:color w:val="1F4E79" w:themeColor="accent1" w:themeShade="80"/>
+        </w:rPr>
+        <w:t xml:space="preserve"> with regard to who comes first in the list of periods of a class arm for a </w:t>
+      </w:r>
+      <w:r>
+        <w:rPr>
+          <w:b/>
+          <w:color w:val="1F4E79" w:themeColor="accent1" w:themeShade="80"/>
+        </w:rPr>
+        <w:t>particular</w:t>
+      </w:r>
+      <w:r>
+        <w:rPr>
+          <w:b/>
+          <w:color w:val="1F4E79" w:themeColor="accent1" w:themeShade="80"/>
+        </w:rPr>
+        <w:t xml:space="preserve"> day.</w:t>
+      </w:r>
     </w:p>
     <w:p>
       <w:pPr>
@@ -4431,7 +4678,24 @@
           <w:sz w:val="24"/>
           <w:szCs w:val="24"/>
         </w:rPr>
-        <w:t xml:space="preserve">ATPG stands for Arithmetic, Theoretical, Practical, Grammatical. This is a rating system that evaluates subjects based on </w:t>
+        <w:t xml:space="preserve">ATPG stands for </w:t>
+      </w:r>
+      <w:r>
+        <w:rPr>
+          <w:rFonts w:ascii="Times New Roman" w:hAnsi="Times New Roman" w:cs="Times New Roman"/>
+          <w:b/>
+          <w:sz w:val="24"/>
+          <w:szCs w:val="24"/>
+        </w:rPr>
+        <w:t>Arithmetic, Theoretical, Practical, Grammatical</w:t>
+      </w:r>
+      <w:r>
+        <w:rPr>
+          <w:rFonts w:ascii="Times New Roman" w:hAnsi="Times New Roman" w:cs="Times New Roman"/>
+          <w:sz w:val="24"/>
+          <w:szCs w:val="24"/>
+        </w:rPr>
+        <w:t xml:space="preserve">. This is a rating system that evaluates subjects based on </w:t>
       </w:r>
       <w:r>
         <w:rPr>
@@ -4447,7 +4711,23 @@
           <w:sz w:val="24"/>
           <w:szCs w:val="24"/>
         </w:rPr>
-        <w:t>ural qualities by assigning these qualities</w:t>
+        <w:t>ural qualities by assigni</w:t>
+      </w:r>
+      <w:r>
+        <w:rPr>
+          <w:rFonts w:ascii="Times New Roman" w:hAnsi="Times New Roman" w:cs="Times New Roman"/>
+          <w:sz w:val="24"/>
+          <w:szCs w:val="24"/>
+        </w:rPr>
+        <w:t>ng said</w:t>
+      </w:r>
+      <w:r>
+        <w:rPr>
+          <w:rFonts w:ascii="Times New Roman" w:hAnsi="Times New Roman" w:cs="Times New Roman"/>
+          <w:sz w:val="24"/>
+          <w:szCs w:val="24"/>
+        </w:rPr>
+        <w:t xml:space="preserve"> qualities</w:t>
       </w:r>
       <w:r>
         <w:rPr>
@@ -5446,7 +5726,270 @@
         </w:rPr>
         <w:t>Special subjects have no ATPG value.</w:t>
       </w:r>
-      <w:bookmarkStart w:id="8" w:name="_GoBack"/>
+    </w:p>
+    <w:p>
+      <w:pPr>
+        <w:pStyle w:val="Heading3"/>
+      </w:pPr>
+      <w:bookmarkStart w:id="7" w:name="_Toc110497168"/>
+      <w:r>
+        <w:t xml:space="preserve">THE </w:t>
+      </w:r>
+      <w:r>
+        <w:t>CHUNK VALUE</w:t>
+      </w:r>
+      <w:bookmarkEnd w:id="7"/>
+    </w:p>
+    <w:p>
+      <w:pPr>
+        <w:jc w:val="both"/>
+        <w:rPr>
+          <w:rFonts w:ascii="Times New Roman" w:hAnsi="Times New Roman" w:cs="Times New Roman"/>
+          <w:sz w:val="24"/>
+          <w:szCs w:val="24"/>
+        </w:rPr>
+      </w:pPr>
+      <w:r>
+        <w:rPr>
+          <w:rFonts w:ascii="Times New Roman" w:hAnsi="Times New Roman" w:cs="Times New Roman"/>
+          <w:sz w:val="24"/>
+          <w:szCs w:val="24"/>
+        </w:rPr>
+        <w:t>To begin with</w:t>
+      </w:r>
+      <w:r>
+        <w:rPr>
+          <w:rFonts w:ascii="Times New Roman" w:hAnsi="Times New Roman" w:cs="Times New Roman"/>
+          <w:sz w:val="24"/>
+          <w:szCs w:val="24"/>
+        </w:rPr>
+        <w:t xml:space="preserve">, every subject has its weekly frequency for every class </w:t>
+      </w:r>
+      <w:r>
+        <w:rPr>
+          <w:rFonts w:ascii="Times New Roman" w:hAnsi="Times New Roman" w:cs="Times New Roman"/>
+          <w:sz w:val="24"/>
+          <w:szCs w:val="24"/>
+        </w:rPr>
+        <w:t xml:space="preserve">arm </w:t>
+      </w:r>
+      <w:r>
+        <w:rPr>
+          <w:rFonts w:ascii="Times New Roman" w:hAnsi="Times New Roman" w:cs="Times New Roman"/>
+          <w:sz w:val="24"/>
+          <w:szCs w:val="24"/>
+        </w:rPr>
+        <w:t>that takes it</w:t>
+      </w:r>
+      <w:r>
+        <w:rPr>
+          <w:rFonts w:ascii="Times New Roman" w:hAnsi="Times New Roman" w:cs="Times New Roman"/>
+          <w:sz w:val="24"/>
+          <w:szCs w:val="24"/>
+        </w:rPr>
+        <w:t>;</w:t>
+      </w:r>
+      <w:r>
+        <w:rPr>
+          <w:rFonts w:ascii="Times New Roman" w:hAnsi="Times New Roman" w:cs="Times New Roman"/>
+          <w:sz w:val="24"/>
+          <w:szCs w:val="24"/>
+        </w:rPr>
+        <w:t xml:space="preserve"> for instance, Drama could take up 4 periods weekly for JSS 1A. Also, every time it features</w:t>
+      </w:r>
+      <w:r>
+        <w:rPr>
+          <w:rFonts w:ascii="Times New Roman" w:hAnsi="Times New Roman" w:cs="Times New Roman"/>
+          <w:sz w:val="24"/>
+          <w:szCs w:val="24"/>
+        </w:rPr>
+        <w:t xml:space="preserve"> (on the day in which it features)</w:t>
+      </w:r>
+      <w:r>
+        <w:rPr>
+          <w:rFonts w:ascii="Times New Roman" w:hAnsi="Times New Roman" w:cs="Times New Roman"/>
+          <w:sz w:val="24"/>
+          <w:szCs w:val="24"/>
+        </w:rPr>
+        <w:t>, it could take up two consecutive periods</w:t>
+      </w:r>
+      <w:r>
+        <w:rPr>
+          <w:rFonts w:ascii="Times New Roman" w:hAnsi="Times New Roman" w:cs="Times New Roman"/>
+          <w:sz w:val="24"/>
+          <w:szCs w:val="24"/>
+        </w:rPr>
+        <w:t xml:space="preserve"> </w:t>
+      </w:r>
+      <w:r>
+        <w:rPr>
+          <w:rFonts w:ascii="Times New Roman" w:hAnsi="Times New Roman" w:cs="Times New Roman"/>
+          <w:sz w:val="24"/>
+          <w:szCs w:val="24"/>
+        </w:rPr>
+        <w:t>at a time</w:t>
+      </w:r>
+      <w:r>
+        <w:rPr>
+          <w:rFonts w:ascii="Times New Roman" w:hAnsi="Times New Roman" w:cs="Times New Roman"/>
+          <w:sz w:val="24"/>
+          <w:szCs w:val="24"/>
+        </w:rPr>
+        <w:t xml:space="preserve"> (double-</w:t>
+      </w:r>
+      <w:r>
+        <w:rPr>
+          <w:rFonts w:ascii="Times New Roman" w:hAnsi="Times New Roman" w:cs="Times New Roman"/>
+          <w:sz w:val="24"/>
+          <w:szCs w:val="24"/>
+        </w:rPr>
+        <w:t>period)</w:t>
+      </w:r>
+      <w:r>
+        <w:rPr>
+          <w:rFonts w:ascii="Times New Roman" w:hAnsi="Times New Roman" w:cs="Times New Roman"/>
+          <w:sz w:val="24"/>
+          <w:szCs w:val="24"/>
+        </w:rPr>
+        <w:t>. Thus</w:t>
+      </w:r>
+      <w:r>
+        <w:rPr>
+          <w:rFonts w:ascii="Times New Roman" w:hAnsi="Times New Roman" w:cs="Times New Roman"/>
+          <w:sz w:val="24"/>
+          <w:szCs w:val="24"/>
+        </w:rPr>
+        <w:t>,</w:t>
+      </w:r>
+      <w:r>
+        <w:rPr>
+          <w:rFonts w:ascii="Times New Roman" w:hAnsi="Times New Roman" w:cs="Times New Roman"/>
+          <w:sz w:val="24"/>
+          <w:szCs w:val="24"/>
+        </w:rPr>
+        <w:t xml:space="preserve"> it only features on 2 days of the week, for 2 consecutive periods on each of these days.</w:t>
+      </w:r>
+    </w:p>
+    <w:p>
+      <w:pPr>
+        <w:jc w:val="both"/>
+        <w:rPr>
+          <w:rFonts w:ascii="Times New Roman" w:hAnsi="Times New Roman" w:cs="Times New Roman"/>
+          <w:sz w:val="24"/>
+          <w:szCs w:val="24"/>
+        </w:rPr>
+      </w:pPr>
+      <w:r>
+        <w:rPr>
+          <w:rFonts w:ascii="Times New Roman" w:hAnsi="Times New Roman" w:cs="Times New Roman"/>
+          <w:sz w:val="24"/>
+          <w:szCs w:val="24"/>
+        </w:rPr>
+        <w:t xml:space="preserve">The number of </w:t>
+      </w:r>
+      <w:r>
+        <w:rPr>
+          <w:rFonts w:ascii="Times New Roman" w:hAnsi="Times New Roman" w:cs="Times New Roman"/>
+          <w:sz w:val="24"/>
+          <w:szCs w:val="24"/>
+        </w:rPr>
+        <w:t xml:space="preserve">(consecutive) </w:t>
+      </w:r>
+      <w:r>
+        <w:rPr>
+          <w:rFonts w:ascii="Times New Roman" w:hAnsi="Times New Roman" w:cs="Times New Roman"/>
+          <w:sz w:val="24"/>
+          <w:szCs w:val="24"/>
+        </w:rPr>
+        <w:t>periods the subject</w:t>
+      </w:r>
+      <w:r>
+        <w:rPr>
+          <w:rFonts w:ascii="Times New Roman" w:hAnsi="Times New Roman" w:cs="Times New Roman"/>
+          <w:sz w:val="24"/>
+          <w:szCs w:val="24"/>
+        </w:rPr>
+        <w:t xml:space="preserve"> takes for each feature is called its </w:t>
+      </w:r>
+      <w:r>
+        <w:rPr>
+          <w:rFonts w:ascii="Times New Roman" w:hAnsi="Times New Roman" w:cs="Times New Roman"/>
+          <w:i/>
+          <w:sz w:val="24"/>
+          <w:szCs w:val="24"/>
+        </w:rPr>
+        <w:t>chunk value</w:t>
+      </w:r>
+      <w:r>
+        <w:rPr>
+          <w:rFonts w:ascii="Times New Roman" w:hAnsi="Times New Roman" w:cs="Times New Roman"/>
+          <w:sz w:val="24"/>
+          <w:szCs w:val="24"/>
+        </w:rPr>
+        <w:t xml:space="preserve">, or simply, its </w:t>
+      </w:r>
+      <w:r>
+        <w:rPr>
+          <w:rFonts w:ascii="Times New Roman" w:hAnsi="Times New Roman" w:cs="Times New Roman"/>
+          <w:i/>
+          <w:sz w:val="24"/>
+          <w:szCs w:val="24"/>
+        </w:rPr>
+        <w:t>chunk</w:t>
+      </w:r>
+      <w:r>
+        <w:rPr>
+          <w:rFonts w:ascii="Times New Roman" w:hAnsi="Times New Roman" w:cs="Times New Roman"/>
+          <w:i/>
+          <w:sz w:val="24"/>
+          <w:szCs w:val="24"/>
+        </w:rPr>
+        <w:t>.</w:t>
+      </w:r>
+    </w:p>
+    <w:p>
+      <w:pPr>
+        <w:jc w:val="both"/>
+        <w:rPr>
+          <w:rFonts w:ascii="Times New Roman" w:hAnsi="Times New Roman" w:cs="Times New Roman"/>
+          <w:sz w:val="24"/>
+          <w:szCs w:val="24"/>
+        </w:rPr>
+      </w:pPr>
+      <w:r>
+        <w:rPr>
+          <w:rFonts w:ascii="Times New Roman" w:hAnsi="Times New Roman" w:cs="Times New Roman"/>
+          <w:sz w:val="24"/>
+          <w:szCs w:val="24"/>
+        </w:rPr>
+        <w:lastRenderedPageBreak/>
+        <w:t xml:space="preserve">The chunk </w:t>
+      </w:r>
+      <w:r>
+        <w:rPr>
+          <w:rFonts w:ascii="Times New Roman" w:hAnsi="Times New Roman" w:cs="Times New Roman"/>
+          <w:sz w:val="24"/>
+          <w:szCs w:val="24"/>
+        </w:rPr>
+        <w:t>value of each subject is specified by the user right from the interface</w:t>
+      </w:r>
+      <w:r>
+        <w:rPr>
+          <w:rFonts w:ascii="Times New Roman" w:hAnsi="Times New Roman" w:cs="Times New Roman"/>
+          <w:sz w:val="24"/>
+          <w:szCs w:val="24"/>
+        </w:rPr>
+        <w:t>.</w:t>
+      </w:r>
+    </w:p>
+    <w:p>
+      <w:pPr>
+        <w:pStyle w:val="Heading3"/>
+      </w:pPr>
+      <w:bookmarkStart w:id="8" w:name="_Toc110497169"/>
+      <w:r>
+        <w:t>PACKETING</w:t>
+      </w:r>
       <w:bookmarkEnd w:id="8"/>
     </w:p>
     <w:p>
@@ -5458,429 +6001,178 @@
           <w:szCs w:val="24"/>
         </w:rPr>
       </w:pPr>
+      <w:r>
+        <w:rPr>
+          <w:rFonts w:ascii="Times New Roman" w:hAnsi="Times New Roman" w:cs="Times New Roman"/>
+          <w:sz w:val="24"/>
+          <w:szCs w:val="24"/>
+        </w:rPr>
+        <w:t xml:space="preserve">Packeting refers to </w:t>
+      </w:r>
+      <w:r>
+        <w:rPr>
+          <w:rFonts w:ascii="Times New Roman" w:hAnsi="Times New Roman" w:cs="Times New Roman"/>
+          <w:sz w:val="24"/>
+          <w:szCs w:val="24"/>
+        </w:rPr>
+        <w:t>the process of dishing out subjects into different days of the week</w:t>
+      </w:r>
+      <w:r>
+        <w:rPr>
+          <w:rFonts w:ascii="Times New Roman" w:hAnsi="Times New Roman" w:cs="Times New Roman"/>
+          <w:sz w:val="24"/>
+          <w:szCs w:val="24"/>
+        </w:rPr>
+        <w:t xml:space="preserve"> for a particular class arm</w:t>
+      </w:r>
+      <w:r>
+        <w:rPr>
+          <w:rFonts w:ascii="Times New Roman" w:hAnsi="Times New Roman" w:cs="Times New Roman"/>
+          <w:sz w:val="24"/>
+          <w:szCs w:val="24"/>
+        </w:rPr>
+        <w:t xml:space="preserve">. This “dishing out” is based on the chunk value of said subject. For instance, as in </w:t>
+      </w:r>
+      <w:r>
+        <w:rPr>
+          <w:rFonts w:ascii="Times New Roman" w:hAnsi="Times New Roman" w:cs="Times New Roman"/>
+          <w:sz w:val="24"/>
+          <w:szCs w:val="24"/>
+        </w:rPr>
+        <w:t xml:space="preserve">the </w:t>
+      </w:r>
+      <w:r>
+        <w:rPr>
+          <w:rFonts w:ascii="Times New Roman" w:hAnsi="Times New Roman" w:cs="Times New Roman"/>
+          <w:sz w:val="24"/>
+          <w:szCs w:val="24"/>
+        </w:rPr>
+        <w:t xml:space="preserve">scenario of the Drama subject </w:t>
+      </w:r>
+      <w:r>
+        <w:rPr>
+          <w:rFonts w:ascii="Times New Roman" w:hAnsi="Times New Roman" w:cs="Times New Roman"/>
+          <w:sz w:val="24"/>
+          <w:szCs w:val="24"/>
+        </w:rPr>
+        <w:t>earlier</w:t>
+      </w:r>
+      <w:r>
+        <w:rPr>
+          <w:rFonts w:ascii="Times New Roman" w:hAnsi="Times New Roman" w:cs="Times New Roman"/>
+          <w:sz w:val="24"/>
+          <w:szCs w:val="24"/>
+        </w:rPr>
+        <w:t xml:space="preserve"> stated, Drama would be assigned to say</w:t>
+      </w:r>
+      <w:r>
+        <w:rPr>
+          <w:rFonts w:ascii="Times New Roman" w:hAnsi="Times New Roman" w:cs="Times New Roman"/>
+          <w:sz w:val="24"/>
+          <w:szCs w:val="24"/>
+        </w:rPr>
+        <w:t>,</w:t>
+      </w:r>
+      <w:r>
+        <w:rPr>
+          <w:rFonts w:ascii="Times New Roman" w:hAnsi="Times New Roman" w:cs="Times New Roman"/>
+          <w:sz w:val="24"/>
+          <w:szCs w:val="24"/>
+        </w:rPr>
+        <w:t xml:space="preserve"> Monday (twice, as its chunk value is 2) and on an</w:t>
+      </w:r>
+      <w:r>
+        <w:rPr>
+          <w:rFonts w:ascii="Times New Roman" w:hAnsi="Times New Roman" w:cs="Times New Roman"/>
+          <w:sz w:val="24"/>
+          <w:szCs w:val="24"/>
+        </w:rPr>
+        <w:t>other day, say Thursday, for its</w:t>
+      </w:r>
+      <w:r>
+        <w:rPr>
+          <w:rFonts w:ascii="Times New Roman" w:hAnsi="Times New Roman" w:cs="Times New Roman"/>
+          <w:sz w:val="24"/>
+          <w:szCs w:val="24"/>
+        </w:rPr>
+        <w:t xml:space="preserve"> remaining two periods, since (as earlier stated) its weekly frequency</w:t>
+      </w:r>
+      <w:r>
+        <w:rPr>
+          <w:rFonts w:ascii="Times New Roman" w:hAnsi="Times New Roman" w:cs="Times New Roman"/>
+          <w:sz w:val="24"/>
+          <w:szCs w:val="24"/>
+        </w:rPr>
+        <w:t xml:space="preserve"> for JSS 1A</w:t>
+      </w:r>
+      <w:r>
+        <w:rPr>
+          <w:rFonts w:ascii="Times New Roman" w:hAnsi="Times New Roman" w:cs="Times New Roman"/>
+          <w:sz w:val="24"/>
+          <w:szCs w:val="24"/>
+        </w:rPr>
+        <w:t xml:space="preserve"> is 4.</w:t>
+      </w:r>
+    </w:p>
+    <w:p>
+      <w:pPr>
+        <w:jc w:val="both"/>
+        <w:rPr>
+          <w:rFonts w:ascii="Times New Roman" w:hAnsi="Times New Roman" w:cs="Times New Roman"/>
+          <w:sz w:val="24"/>
+          <w:szCs w:val="24"/>
+        </w:rPr>
+      </w:pPr>
+      <w:r>
+        <w:rPr>
+          <w:rFonts w:ascii="Times New Roman" w:hAnsi="Times New Roman" w:cs="Times New Roman"/>
+          <w:sz w:val="24"/>
+          <w:szCs w:val="24"/>
+        </w:rPr>
+        <w:t xml:space="preserve">Also, the packeting process </w:t>
+      </w:r>
+      <w:r>
+        <w:rPr>
+          <w:rFonts w:ascii="Times New Roman" w:hAnsi="Times New Roman" w:cs="Times New Roman"/>
+          <w:sz w:val="24"/>
+          <w:szCs w:val="24"/>
+        </w:rPr>
+        <w:t>takes into account</w:t>
+      </w:r>
+      <w:r>
+        <w:rPr>
+          <w:rFonts w:ascii="Times New Roman" w:hAnsi="Times New Roman" w:cs="Times New Roman"/>
+          <w:sz w:val="24"/>
+          <w:szCs w:val="24"/>
+        </w:rPr>
+        <w:t xml:space="preserve"> the maximum number of periods allowed </w:t>
+      </w:r>
+      <w:r>
+        <w:rPr>
+          <w:rFonts w:ascii="Times New Roman" w:hAnsi="Times New Roman" w:cs="Times New Roman"/>
+          <w:sz w:val="24"/>
+          <w:szCs w:val="24"/>
+        </w:rPr>
+        <w:t>for a class arm during</w:t>
+      </w:r>
+      <w:r>
+        <w:rPr>
+          <w:rFonts w:ascii="Times New Roman" w:hAnsi="Times New Roman" w:cs="Times New Roman"/>
+          <w:sz w:val="24"/>
+          <w:szCs w:val="24"/>
+        </w:rPr>
+        <w:t xml:space="preserve"> the day(s) in question.</w:t>
+      </w:r>
     </w:p>
     <w:p>
       <w:pPr>
         <w:pStyle w:val="Heading3"/>
       </w:pPr>
-      <w:bookmarkStart w:id="9" w:name="_Toc110317743"/>
-      <w:r>
-        <w:t xml:space="preserve">THE </w:t>
-      </w:r>
-      <w:r>
-        <w:t>CHUNK VALUE</w:t>
+      <w:bookmarkStart w:id="9" w:name="_Toc110497170"/>
+      <w:r>
+        <w:t>PACKETING ALGORITHMS</w:t>
       </w:r>
       <w:bookmarkEnd w:id="9"/>
-    </w:p>
-    <w:p>
-      <w:pPr>
-        <w:jc w:val="both"/>
-        <w:rPr>
-          <w:rFonts w:ascii="Times New Roman" w:hAnsi="Times New Roman" w:cs="Times New Roman"/>
-          <w:sz w:val="24"/>
-          <w:szCs w:val="24"/>
-        </w:rPr>
-      </w:pPr>
-      <w:r>
-        <w:rPr>
-          <w:rFonts w:ascii="Times New Roman" w:hAnsi="Times New Roman" w:cs="Times New Roman"/>
-          <w:sz w:val="24"/>
-          <w:szCs w:val="24"/>
-        </w:rPr>
-        <w:t>To begin with</w:t>
-      </w:r>
-      <w:r>
-        <w:rPr>
-          <w:rFonts w:ascii="Times New Roman" w:hAnsi="Times New Roman" w:cs="Times New Roman"/>
-          <w:sz w:val="24"/>
-          <w:szCs w:val="24"/>
-        </w:rPr>
-        <w:t>, every subject has its weekly frequency for every class that takes it</w:t>
-      </w:r>
-      <w:r>
-        <w:rPr>
-          <w:rFonts w:ascii="Times New Roman" w:hAnsi="Times New Roman" w:cs="Times New Roman"/>
-          <w:sz w:val="24"/>
-          <w:szCs w:val="24"/>
-        </w:rPr>
-        <w:t>;</w:t>
-      </w:r>
-      <w:r>
-        <w:rPr>
-          <w:rFonts w:ascii="Times New Roman" w:hAnsi="Times New Roman" w:cs="Times New Roman"/>
-          <w:sz w:val="24"/>
-          <w:szCs w:val="24"/>
-        </w:rPr>
-        <w:t xml:space="preserve"> for instance, Drama could take up 4 periods weekly for JSS 1A. Also, every time it features</w:t>
-      </w:r>
-      <w:r>
-        <w:rPr>
-          <w:rFonts w:ascii="Times New Roman" w:hAnsi="Times New Roman" w:cs="Times New Roman"/>
-          <w:sz w:val="24"/>
-          <w:szCs w:val="24"/>
-        </w:rPr>
-        <w:t xml:space="preserve"> (on the day in which it features)</w:t>
-      </w:r>
-      <w:r>
-        <w:rPr>
-          <w:rFonts w:ascii="Times New Roman" w:hAnsi="Times New Roman" w:cs="Times New Roman"/>
-          <w:sz w:val="24"/>
-          <w:szCs w:val="24"/>
-        </w:rPr>
-        <w:t>, it could take up two consecutive periods</w:t>
-      </w:r>
-      <w:r>
-        <w:rPr>
-          <w:rFonts w:ascii="Times New Roman" w:hAnsi="Times New Roman" w:cs="Times New Roman"/>
-          <w:sz w:val="24"/>
-          <w:szCs w:val="24"/>
-        </w:rPr>
-        <w:t xml:space="preserve"> </w:t>
-      </w:r>
-      <w:r>
-        <w:rPr>
-          <w:rFonts w:ascii="Times New Roman" w:hAnsi="Times New Roman" w:cs="Times New Roman"/>
-          <w:sz w:val="24"/>
-          <w:szCs w:val="24"/>
-        </w:rPr>
-        <w:t>at a time</w:t>
-      </w:r>
-      <w:r>
-        <w:rPr>
-          <w:rFonts w:ascii="Times New Roman" w:hAnsi="Times New Roman" w:cs="Times New Roman"/>
-          <w:sz w:val="24"/>
-          <w:szCs w:val="24"/>
-        </w:rPr>
-        <w:t xml:space="preserve"> (double period)</w:t>
-      </w:r>
-      <w:r>
-        <w:rPr>
-          <w:rFonts w:ascii="Times New Roman" w:hAnsi="Times New Roman" w:cs="Times New Roman"/>
-          <w:sz w:val="24"/>
-          <w:szCs w:val="24"/>
-        </w:rPr>
-        <w:t>. Thus</w:t>
-      </w:r>
-      <w:r>
-        <w:rPr>
-          <w:rFonts w:ascii="Times New Roman" w:hAnsi="Times New Roman" w:cs="Times New Roman"/>
-          <w:sz w:val="24"/>
-          <w:szCs w:val="24"/>
-        </w:rPr>
-        <w:t>,</w:t>
-      </w:r>
-      <w:r>
-        <w:rPr>
-          <w:rFonts w:ascii="Times New Roman" w:hAnsi="Times New Roman" w:cs="Times New Roman"/>
-          <w:sz w:val="24"/>
-          <w:szCs w:val="24"/>
-        </w:rPr>
-        <w:t xml:space="preserve"> it only features on 2 days of the week, for 2 consecutive periods on each of these days.</w:t>
-      </w:r>
-    </w:p>
-    <w:p>
-      <w:pPr>
-        <w:jc w:val="both"/>
-        <w:rPr>
-          <w:rFonts w:ascii="Times New Roman" w:hAnsi="Times New Roman" w:cs="Times New Roman"/>
-          <w:sz w:val="24"/>
-          <w:szCs w:val="24"/>
-        </w:rPr>
-      </w:pPr>
-      <w:r>
-        <w:rPr>
-          <w:rFonts w:ascii="Times New Roman" w:hAnsi="Times New Roman" w:cs="Times New Roman"/>
-          <w:sz w:val="24"/>
-          <w:szCs w:val="24"/>
-        </w:rPr>
-        <w:lastRenderedPageBreak/>
-        <w:t xml:space="preserve">The number of </w:t>
-      </w:r>
-      <w:r>
-        <w:rPr>
-          <w:rFonts w:ascii="Times New Roman" w:hAnsi="Times New Roman" w:cs="Times New Roman"/>
-          <w:sz w:val="24"/>
-          <w:szCs w:val="24"/>
-        </w:rPr>
-        <w:t xml:space="preserve">(consecutive) </w:t>
-      </w:r>
-      <w:r>
-        <w:rPr>
-          <w:rFonts w:ascii="Times New Roman" w:hAnsi="Times New Roman" w:cs="Times New Roman"/>
-          <w:sz w:val="24"/>
-          <w:szCs w:val="24"/>
-        </w:rPr>
-        <w:t>periods the subject</w:t>
-      </w:r>
-      <w:r>
-        <w:rPr>
-          <w:rFonts w:ascii="Times New Roman" w:hAnsi="Times New Roman" w:cs="Times New Roman"/>
-          <w:sz w:val="24"/>
-          <w:szCs w:val="24"/>
-        </w:rPr>
-        <w:t xml:space="preserve"> takes for each feature is called its </w:t>
-      </w:r>
-      <w:r>
-        <w:rPr>
-          <w:rFonts w:ascii="Times New Roman" w:hAnsi="Times New Roman" w:cs="Times New Roman"/>
-          <w:i/>
-          <w:sz w:val="24"/>
-          <w:szCs w:val="24"/>
-        </w:rPr>
-        <w:t>chunk value</w:t>
-      </w:r>
-      <w:r>
-        <w:rPr>
-          <w:rFonts w:ascii="Times New Roman" w:hAnsi="Times New Roman" w:cs="Times New Roman"/>
-          <w:sz w:val="24"/>
-          <w:szCs w:val="24"/>
-        </w:rPr>
-        <w:t xml:space="preserve">, or simply, its </w:t>
-      </w:r>
-      <w:r>
-        <w:rPr>
-          <w:rFonts w:ascii="Times New Roman" w:hAnsi="Times New Roman" w:cs="Times New Roman"/>
-          <w:i/>
-          <w:sz w:val="24"/>
-          <w:szCs w:val="24"/>
-        </w:rPr>
-        <w:t>chunk</w:t>
-      </w:r>
-      <w:r>
-        <w:rPr>
-          <w:rFonts w:ascii="Times New Roman" w:hAnsi="Times New Roman" w:cs="Times New Roman"/>
-          <w:i/>
-          <w:sz w:val="24"/>
-          <w:szCs w:val="24"/>
-        </w:rPr>
-        <w:t>.</w:t>
-      </w:r>
-    </w:p>
-    <w:p>
-      <w:pPr>
-        <w:jc w:val="both"/>
-        <w:rPr>
-          <w:rFonts w:ascii="Times New Roman" w:hAnsi="Times New Roman" w:cs="Times New Roman"/>
-          <w:sz w:val="24"/>
-          <w:szCs w:val="24"/>
-        </w:rPr>
-      </w:pPr>
-      <w:r>
-        <w:rPr>
-          <w:rFonts w:ascii="Times New Roman" w:hAnsi="Times New Roman" w:cs="Times New Roman"/>
-          <w:sz w:val="24"/>
-          <w:szCs w:val="24"/>
-        </w:rPr>
-        <w:t xml:space="preserve">The chunk </w:t>
-      </w:r>
-      <w:r>
-        <w:rPr>
-          <w:rFonts w:ascii="Times New Roman" w:hAnsi="Times New Roman" w:cs="Times New Roman"/>
-          <w:sz w:val="24"/>
-          <w:szCs w:val="24"/>
-        </w:rPr>
-        <w:t>value of each subject is specified by the user right from the interface</w:t>
-      </w:r>
-      <w:r>
-        <w:rPr>
-          <w:rFonts w:ascii="Times New Roman" w:hAnsi="Times New Roman" w:cs="Times New Roman"/>
-          <w:sz w:val="24"/>
-          <w:szCs w:val="24"/>
-        </w:rPr>
-        <w:t>.</w:t>
-      </w:r>
-    </w:p>
-    <w:p>
-      <w:pPr>
-        <w:pStyle w:val="Heading3"/>
-      </w:pPr>
-      <w:bookmarkStart w:id="10" w:name="_Toc110317744"/>
-      <w:r>
-        <w:t>PACKETING</w:t>
-      </w:r>
-      <w:bookmarkEnd w:id="10"/>
-    </w:p>
-    <w:p>
-      <w:pPr>
-        <w:jc w:val="both"/>
-        <w:rPr>
-          <w:rFonts w:ascii="Times New Roman" w:hAnsi="Times New Roman" w:cs="Times New Roman"/>
-          <w:sz w:val="24"/>
-          <w:szCs w:val="24"/>
-        </w:rPr>
-      </w:pPr>
-      <w:r>
-        <w:rPr>
-          <w:rFonts w:ascii="Times New Roman" w:hAnsi="Times New Roman" w:cs="Times New Roman"/>
-          <w:sz w:val="24"/>
-          <w:szCs w:val="24"/>
-        </w:rPr>
-        <w:t xml:space="preserve">Packeting refers to </w:t>
-      </w:r>
-      <w:r>
-        <w:rPr>
-          <w:rFonts w:ascii="Times New Roman" w:hAnsi="Times New Roman" w:cs="Times New Roman"/>
-          <w:sz w:val="24"/>
-          <w:szCs w:val="24"/>
-        </w:rPr>
-        <w:t>the process of dishing out subjects into different days of the week</w:t>
-      </w:r>
-      <w:r>
-        <w:rPr>
-          <w:rFonts w:ascii="Times New Roman" w:hAnsi="Times New Roman" w:cs="Times New Roman"/>
-          <w:sz w:val="24"/>
-          <w:szCs w:val="24"/>
-        </w:rPr>
-        <w:t xml:space="preserve"> for a particular class arm</w:t>
-      </w:r>
-      <w:r>
-        <w:rPr>
-          <w:rFonts w:ascii="Times New Roman" w:hAnsi="Times New Roman" w:cs="Times New Roman"/>
-          <w:sz w:val="24"/>
-          <w:szCs w:val="24"/>
-        </w:rPr>
-        <w:t xml:space="preserve">. This “dishing out” is based on the chunk value of said subject. For instance, as in </w:t>
-      </w:r>
-      <w:r>
-        <w:rPr>
-          <w:rFonts w:ascii="Times New Roman" w:hAnsi="Times New Roman" w:cs="Times New Roman"/>
-          <w:sz w:val="24"/>
-          <w:szCs w:val="24"/>
-        </w:rPr>
-        <w:t xml:space="preserve">the </w:t>
-      </w:r>
-      <w:r>
-        <w:rPr>
-          <w:rFonts w:ascii="Times New Roman" w:hAnsi="Times New Roman" w:cs="Times New Roman"/>
-          <w:sz w:val="24"/>
-          <w:szCs w:val="24"/>
-        </w:rPr>
-        <w:t xml:space="preserve">scenario of the Drama subject </w:t>
-      </w:r>
-      <w:r>
-        <w:rPr>
-          <w:rFonts w:ascii="Times New Roman" w:hAnsi="Times New Roman" w:cs="Times New Roman"/>
-          <w:sz w:val="24"/>
-          <w:szCs w:val="24"/>
-        </w:rPr>
-        <w:t>earlier</w:t>
-      </w:r>
-      <w:r>
-        <w:rPr>
-          <w:rFonts w:ascii="Times New Roman" w:hAnsi="Times New Roman" w:cs="Times New Roman"/>
-          <w:sz w:val="24"/>
-          <w:szCs w:val="24"/>
-        </w:rPr>
-        <w:t xml:space="preserve"> stated, Drama would be assigned to say</w:t>
-      </w:r>
-      <w:r>
-        <w:rPr>
-          <w:rFonts w:ascii="Times New Roman" w:hAnsi="Times New Roman" w:cs="Times New Roman"/>
-          <w:sz w:val="24"/>
-          <w:szCs w:val="24"/>
-        </w:rPr>
-        <w:t>,</w:t>
-      </w:r>
-      <w:r>
-        <w:rPr>
-          <w:rFonts w:ascii="Times New Roman" w:hAnsi="Times New Roman" w:cs="Times New Roman"/>
-          <w:sz w:val="24"/>
-          <w:szCs w:val="24"/>
-        </w:rPr>
-        <w:t xml:space="preserve"> Monday (twice, as its chunk value is 2) and on an</w:t>
-      </w:r>
-      <w:r>
-        <w:rPr>
-          <w:rFonts w:ascii="Times New Roman" w:hAnsi="Times New Roman" w:cs="Times New Roman"/>
-          <w:sz w:val="24"/>
-          <w:szCs w:val="24"/>
-        </w:rPr>
-        <w:t>other day, say Thursday, for its</w:t>
-      </w:r>
-      <w:r>
-        <w:rPr>
-          <w:rFonts w:ascii="Times New Roman" w:hAnsi="Times New Roman" w:cs="Times New Roman"/>
-          <w:sz w:val="24"/>
-          <w:szCs w:val="24"/>
-        </w:rPr>
-        <w:t xml:space="preserve"> remaining two periods, since (as earlier stated) its weekly frequency</w:t>
-      </w:r>
-      <w:r>
-        <w:rPr>
-          <w:rFonts w:ascii="Times New Roman" w:hAnsi="Times New Roman" w:cs="Times New Roman"/>
-          <w:sz w:val="24"/>
-          <w:szCs w:val="24"/>
-        </w:rPr>
-        <w:t xml:space="preserve"> for JSS 1A</w:t>
-      </w:r>
-      <w:r>
-        <w:rPr>
-          <w:rFonts w:ascii="Times New Roman" w:hAnsi="Times New Roman" w:cs="Times New Roman"/>
-          <w:sz w:val="24"/>
-          <w:szCs w:val="24"/>
-        </w:rPr>
-        <w:t xml:space="preserve"> is 4.</w:t>
-      </w:r>
-    </w:p>
-    <w:p>
-      <w:pPr>
-        <w:jc w:val="both"/>
-        <w:rPr>
-          <w:rFonts w:ascii="Times New Roman" w:hAnsi="Times New Roman" w:cs="Times New Roman"/>
-          <w:sz w:val="24"/>
-          <w:szCs w:val="24"/>
-        </w:rPr>
-      </w:pPr>
-      <w:r>
-        <w:rPr>
-          <w:rFonts w:ascii="Times New Roman" w:hAnsi="Times New Roman" w:cs="Times New Roman"/>
-          <w:sz w:val="24"/>
-          <w:szCs w:val="24"/>
-        </w:rPr>
-        <w:t xml:space="preserve">Also, the packeting process </w:t>
-      </w:r>
-      <w:r>
-        <w:rPr>
-          <w:rFonts w:ascii="Times New Roman" w:hAnsi="Times New Roman" w:cs="Times New Roman"/>
-          <w:sz w:val="24"/>
-          <w:szCs w:val="24"/>
-        </w:rPr>
-        <w:t>takes into account</w:t>
-      </w:r>
-      <w:r>
-        <w:rPr>
-          <w:rFonts w:ascii="Times New Roman" w:hAnsi="Times New Roman" w:cs="Times New Roman"/>
-          <w:sz w:val="24"/>
-          <w:szCs w:val="24"/>
-        </w:rPr>
-        <w:t xml:space="preserve"> the maximum number of periods allowed </w:t>
-      </w:r>
-      <w:r>
-        <w:rPr>
-          <w:rFonts w:ascii="Times New Roman" w:hAnsi="Times New Roman" w:cs="Times New Roman"/>
-          <w:sz w:val="24"/>
-          <w:szCs w:val="24"/>
-        </w:rPr>
-        <w:t>for a class arm during</w:t>
-      </w:r>
-      <w:r>
-        <w:rPr>
-          <w:rFonts w:ascii="Times New Roman" w:hAnsi="Times New Roman" w:cs="Times New Roman"/>
-          <w:sz w:val="24"/>
-          <w:szCs w:val="24"/>
-        </w:rPr>
-        <w:t xml:space="preserve"> the day(s) in question.</w:t>
-      </w:r>
-    </w:p>
-    <w:p>
-      <w:pPr>
-        <w:pStyle w:val="Heading3"/>
-      </w:pPr>
-      <w:bookmarkStart w:id="11" w:name="_Toc110317745"/>
-      <w:r>
-        <w:t>PACKETING ALGORITHMS</w:t>
-      </w:r>
-      <w:bookmarkEnd w:id="11"/>
     </w:p>
     <w:p>
       <w:pPr>
@@ -6107,6 +6399,47 @@
           <w:sz w:val="24"/>
           <w:szCs w:val="24"/>
         </w:rPr>
+        <w:t>Mathematically modelled as:</w:t>
+      </w:r>
+    </w:p>
+    <w:p>
+      <w:pPr>
+        <w:ind w:left="360"/>
+        <w:jc w:val="both"/>
+        <w:rPr>
+          <w:rFonts w:ascii="Times New Roman" w:hAnsi="Times New Roman" w:cs="Times New Roman"/>
+          <w:sz w:val="24"/>
+          <w:szCs w:val="24"/>
+        </w:rPr>
+      </w:pPr>
+    </w:p>
+    <w:p>
+      <w:pPr>
+        <w:ind w:left="360"/>
+        <w:jc w:val="both"/>
+        <w:rPr>
+          <w:rFonts w:ascii="Times New Roman" w:hAnsi="Times New Roman" w:cs="Times New Roman"/>
+          <w:sz w:val="24"/>
+          <w:szCs w:val="24"/>
+        </w:rPr>
+      </w:pPr>
+    </w:p>
+    <w:p>
+      <w:pPr>
+        <w:ind w:left="360"/>
+        <w:jc w:val="both"/>
+        <w:rPr>
+          <w:rFonts w:ascii="Times New Roman" w:hAnsi="Times New Roman" w:cs="Times New Roman"/>
+          <w:sz w:val="24"/>
+          <w:szCs w:val="24"/>
+        </w:rPr>
+      </w:pPr>
+      <w:r>
+        <w:rPr>
+          <w:rFonts w:ascii="Times New Roman" w:hAnsi="Times New Roman" w:cs="Times New Roman"/>
+          <w:sz w:val="24"/>
+          <w:szCs w:val="24"/>
+        </w:rPr>
         <w:t>Its</w:t>
       </w:r>
       <w:r>
@@ -6349,7 +6682,23 @@
           <w:sz w:val="24"/>
           <w:szCs w:val="24"/>
         </w:rPr>
-        <w:t>If after reaching the end of the week like so, and it still isn’t through packeting said subject, it sweeps back to days it skipped.</w:t>
+        <w:t xml:space="preserve">If after reaching </w:t>
+      </w:r>
+      <w:r>
+        <w:rPr>
+          <w:rFonts w:ascii="Times New Roman" w:hAnsi="Times New Roman" w:cs="Times New Roman"/>
+          <w:sz w:val="24"/>
+          <w:szCs w:val="24"/>
+        </w:rPr>
+        <w:t>the end of the week like so,</w:t>
+      </w:r>
+      <w:r>
+        <w:rPr>
+          <w:rFonts w:ascii="Times New Roman" w:hAnsi="Times New Roman" w:cs="Times New Roman"/>
+          <w:sz w:val="24"/>
+          <w:szCs w:val="24"/>
+        </w:rPr>
+        <w:t xml:space="preserve"> it still isn’t through packeting said subject, it sweeps back to days it skipped.</w:t>
       </w:r>
     </w:p>
     <w:p>
@@ -6357,10 +6706,20 @@
         <w:jc w:val="both"/>
         <w:rPr>
           <w:rFonts w:ascii="Times New Roman" w:hAnsi="Times New Roman" w:cs="Times New Roman"/>
-          <w:sz w:val="24"/>
-          <w:szCs w:val="24"/>
-        </w:rPr>
-      </w:pPr>
+          <w:b/>
+          <w:sz w:val="24"/>
+          <w:szCs w:val="24"/>
+        </w:rPr>
+      </w:pPr>
+      <w:r>
+        <w:rPr>
+          <w:rFonts w:ascii="Times New Roman" w:hAnsi="Times New Roman" w:cs="Times New Roman"/>
+          <w:b/>
+          <w:sz w:val="24"/>
+          <w:szCs w:val="24"/>
+        </w:rPr>
+        <w:t>Real-world implication</w:t>
+      </w:r>
     </w:p>
     <w:p>
       <w:pPr>
@@ -6371,9 +6730,29 @@
           <w:szCs w:val="24"/>
         </w:rPr>
       </w:pPr>
+      <w:r>
+        <w:rPr>
+          <w:rFonts w:ascii="Times New Roman" w:hAnsi="Times New Roman" w:cs="Times New Roman"/>
+          <w:sz w:val="24"/>
+          <w:szCs w:val="24"/>
+        </w:rPr>
+        <w:t>This algorithm ensures that when subjects/courses feature</w:t>
+      </w:r>
+      <w:bookmarkStart w:id="10" w:name="_GoBack"/>
+      <w:bookmarkEnd w:id="10"/>
+    </w:p>
+    <w:p>
+      <w:pPr>
+        <w:jc w:val="both"/>
+        <w:rPr>
+          <w:rFonts w:ascii="Times New Roman" w:hAnsi="Times New Roman" w:cs="Times New Roman"/>
+          <w:sz w:val="24"/>
+          <w:szCs w:val="24"/>
+        </w:rPr>
+      </w:pPr>
     </w:p>
     <w:sectPr>
-      <w:footerReference w:type="default" r:id="rId9"/>
+      <w:footerReference w:type="default" r:id="rId11"/>
       <w:pgSz w:w="12240" w:h="15840"/>
       <w:pgMar w:top="1417" w:right="1417" w:bottom="1417" w:left="1417" w:header="720" w:footer="720" w:gutter="0"/>
       <w:pgNumType w:start="0"/>
@@ -6536,7 +6915,7 @@
         <v:path o:extrusionok="f" gradientshapeok="t" o:connecttype="rect"/>
         <o:lock v:ext="edit" aspectratio="t"/>
       </v:shapetype>
-      <v:shape id="_x0000_i1052" type="#_x0000_t75" style="width:10.5pt;height:10.5pt" o:bullet="t">
+      <v:shape id="_x0000_i1045" type="#_x0000_t75" style="width:10.75pt;height:10.75pt" o:bullet="t">
         <v:imagedata r:id="rId1" o:title="mso9EB1"/>
       </v:shape>
     </w:pict>
@@ -8782,7 +9161,7 @@
 </file>
 
 <file path=customXml/itemProps2.xml><?xml version="1.0" encoding="utf-8"?>
-<ds:datastoreItem xmlns:ds="http://schemas.openxmlformats.org/officeDocument/2006/customXml" ds:itemID="{6861BDE9-BA71-4DEE-B4DB-A4039230A7F3}">
+<ds:datastoreItem xmlns:ds="http://schemas.openxmlformats.org/officeDocument/2006/customXml" ds:itemID="{E63648FA-6C2F-4B1B-AB7D-183E7400AD47}">
   <ds:schemaRefs>
     <ds:schemaRef ds:uri="http://schemas.openxmlformats.org/officeDocument/2006/bibliography"/>
   </ds:schemaRefs>

</xml_diff>

<commit_message>
Sorting the Teachers abd the GUI still underway. Ran into an issue with the order of the finished chunk values (from the agorithms).
</commit_message>
<xml_diff>
--- a/TimeTable Extras/The time-table project.docx
+++ b/TimeTable Extras/The time-table project.docx
@@ -940,6 +940,7 @@
                                     <w:dataBinding w:prefixMappings="xmlns:ns0='http://purl.org/dc/elements/1.1/' xmlns:ns1='http://schemas.openxmlformats.org/package/2006/metadata/core-properties' " w:xpath="/ns1:coreProperties[1]/ns0:creator[1]" w:storeItemID="{6C3C8BC8-F283-45AE-878A-BAB7291924A1}"/>
                                     <w:text/>
                                   </w:sdtPr>
+                                  <w:sdtEndPr/>
                                   <w:sdtContent>
                                     <w:r>
                                       <w:rPr>
@@ -1012,6 +1013,7 @@
                               <w:dataBinding w:prefixMappings="xmlns:ns0='http://purl.org/dc/elements/1.1/' xmlns:ns1='http://schemas.openxmlformats.org/package/2006/metadata/core-properties' " w:xpath="/ns1:coreProperties[1]/ns0:creator[1]" w:storeItemID="{6C3C8BC8-F283-45AE-878A-BAB7291924A1}"/>
                               <w:text/>
                             </w:sdtPr>
+                            <w:sdtEndPr/>
                             <w:sdtContent>
                               <w:r>
                                 <w:rPr>
@@ -1337,7 +1339,7 @@
               </mc:Choice>
               <mc:Fallback>
                 <w:pict>
-                  <v:rect w14:anchorId="4F90684F" id="Rectangle 130" o:spid="_x0000_s1033" style="position:absolute;margin-left:-4.4pt;margin-top:0;width:46.8pt;height:77.75pt;z-index:251660288;visibility:visible;mso-wrap-style:square;mso-width-percent:76;mso-height-percent:98;mso-top-percent:23;mso-wrap-distance-left:9pt;mso-wrap-distance-top:0;mso-wrap-distance-right:9pt;mso-wrap-distance-bottom:0;mso-position-horizontal:right;mso-position-horizontal-relative:margin;mso-position-vertical-relative:page;mso-width-percent:76;mso-height-percent:98;mso-top-percent:23;mso-width-relative:page;mso-height-relative:page;v-text-anchor:bottom" o:gfxdata="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" fillcolor="#5b9bd5 [3204]" stroked="f" strokeweight="1pt">
+                  <v:rect w14:anchorId="414C34D1" id="Rectangle 130" o:spid="_x0000_s1034" style="position:absolute;margin-left:-4.4pt;margin-top:0;width:46.8pt;height:77.75pt;z-index:251660288;visibility:visible;mso-wrap-style:square;mso-width-percent:76;mso-height-percent:98;mso-top-percent:23;mso-wrap-distance-left:9pt;mso-wrap-distance-top:0;mso-wrap-distance-right:9pt;mso-wrap-distance-bottom:0;mso-position-horizontal:right;mso-position-horizontal-relative:margin;mso-position-vertical-relative:page;mso-width-percent:76;mso-height-percent:98;mso-top-percent:23;mso-width-relative:page;mso-height-relative:page;v-text-anchor:bottom" o:gfxdata="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" fillcolor="#5b9bd5 [3204]" stroked="f" strokeweight="1pt">
                     <v:path arrowok="t"/>
                     <o:lock v:ext="edit" aspectratio="t"/>
                     <v:textbox inset="3.6pt,,3.6pt">
@@ -1351,7 +1353,7 @@
                             </w:rPr>
                             <w:alias w:val="Year"/>
                             <w:tag w:val=""/>
-                            <w:id w:val="1595126926"/>
+                            <w:id w:val="-231464522"/>
                             <w:dataBinding w:prefixMappings="xmlns:ns0='http://schemas.microsoft.com/office/2006/coverPageProps' " w:xpath="/ns0:CoverPageProperties[1]/ns0:PublishDate[1]" w:storeItemID="{55AF091B-3C7A-41E3-B477-F2FDAA23CFDA}"/>
                             <w:date w:fullDate="2022-01-01T00:00:00Z">
                               <w:dateFormat w:val="yyyy"/>
@@ -1447,7 +1449,7 @@
           <w:r>
             <w:fldChar w:fldCharType="separate"/>
           </w:r>
-          <w:hyperlink w:anchor="_Toc110497161" w:history="1">
+          <w:hyperlink w:anchor="_Toc110933171" w:history="1">
             <w:r>
               <w:rPr>
                 <w:rStyle w:val="Hyperlink"/>
@@ -1474,7 +1476,7 @@
                 <w:noProof/>
                 <w:webHidden/>
               </w:rPr>
-              <w:instrText xml:space="preserve"> PAGEREF _Toc110497161 \h </w:instrText>
+              <w:instrText xml:space="preserve"> PAGEREF _Toc110933171 \h </w:instrText>
             </w:r>
             <w:r>
               <w:rPr>
@@ -1516,7 +1518,7 @@
               <w:noProof/>
             </w:rPr>
           </w:pPr>
-          <w:hyperlink w:anchor="_Toc110497162" w:history="1">
+          <w:hyperlink w:anchor="_Toc110933172" w:history="1">
             <w:r>
               <w:rPr>
                 <w:rStyle w:val="Hyperlink"/>
@@ -1543,7 +1545,7 @@
                 <w:noProof/>
                 <w:webHidden/>
               </w:rPr>
-              <w:instrText xml:space="preserve"> PAGEREF _Toc110497162 \h </w:instrText>
+              <w:instrText xml:space="preserve"> PAGEREF _Toc110933172 \h </w:instrText>
             </w:r>
             <w:r>
               <w:rPr>
@@ -1585,7 +1587,7 @@
               <w:noProof/>
             </w:rPr>
           </w:pPr>
-          <w:hyperlink w:anchor="_Toc110497163" w:history="1">
+          <w:hyperlink w:anchor="_Toc110933173" w:history="1">
             <w:r>
               <w:rPr>
                 <w:rStyle w:val="Hyperlink"/>
@@ -1612,7 +1614,7 @@
                 <w:noProof/>
                 <w:webHidden/>
               </w:rPr>
-              <w:instrText xml:space="preserve"> PAGEREF _Toc110497163 \h </w:instrText>
+              <w:instrText xml:space="preserve"> PAGEREF _Toc110933173 \h </w:instrText>
             </w:r>
             <w:r>
               <w:rPr>
@@ -1654,7 +1656,7 @@
               <w:noProof/>
             </w:rPr>
           </w:pPr>
-          <w:hyperlink w:anchor="_Toc110497164" w:history="1">
+          <w:hyperlink w:anchor="_Toc110933174" w:history="1">
             <w:r>
               <w:rPr>
                 <w:rStyle w:val="Hyperlink"/>
@@ -1681,7 +1683,7 @@
                 <w:noProof/>
                 <w:webHidden/>
               </w:rPr>
-              <w:instrText xml:space="preserve"> PAGEREF _Toc110497164 \h </w:instrText>
+              <w:instrText xml:space="preserve"> PAGEREF _Toc110933174 \h </w:instrText>
             </w:r>
             <w:r>
               <w:rPr>
@@ -1723,7 +1725,7 @@
               <w:noProof/>
             </w:rPr>
           </w:pPr>
-          <w:hyperlink w:anchor="_Toc110497165" w:history="1">
+          <w:hyperlink w:anchor="_Toc110933175" w:history="1">
             <w:r>
               <w:rPr>
                 <w:rStyle w:val="Hyperlink"/>
@@ -1750,7 +1752,7 @@
                 <w:noProof/>
                 <w:webHidden/>
               </w:rPr>
-              <w:instrText xml:space="preserve"> PAGEREF _Toc110497165 \h </w:instrText>
+              <w:instrText xml:space="preserve"> PAGEREF _Toc110933175 \h </w:instrText>
             </w:r>
             <w:r>
               <w:rPr>
@@ -1792,7 +1794,7 @@
               <w:noProof/>
             </w:rPr>
           </w:pPr>
-          <w:hyperlink w:anchor="_Toc110497166" w:history="1">
+          <w:hyperlink w:anchor="_Toc110933176" w:history="1">
             <w:r>
               <w:rPr>
                 <w:rStyle w:val="Hyperlink"/>
@@ -1819,7 +1821,7 @@
                 <w:noProof/>
                 <w:webHidden/>
               </w:rPr>
-              <w:instrText xml:space="preserve"> PAGEREF _Toc110497166 \h </w:instrText>
+              <w:instrText xml:space="preserve"> PAGEREF _Toc110933176 \h </w:instrText>
             </w:r>
             <w:r>
               <w:rPr>
@@ -1861,7 +1863,7 @@
               <w:noProof/>
             </w:rPr>
           </w:pPr>
-          <w:hyperlink w:anchor="_Toc110497167" w:history="1">
+          <w:hyperlink w:anchor="_Toc110933177" w:history="1">
             <w:r>
               <w:rPr>
                 <w:rStyle w:val="Hyperlink"/>
@@ -1888,7 +1890,7 @@
                 <w:noProof/>
                 <w:webHidden/>
               </w:rPr>
-              <w:instrText xml:space="preserve"> PAGEREF _Toc110497167 \h </w:instrText>
+              <w:instrText xml:space="preserve"> PAGEREF _Toc110933177 \h </w:instrText>
             </w:r>
             <w:r>
               <w:rPr>
@@ -1930,7 +1932,7 @@
               <w:noProof/>
             </w:rPr>
           </w:pPr>
-          <w:hyperlink w:anchor="_Toc110497168" w:history="1">
+          <w:hyperlink w:anchor="_Toc110933178" w:history="1">
             <w:r>
               <w:rPr>
                 <w:rStyle w:val="Hyperlink"/>
@@ -1957,7 +1959,7 @@
                 <w:noProof/>
                 <w:webHidden/>
               </w:rPr>
-              <w:instrText xml:space="preserve"> PAGEREF _Toc110497168 \h </w:instrText>
+              <w:instrText xml:space="preserve"> PAGEREF _Toc110933178 \h </w:instrText>
             </w:r>
             <w:r>
               <w:rPr>
@@ -1999,7 +2001,7 @@
               <w:noProof/>
             </w:rPr>
           </w:pPr>
-          <w:hyperlink w:anchor="_Toc110497169" w:history="1">
+          <w:hyperlink w:anchor="_Toc110933179" w:history="1">
             <w:r>
               <w:rPr>
                 <w:rStyle w:val="Hyperlink"/>
@@ -2026,7 +2028,7 @@
                 <w:noProof/>
                 <w:webHidden/>
               </w:rPr>
-              <w:instrText xml:space="preserve"> PAGEREF _Toc110497169 \h </w:instrText>
+              <w:instrText xml:space="preserve"> PAGEREF _Toc110933179 \h </w:instrText>
             </w:r>
             <w:r>
               <w:rPr>
@@ -2068,13 +2070,13 @@
               <w:noProof/>
             </w:rPr>
           </w:pPr>
-          <w:hyperlink w:anchor="_Toc110497170" w:history="1">
+          <w:hyperlink w:anchor="_Toc110933180" w:history="1">
             <w:r>
               <w:rPr>
                 <w:rStyle w:val="Hyperlink"/>
                 <w:noProof/>
               </w:rPr>
-              <w:t>PACKETING ALGORITHMS</w:t>
+              <w:t>PACKETING PATTERNS</w:t>
             </w:r>
             <w:r>
               <w:rPr>
@@ -2095,7 +2097,7 @@
                 <w:noProof/>
                 <w:webHidden/>
               </w:rPr>
-              <w:instrText xml:space="preserve"> PAGEREF _Toc110497170 \h </w:instrText>
+              <w:instrText xml:space="preserve"> PAGEREF _Toc110933180 \h </w:instrText>
             </w:r>
             <w:r>
               <w:rPr>
@@ -2159,7 +2161,7 @@
       <w:pPr>
         <w:pStyle w:val="Heading2"/>
       </w:pPr>
-      <w:bookmarkStart w:id="0" w:name="_Toc110497161"/>
+      <w:bookmarkStart w:id="0" w:name="_Toc110933171"/>
       <w:r>
         <w:lastRenderedPageBreak/>
         <w:t>THE TIMETABLE PROBLEM</w:t>
@@ -2933,12 +2935,72 @@
       <w:pPr>
         <w:pStyle w:val="Heading2"/>
       </w:pPr>
-      <w:bookmarkStart w:id="1" w:name="_Toc110497162"/>
+      <w:bookmarkStart w:id="1" w:name="_Toc110933172"/>
       <w:r>
         <w:lastRenderedPageBreak/>
         <w:t>THE MEANING OF TERMS AS USED IN THIS APP</w:t>
       </w:r>
       <w:bookmarkEnd w:id="1"/>
+    </w:p>
+    <w:p>
+      <w:pPr>
+        <w:jc w:val="both"/>
+        <w:rPr>
+          <w:rFonts w:ascii="Times New Roman" w:hAnsi="Times New Roman" w:cs="Times New Roman"/>
+          <w:sz w:val="24"/>
+        </w:rPr>
+      </w:pPr>
+      <w:r>
+        <w:rPr>
+          <w:rFonts w:ascii="Times New Roman" w:hAnsi="Times New Roman" w:cs="Times New Roman"/>
+          <w:sz w:val="24"/>
+        </w:rPr>
+        <w:t>The purpose of this section is to get the reader acquainted with the terms and processes involved in the use of this app. Indeed, these processes are not complicated, they just might require a little bit of getting used to, as some of the terms (with which we probably have already been familiar) have been redefined. The redefined terms have undergone no radical change in definition, rest assured; they just have been tweaked in a few places for the purpose of t</w:t>
+      </w:r>
+      <w:r>
+        <w:rPr>
+          <w:rFonts w:ascii="Times New Roman" w:hAnsi="Times New Roman" w:cs="Times New Roman"/>
+          <w:sz w:val="24"/>
+        </w:rPr>
+        <w:t xml:space="preserve">he app. By and large, </w:t>
+      </w:r>
+      <w:r>
+        <w:rPr>
+          <w:rFonts w:ascii="Times New Roman" w:hAnsi="Times New Roman" w:cs="Times New Roman"/>
+          <w:sz w:val="24"/>
+        </w:rPr>
+        <w:t xml:space="preserve">they </w:t>
+      </w:r>
+      <w:r>
+        <w:rPr>
+          <w:rFonts w:ascii="Times New Roman" w:hAnsi="Times New Roman" w:cs="Times New Roman"/>
+          <w:sz w:val="24"/>
+        </w:rPr>
+        <w:t>retain</w:t>
+      </w:r>
+      <w:r>
+        <w:rPr>
+          <w:rFonts w:ascii="Times New Roman" w:hAnsi="Times New Roman" w:cs="Times New Roman"/>
+          <w:sz w:val="24"/>
+        </w:rPr>
+        <w:t xml:space="preserve"> their conventional, outside-this-app meanings</w:t>
+      </w:r>
+      <w:r>
+        <w:rPr>
+          <w:rFonts w:ascii="Times New Roman" w:hAnsi="Times New Roman" w:cs="Times New Roman"/>
+          <w:sz w:val="24"/>
+        </w:rPr>
+        <w:t xml:space="preserve"> to a significant degree</w:t>
+      </w:r>
+      <w:bookmarkStart w:id="2" w:name="_GoBack"/>
+      <w:bookmarkEnd w:id="2"/>
+      <w:r>
+        <w:rPr>
+          <w:rFonts w:ascii="Times New Roman" w:hAnsi="Times New Roman" w:cs="Times New Roman"/>
+          <w:sz w:val="24"/>
+        </w:rPr>
+        <w:t>.</w:t>
+      </w:r>
     </w:p>
     <w:p>
       <w:pPr>
@@ -3271,7 +3333,16 @@
           <w:sz w:val="24"/>
           <w:szCs w:val="24"/>
         </w:rPr>
-        <w:t>Also termed "class category" or "class group", this is simply a collection of all the classes across different levels or grades with a common property for ease of reference. This in real life is what we would call "Senior School", or "Junior High" in a school situation especially where more than one school class category might exist. For instance, the typical Nigerian secondary school has two class categories: Junior secondary school and Senior secondary school.</w:t>
+        <w:t xml:space="preserve">Also termed "class category" or "class group", this is simply a collection of all the classes across different levels or grades with a common property for ease of reference. This in real life is what </w:t>
+      </w:r>
+      <w:r>
+        <w:rPr>
+          <w:rFonts w:ascii="Times New Roman" w:hAnsi="Times New Roman" w:cs="Times New Roman"/>
+          <w:sz w:val="24"/>
+          <w:szCs w:val="24"/>
+        </w:rPr>
+        <w:lastRenderedPageBreak/>
+        <w:t>we would call "Senior School", or "Junior High" in a school situation especially where more than one school class category might exist. For instance, the typical Nigerian secondary school has two class categories: Junior secondary school and Senior secondary school.</w:t>
       </w:r>
     </w:p>
     <w:p>
@@ -3315,16 +3386,7 @@
           <w:sz w:val="24"/>
           <w:szCs w:val="24"/>
         </w:rPr>
-        <w:t xml:space="preserve">The school class is a combination of all the arms that share one level of the academic hierarchy in the school setting. In the typical Nigerian school system, its arms are prefixed with the its </w:t>
-      </w:r>
-      <w:r>
-        <w:rPr>
-          <w:rFonts w:ascii="Times New Roman" w:hAnsi="Times New Roman" w:cs="Times New Roman"/>
-          <w:sz w:val="24"/>
-          <w:szCs w:val="24"/>
-        </w:rPr>
-        <w:lastRenderedPageBreak/>
-        <w:t>name and alphabetized, e.g. JSS 1A, S</w:t>
+        <w:t>The school class is a combination of all the arms that share one level of the academic hierarchy in the school setting. In the typical Nigerian school system, its arms are prefixed with the its name and alphabetized, e.g. JSS 1A, S</w:t>
       </w:r>
       <w:r>
         <w:rPr>
@@ -3576,7 +3638,23 @@
           <w:sz w:val="24"/>
           <w:szCs w:val="24"/>
         </w:rPr>
-        <w:t xml:space="preserve"> teachers sequence is the list of class</w:t>
+        <w:t xml:space="preserve"> </w:t>
+      </w:r>
+      <w:r>
+        <w:rPr>
+          <w:rFonts w:ascii="Times New Roman" w:hAnsi="Times New Roman" w:cs="Times New Roman"/>
+          <w:sz w:val="24"/>
+          <w:szCs w:val="24"/>
+        </w:rPr>
+        <w:t>The teacher’s</w:t>
+      </w:r>
+      <w:r>
+        <w:rPr>
+          <w:rFonts w:ascii="Times New Roman" w:hAnsi="Times New Roman" w:cs="Times New Roman"/>
+          <w:sz w:val="24"/>
+          <w:szCs w:val="24"/>
+        </w:rPr>
+        <w:t xml:space="preserve"> sequence is the list of class</w:t>
       </w:r>
       <w:r>
         <w:rPr>
@@ -3608,18 +3686,18 @@
       <w:pPr>
         <w:pStyle w:val="Heading2"/>
       </w:pPr>
-      <w:bookmarkStart w:id="2" w:name="_Toc110497163"/>
+      <w:bookmarkStart w:id="3" w:name="_Toc110933173"/>
       <w:r>
         <w:lastRenderedPageBreak/>
         <w:t>THE APP IN THE RUNNING</w:t>
       </w:r>
-      <w:bookmarkEnd w:id="2"/>
+      <w:bookmarkEnd w:id="3"/>
     </w:p>
     <w:p>
       <w:pPr>
         <w:pStyle w:val="Heading3"/>
       </w:pPr>
-      <w:bookmarkStart w:id="3" w:name="_Toc110497164"/>
+      <w:bookmarkStart w:id="4" w:name="_Toc110933174"/>
       <w:r>
         <w:t xml:space="preserve">MODEL </w:t>
       </w:r>
@@ -3629,7 +3707,7 @@
       <w:r>
         <w:t>RARCHIES</w:t>
       </w:r>
-      <w:bookmarkEnd w:id="3"/>
+      <w:bookmarkEnd w:id="4"/>
     </w:p>
     <w:p>
       <w:pPr>
@@ -4021,14 +4099,31 @@
           <w:szCs w:val="24"/>
         </w:rPr>
         <w:lastRenderedPageBreak/>
-        <w:t>Except in the case of a special subject where the subject stands alone, without a department and teacher.</w:t>
+        <w:t xml:space="preserve">Except in the case of a </w:t>
+      </w:r>
+      <w:r>
+        <w:rPr>
+          <w:rFonts w:ascii="Times New Roman" w:hAnsi="Times New Roman" w:cs="Times New Roman"/>
+          <w:b/>
+          <w:sz w:val="24"/>
+          <w:szCs w:val="24"/>
+        </w:rPr>
+        <w:t xml:space="preserve">special subject </w:t>
+      </w:r>
+      <w:r>
+        <w:rPr>
+          <w:rFonts w:ascii="Times New Roman" w:hAnsi="Times New Roman" w:cs="Times New Roman"/>
+          <w:sz w:val="24"/>
+          <w:szCs w:val="24"/>
+        </w:rPr>
+        <w:t>where the subject stands alone, without a department and teacher.</w:t>
       </w:r>
     </w:p>
     <w:p>
       <w:pPr>
         <w:pStyle w:val="Heading3"/>
       </w:pPr>
-      <w:bookmarkStart w:id="4" w:name="_Toc110497165"/>
+      <w:bookmarkStart w:id="5" w:name="_Toc110933175"/>
       <w:r>
         <w:t>DYNAMICS</w:t>
       </w:r>
@@ -4041,7 +4136,7 @@
       <w:r>
         <w:t>TEACHER MODEL</w:t>
       </w:r>
-      <w:bookmarkEnd w:id="4"/>
+      <w:bookmarkEnd w:id="5"/>
       <w:r>
         <w:t xml:space="preserve"> </w:t>
       </w:r>
@@ -4061,7 +4156,39 @@
           <w:sz w:val="24"/>
           <w:szCs w:val="24"/>
         </w:rPr>
-        <w:t xml:space="preserve">Apparently, the Teacher model (in the app), is an "in binary" rendering of the Teacher, who, much more often than not, is an actual human. There </w:t>
+        <w:t>Apparently, the Teacher model (</w:t>
+      </w:r>
+      <w:r>
+        <w:rPr>
+          <w:rFonts w:ascii="Times New Roman" w:hAnsi="Times New Roman" w:cs="Times New Roman"/>
+          <w:sz w:val="24"/>
+          <w:szCs w:val="24"/>
+        </w:rPr>
+        <w:t xml:space="preserve">as is </w:t>
+      </w:r>
+      <w:r>
+        <w:rPr>
+          <w:rFonts w:ascii="Times New Roman" w:hAnsi="Times New Roman" w:cs="Times New Roman"/>
+          <w:sz w:val="24"/>
+          <w:szCs w:val="24"/>
+        </w:rPr>
+        <w:t>in the app), is a</w:t>
+      </w:r>
+      <w:r>
+        <w:rPr>
+          <w:rFonts w:ascii="Times New Roman" w:hAnsi="Times New Roman" w:cs="Times New Roman"/>
+          <w:sz w:val="24"/>
+          <w:szCs w:val="24"/>
+        </w:rPr>
+        <w:t>n "in binary" rendering of the t</w:t>
+      </w:r>
+      <w:r>
+        <w:rPr>
+          <w:rFonts w:ascii="Times New Roman" w:hAnsi="Times New Roman" w:cs="Times New Roman"/>
+          <w:sz w:val="24"/>
+          <w:szCs w:val="24"/>
+        </w:rPr>
+        <w:t xml:space="preserve">eacher, who, much more often than not, is an actual human. There </w:t>
       </w:r>
       <w:r>
         <w:rPr>
@@ -4610,22 +4737,22 @@
       <w:pPr>
         <w:pStyle w:val="Heading2"/>
       </w:pPr>
-      <w:bookmarkStart w:id="5" w:name="_Toc110497166"/>
+      <w:bookmarkStart w:id="6" w:name="_Toc110933176"/>
       <w:r>
         <w:lastRenderedPageBreak/>
         <w:t>THE SORTING PATTERN: TERMS AND CONCEPTS</w:t>
       </w:r>
-      <w:bookmarkEnd w:id="5"/>
+      <w:bookmarkEnd w:id="6"/>
     </w:p>
     <w:p>
       <w:pPr>
         <w:pStyle w:val="Heading3"/>
       </w:pPr>
-      <w:bookmarkStart w:id="6" w:name="_Toc110497167"/>
+      <w:bookmarkStart w:id="7" w:name="_Toc110933177"/>
       <w:r>
         <w:t>THE ATPG SCALE</w:t>
       </w:r>
-      <w:bookmarkEnd w:id="6"/>
+      <w:bookmarkEnd w:id="7"/>
     </w:p>
     <w:p>
       <w:pPr>
@@ -5726,19 +5853,27 @@
         </w:rPr>
         <w:t>Special subjects have no ATPG value.</w:t>
       </w:r>
+      <w:r>
+        <w:rPr>
+          <w:rFonts w:ascii="Times New Roman" w:hAnsi="Times New Roman" w:cs="Times New Roman"/>
+          <w:sz w:val="24"/>
+          <w:szCs w:val="24"/>
+        </w:rPr>
+        <w:t xml:space="preserve"> They have no need of it.</w:t>
+      </w:r>
     </w:p>
     <w:p>
       <w:pPr>
         <w:pStyle w:val="Heading3"/>
       </w:pPr>
-      <w:bookmarkStart w:id="7" w:name="_Toc110497168"/>
+      <w:bookmarkStart w:id="8" w:name="_Toc110933178"/>
       <w:r>
         <w:t xml:space="preserve">THE </w:t>
       </w:r>
       <w:r>
         <w:t>CHUNK VALUE</w:t>
       </w:r>
-      <w:bookmarkEnd w:id="7"/>
+      <w:bookmarkEnd w:id="8"/>
     </w:p>
     <w:p>
       <w:pPr>
@@ -5986,11 +6121,11 @@
       <w:pPr>
         <w:pStyle w:val="Heading3"/>
       </w:pPr>
-      <w:bookmarkStart w:id="8" w:name="_Toc110497169"/>
+      <w:bookmarkStart w:id="9" w:name="_Toc110933179"/>
       <w:r>
         <w:t>PACKETING</w:t>
       </w:r>
-      <w:bookmarkEnd w:id="8"/>
+      <w:bookmarkEnd w:id="9"/>
     </w:p>
     <w:p>
       <w:pPr>
@@ -6047,7 +6182,24 @@
           <w:sz w:val="24"/>
           <w:szCs w:val="24"/>
         </w:rPr>
-        <w:t xml:space="preserve">scenario of the Drama subject </w:t>
+        <w:t xml:space="preserve">scenario of </w:t>
+      </w:r>
+      <w:r>
+        <w:rPr>
+          <w:rFonts w:ascii="Times New Roman" w:hAnsi="Times New Roman" w:cs="Times New Roman"/>
+          <w:i/>
+          <w:sz w:val="24"/>
+          <w:szCs w:val="24"/>
+        </w:rPr>
+        <w:t>Drama</w:t>
+      </w:r>
+      <w:r>
+        <w:rPr>
+          <w:rFonts w:ascii="Times New Roman" w:hAnsi="Times New Roman" w:cs="Times New Roman"/>
+          <w:sz w:val="24"/>
+          <w:szCs w:val="24"/>
+        </w:rPr>
+        <w:t xml:space="preserve"> </w:t>
       </w:r>
       <w:r>
         <w:rPr>
@@ -6168,11 +6320,14 @@
       <w:pPr>
         <w:pStyle w:val="Heading3"/>
       </w:pPr>
-      <w:bookmarkStart w:id="9" w:name="_Toc110497170"/>
-      <w:r>
-        <w:t>PACKETING ALGORITHMS</w:t>
-      </w:r>
-      <w:bookmarkEnd w:id="9"/>
+      <w:bookmarkStart w:id="10" w:name="_Toc110933180"/>
+      <w:r>
+        <w:t>PACKETING</w:t>
+      </w:r>
+      <w:r>
+        <w:t xml:space="preserve"> PATTERNS</w:t>
+      </w:r>
+      <w:bookmarkEnd w:id="10"/>
     </w:p>
     <w:p>
       <w:pPr>
@@ -6289,7 +6444,46 @@
           <w:sz w:val="24"/>
           <w:szCs w:val="24"/>
         </w:rPr>
-        <w:t>The D-Leapfrog packeting algorithm:</w:t>
+        <w:t xml:space="preserve">The </w:t>
+      </w:r>
+      <w:r>
+        <w:rPr>
+          <w:rFonts w:ascii="Times New Roman" w:hAnsi="Times New Roman" w:cs="Times New Roman"/>
+          <w:b/>
+          <w:sz w:val="24"/>
+          <w:szCs w:val="24"/>
+        </w:rPr>
+        <w:t>D-Leapfrog packeting patterns</w:t>
+      </w:r>
+      <w:r>
+        <w:rPr>
+          <w:rFonts w:ascii="Times New Roman" w:hAnsi="Times New Roman" w:cs="Times New Roman"/>
+          <w:b/>
+          <w:sz w:val="24"/>
+          <w:szCs w:val="24"/>
+        </w:rPr>
+        <w:t>:</w:t>
+      </w:r>
+    </w:p>
+    <w:p>
+      <w:pPr>
+        <w:pStyle w:val="ListParagraph"/>
+        <w:jc w:val="both"/>
+        <w:rPr>
+          <w:rFonts w:ascii="Times New Roman" w:hAnsi="Times New Roman" w:cs="Times New Roman"/>
+          <w:i/>
+          <w:sz w:val="24"/>
+          <w:szCs w:val="24"/>
+        </w:rPr>
+      </w:pPr>
+      <w:r>
+        <w:rPr>
+          <w:rFonts w:ascii="Times New Roman" w:hAnsi="Times New Roman" w:cs="Times New Roman"/>
+          <w:i/>
+          <w:sz w:val="24"/>
+          <w:szCs w:val="24"/>
+        </w:rPr>
+        <w:t>The “Let’s quickly get this over with” pattern.</w:t>
       </w:r>
     </w:p>
     <w:p>
@@ -6399,7 +6593,7 @@
           <w:sz w:val="24"/>
           <w:szCs w:val="24"/>
         </w:rPr>
-        <w:t>Mathematically modelled as:</w:t>
+        <w:t>Subjects are packeted into days, with one day in between any two neighbouring days in which the subject features. It follows the Monday-Wednesday or Tuesday-Thursday pattern.</w:t>
       </w:r>
     </w:p>
     <w:p>
@@ -6412,35 +6606,37 @@
           <w:szCs w:val="24"/>
         </w:rPr>
       </w:pPr>
-    </w:p>
-    <w:p>
-      <w:pPr>
-        <w:ind w:left="360"/>
-        <w:jc w:val="both"/>
-        <w:rPr>
-          <w:rFonts w:ascii="Times New Roman" w:hAnsi="Times New Roman" w:cs="Times New Roman"/>
-          <w:sz w:val="24"/>
-          <w:szCs w:val="24"/>
-        </w:rPr>
-      </w:pPr>
-    </w:p>
-    <w:p>
-      <w:pPr>
-        <w:ind w:left="360"/>
-        <w:jc w:val="both"/>
-        <w:rPr>
-          <w:rFonts w:ascii="Times New Roman" w:hAnsi="Times New Roman" w:cs="Times New Roman"/>
-          <w:sz w:val="24"/>
-          <w:szCs w:val="24"/>
-        </w:rPr>
-      </w:pPr>
-      <w:r>
-        <w:rPr>
-          <w:rFonts w:ascii="Times New Roman" w:hAnsi="Times New Roman" w:cs="Times New Roman"/>
-          <w:sz w:val="24"/>
-          <w:szCs w:val="24"/>
-        </w:rPr>
-        <w:t>Its</w:t>
+      <w:r>
+        <w:rPr>
+          <w:rFonts w:ascii="Times New Roman" w:hAnsi="Times New Roman" w:cs="Times New Roman"/>
+          <w:sz w:val="24"/>
+          <w:szCs w:val="24"/>
+        </w:rPr>
+        <w:t>Step</w:t>
+      </w:r>
+      <w:r>
+        <w:rPr>
+          <w:rFonts w:ascii="Times New Roman" w:hAnsi="Times New Roman" w:cs="Times New Roman"/>
+          <w:sz w:val="24"/>
+          <w:szCs w:val="24"/>
+        </w:rPr>
+        <w:t>-</w:t>
+      </w:r>
+      <w:r>
+        <w:rPr>
+          <w:rFonts w:ascii="Times New Roman" w:hAnsi="Times New Roman" w:cs="Times New Roman"/>
+          <w:sz w:val="24"/>
+          <w:szCs w:val="24"/>
+        </w:rPr>
+        <w:t>wisely, i</w:t>
+      </w:r>
+      <w:r>
+        <w:rPr>
+          <w:rFonts w:ascii="Times New Roman" w:hAnsi="Times New Roman" w:cs="Times New Roman"/>
+          <w:sz w:val="24"/>
+          <w:szCs w:val="24"/>
+        </w:rPr>
+        <w:t>ts</w:t>
       </w:r>
       <w:r>
         <w:rPr>
@@ -6738,8 +6934,468 @@
         </w:rPr>
         <w:t>This algorithm ensures that when subjects/courses feature</w:t>
       </w:r>
-      <w:bookmarkStart w:id="10" w:name="_GoBack"/>
-      <w:bookmarkEnd w:id="10"/>
+      <w:r>
+        <w:rPr>
+          <w:rFonts w:ascii="Times New Roman" w:hAnsi="Times New Roman" w:cs="Times New Roman"/>
+          <w:sz w:val="24"/>
+          <w:szCs w:val="24"/>
+        </w:rPr>
+        <w:t>, they do so close to each other during the week, only with a day in between. The nuances to this arrangement are lar</w:t>
+      </w:r>
+      <w:r>
+        <w:rPr>
+          <w:rFonts w:ascii="Times New Roman" w:hAnsi="Times New Roman" w:cs="Times New Roman"/>
+          <w:sz w:val="24"/>
+          <w:szCs w:val="24"/>
+        </w:rPr>
+        <w:t>gely perspective-dependent:</w:t>
+      </w:r>
+      <w:r>
+        <w:rPr>
+          <w:rFonts w:ascii="Times New Roman" w:hAnsi="Times New Roman" w:cs="Times New Roman"/>
+          <w:sz w:val="24"/>
+          <w:szCs w:val="24"/>
+        </w:rPr>
+        <w:t xml:space="preserve"> the teacher’</w:t>
+      </w:r>
+      <w:r>
+        <w:rPr>
+          <w:rFonts w:ascii="Times New Roman" w:hAnsi="Times New Roman" w:cs="Times New Roman"/>
+          <w:sz w:val="24"/>
+          <w:szCs w:val="24"/>
+        </w:rPr>
+        <w:t>s and</w:t>
+      </w:r>
+      <w:r>
+        <w:rPr>
+          <w:rFonts w:ascii="Times New Roman" w:hAnsi="Times New Roman" w:cs="Times New Roman"/>
+          <w:sz w:val="24"/>
+          <w:szCs w:val="24"/>
+        </w:rPr>
+        <w:t xml:space="preserve"> the student’s.</w:t>
+      </w:r>
+    </w:p>
+    <w:p>
+      <w:pPr>
+        <w:jc w:val="both"/>
+        <w:rPr>
+          <w:rFonts w:ascii="Times New Roman" w:hAnsi="Times New Roman" w:cs="Times New Roman"/>
+          <w:sz w:val="24"/>
+          <w:szCs w:val="24"/>
+        </w:rPr>
+      </w:pPr>
+      <w:r>
+        <w:rPr>
+          <w:rFonts w:ascii="Times New Roman" w:hAnsi="Times New Roman" w:cs="Times New Roman"/>
+          <w:sz w:val="24"/>
+          <w:szCs w:val="24"/>
+        </w:rPr>
+        <w:lastRenderedPageBreak/>
+        <w:t>From the student’s point of view, the subject featuring</w:t>
+      </w:r>
+      <w:r>
+        <w:rPr>
+          <w:rFonts w:ascii="Times New Roman" w:hAnsi="Times New Roman" w:cs="Times New Roman"/>
+          <w:sz w:val="24"/>
+          <w:szCs w:val="24"/>
+        </w:rPr>
+        <w:t xml:space="preserve"> on days, one</w:t>
+      </w:r>
+      <w:r>
+        <w:rPr>
+          <w:rFonts w:ascii="Times New Roman" w:hAnsi="Times New Roman" w:cs="Times New Roman"/>
+          <w:sz w:val="24"/>
+          <w:szCs w:val="24"/>
+        </w:rPr>
+        <w:t xml:space="preserve"> within close proximity of the other</w:t>
+      </w:r>
+      <w:r>
+        <w:rPr>
+          <w:rFonts w:ascii="Times New Roman" w:hAnsi="Times New Roman" w:cs="Times New Roman"/>
+          <w:sz w:val="24"/>
+          <w:szCs w:val="24"/>
+        </w:rPr>
+        <w:t>s</w:t>
+      </w:r>
+      <w:r>
+        <w:rPr>
+          <w:rFonts w:ascii="Times New Roman" w:hAnsi="Times New Roman" w:cs="Times New Roman"/>
+          <w:sz w:val="24"/>
+          <w:szCs w:val="24"/>
+        </w:rPr>
+        <w:t xml:space="preserve"> means that the teacher’s class is still fresh</w:t>
+      </w:r>
+      <w:r>
+        <w:rPr>
+          <w:rFonts w:ascii="Times New Roman" w:hAnsi="Times New Roman" w:cs="Times New Roman"/>
+          <w:sz w:val="24"/>
+          <w:szCs w:val="24"/>
+        </w:rPr>
+        <w:t xml:space="preserve"> in their memory and that </w:t>
+      </w:r>
+      <w:r>
+        <w:rPr>
+          <w:rFonts w:ascii="Times New Roman" w:hAnsi="Times New Roman" w:cs="Times New Roman"/>
+          <w:sz w:val="24"/>
+          <w:szCs w:val="24"/>
+        </w:rPr>
+        <w:t>they only have “worry” about a particular subject only for a small interval within the week, as opposed to when the subjects occupy both ends of the week.</w:t>
+      </w:r>
+    </w:p>
+    <w:p>
+      <w:pPr>
+        <w:jc w:val="both"/>
+        <w:rPr>
+          <w:rFonts w:ascii="Times New Roman" w:hAnsi="Times New Roman" w:cs="Times New Roman"/>
+          <w:sz w:val="24"/>
+          <w:szCs w:val="24"/>
+        </w:rPr>
+      </w:pPr>
+      <w:r>
+        <w:rPr>
+          <w:rFonts w:ascii="Times New Roman" w:hAnsi="Times New Roman" w:cs="Times New Roman"/>
+          <w:sz w:val="24"/>
+          <w:szCs w:val="24"/>
+        </w:rPr>
+        <w:t>From the teacher’</w:t>
+      </w:r>
+      <w:r>
+        <w:rPr>
+          <w:rFonts w:ascii="Times New Roman" w:hAnsi="Times New Roman" w:cs="Times New Roman"/>
+          <w:sz w:val="24"/>
+          <w:szCs w:val="24"/>
+        </w:rPr>
+        <w:t>s, it means that he (any gender identity applies) only has to actively</w:t>
+      </w:r>
+      <w:r>
+        <w:rPr>
+          <w:rFonts w:ascii="Times New Roman" w:hAnsi="Times New Roman" w:cs="Times New Roman"/>
+          <w:sz w:val="24"/>
+          <w:szCs w:val="24"/>
+        </w:rPr>
+        <w:t xml:space="preserve"> concern himself with the preparation for teaching in a particular class arm for a close-packed</w:t>
+      </w:r>
+      <w:r>
+        <w:rPr>
+          <w:rFonts w:ascii="Times New Roman" w:hAnsi="Times New Roman" w:cs="Times New Roman"/>
+          <w:sz w:val="24"/>
+          <w:szCs w:val="24"/>
+        </w:rPr>
+        <w:t xml:space="preserve"> sequence of days during the week, e.g. Monday through Wednesday or Tuesday through Thursday. His attending class for said class arm does not span the length of the entire week, except he has that many features.</w:t>
+      </w:r>
+      <w:r>
+        <w:rPr>
+          <w:rFonts w:ascii="Times New Roman" w:hAnsi="Times New Roman" w:cs="Times New Roman"/>
+          <w:sz w:val="24"/>
+          <w:szCs w:val="24"/>
+        </w:rPr>
+        <w:t xml:space="preserve"> He teaches according to his chunk value on</w:t>
+      </w:r>
+      <w:r>
+        <w:rPr>
+          <w:rFonts w:ascii="Times New Roman" w:hAnsi="Times New Roman" w:cs="Times New Roman"/>
+          <w:sz w:val="24"/>
+          <w:szCs w:val="24"/>
+        </w:rPr>
+        <w:t xml:space="preserve"> the days in which he teaches, i.e. </w:t>
+      </w:r>
+      <w:r>
+        <w:rPr>
+          <w:rFonts w:ascii="Times New Roman" w:hAnsi="Times New Roman" w:cs="Times New Roman"/>
+          <w:sz w:val="24"/>
+          <w:szCs w:val="24"/>
+        </w:rPr>
+        <w:t xml:space="preserve">single, double or </w:t>
+      </w:r>
+      <w:r>
+        <w:rPr>
+          <w:rFonts w:ascii="Times New Roman" w:hAnsi="Times New Roman" w:cs="Times New Roman"/>
+          <w:sz w:val="24"/>
+          <w:szCs w:val="24"/>
+        </w:rPr>
+        <w:t xml:space="preserve">– if you will – </w:t>
+      </w:r>
+      <w:r>
+        <w:rPr>
+          <w:rFonts w:ascii="Times New Roman" w:hAnsi="Times New Roman" w:cs="Times New Roman"/>
+          <w:sz w:val="24"/>
+          <w:szCs w:val="24"/>
+        </w:rPr>
+        <w:t>triple</w:t>
+      </w:r>
+      <w:r>
+        <w:rPr>
+          <w:rFonts w:ascii="Times New Roman" w:hAnsi="Times New Roman" w:cs="Times New Roman"/>
+          <w:sz w:val="24"/>
+          <w:szCs w:val="24"/>
+        </w:rPr>
+        <w:t xml:space="preserve"> or other</w:t>
+      </w:r>
+      <w:r>
+        <w:rPr>
+          <w:rFonts w:ascii="Times New Roman" w:hAnsi="Times New Roman" w:cs="Times New Roman"/>
+          <w:sz w:val="24"/>
+          <w:szCs w:val="24"/>
+        </w:rPr>
+        <w:t xml:space="preserve"> periods</w:t>
+      </w:r>
+      <w:r>
+        <w:rPr>
+          <w:rFonts w:ascii="Times New Roman" w:hAnsi="Times New Roman" w:cs="Times New Roman"/>
+          <w:sz w:val="24"/>
+          <w:szCs w:val="24"/>
+        </w:rPr>
+        <w:t>.</w:t>
+      </w:r>
+    </w:p>
+    <w:p>
+      <w:pPr>
+        <w:jc w:val="both"/>
+        <w:rPr>
+          <w:rFonts w:ascii="Times New Roman" w:hAnsi="Times New Roman" w:cs="Times New Roman"/>
+          <w:sz w:val="24"/>
+          <w:szCs w:val="24"/>
+        </w:rPr>
+      </w:pPr>
+      <w:r>
+        <w:rPr>
+          <w:rFonts w:ascii="Times New Roman" w:hAnsi="Times New Roman" w:cs="Times New Roman"/>
+          <w:sz w:val="24"/>
+          <w:szCs w:val="24"/>
+        </w:rPr>
+        <w:t>Altogether, the subject features (almost) back to back and serves the imperative of “Let’s (quick</w:t>
+      </w:r>
+      <w:r>
+        <w:rPr>
+          <w:rFonts w:ascii="Times New Roman" w:hAnsi="Times New Roman" w:cs="Times New Roman"/>
+          <w:sz w:val="24"/>
+          <w:szCs w:val="24"/>
+        </w:rPr>
+        <w:t>ly) get the lecture on</w:t>
+      </w:r>
+      <w:r>
+        <w:rPr>
+          <w:rFonts w:ascii="Times New Roman" w:hAnsi="Times New Roman" w:cs="Times New Roman"/>
+          <w:sz w:val="24"/>
+          <w:szCs w:val="24"/>
+        </w:rPr>
+        <w:t xml:space="preserve"> this subject over with”.</w:t>
+      </w:r>
+    </w:p>
+    <w:p>
+      <w:pPr>
+        <w:jc w:val="both"/>
+        <w:rPr>
+          <w:rFonts w:ascii="Times New Roman" w:hAnsi="Times New Roman" w:cs="Times New Roman"/>
+          <w:sz w:val="24"/>
+          <w:szCs w:val="24"/>
+        </w:rPr>
+      </w:pPr>
+    </w:p>
+    <w:p>
+      <w:pPr>
+        <w:pStyle w:val="ListParagraph"/>
+        <w:numPr>
+          <w:ilvl w:val="0"/>
+          <w:numId w:val="13"/>
+        </w:numPr>
+        <w:jc w:val="both"/>
+        <w:rPr>
+          <w:rFonts w:ascii="Times New Roman" w:hAnsi="Times New Roman" w:cs="Times New Roman"/>
+          <w:b/>
+          <w:sz w:val="24"/>
+          <w:szCs w:val="24"/>
+        </w:rPr>
+      </w:pPr>
+      <w:r>
+        <w:rPr>
+          <w:rFonts w:ascii="Times New Roman" w:hAnsi="Times New Roman" w:cs="Times New Roman"/>
+          <w:b/>
+          <w:sz w:val="24"/>
+          <w:szCs w:val="24"/>
+        </w:rPr>
+        <w:t>The D-Center-cluster Pattern</w:t>
+      </w:r>
+    </w:p>
+    <w:p>
+      <w:pPr>
+        <w:pStyle w:val="ListParagraph"/>
+        <w:jc w:val="both"/>
+        <w:rPr>
+          <w:rFonts w:ascii="Times New Roman" w:hAnsi="Times New Roman" w:cs="Times New Roman"/>
+          <w:i/>
+          <w:sz w:val="24"/>
+          <w:szCs w:val="24"/>
+        </w:rPr>
+      </w:pPr>
+      <w:r>
+        <w:rPr>
+          <w:rFonts w:ascii="Times New Roman" w:hAnsi="Times New Roman" w:cs="Times New Roman"/>
+          <w:i/>
+          <w:sz w:val="24"/>
+          <w:szCs w:val="24"/>
+        </w:rPr>
+        <w:t>The “move outward from the middle” pattern</w:t>
+      </w:r>
+    </w:p>
+    <w:p>
+      <w:pPr>
+        <w:ind w:left="360"/>
+        <w:jc w:val="both"/>
+        <w:rPr>
+          <w:rFonts w:ascii="Times New Roman" w:hAnsi="Times New Roman" w:cs="Times New Roman"/>
+          <w:sz w:val="24"/>
+          <w:szCs w:val="24"/>
+        </w:rPr>
+      </w:pPr>
+      <w:r>
+        <w:rPr>
+          <w:rFonts w:ascii="Times New Roman" w:hAnsi="Times New Roman" w:cs="Times New Roman"/>
+          <w:sz w:val="24"/>
+          <w:szCs w:val="24"/>
+        </w:rPr>
+        <w:t>When the packeting process follows this pattern, subjects are first packeted into the day at the middle of the week, and as soon as the vacancy in said day (for subjects) runs out, it spreads to the days before and after it, on and on till it all the subjects spread evenly over the week.</w:t>
+      </w:r>
+    </w:p>
+    <w:p>
+      <w:pPr>
+        <w:ind w:left="360"/>
+        <w:jc w:val="both"/>
+        <w:rPr>
+          <w:rFonts w:ascii="Times New Roman" w:hAnsi="Times New Roman" w:cs="Times New Roman"/>
+          <w:sz w:val="24"/>
+          <w:szCs w:val="24"/>
+        </w:rPr>
+      </w:pPr>
+      <w:r>
+        <w:rPr>
+          <w:rFonts w:ascii="Times New Roman" w:hAnsi="Times New Roman" w:cs="Times New Roman"/>
+          <w:sz w:val="24"/>
+          <w:szCs w:val="24"/>
+        </w:rPr>
+        <w:t>This is (slightly) akin to pouring water in a bowl from a tap. Although, the water from the tap only hits a particu</w:t>
+      </w:r>
+      <w:r>
+        <w:rPr>
+          <w:rFonts w:ascii="Times New Roman" w:hAnsi="Times New Roman" w:cs="Times New Roman"/>
+          <w:sz w:val="24"/>
+          <w:szCs w:val="24"/>
+        </w:rPr>
+        <w:t>lar area of the bowl (the center</w:t>
+      </w:r>
+      <w:r>
+        <w:rPr>
+          <w:rFonts w:ascii="Times New Roman" w:hAnsi="Times New Roman" w:cs="Times New Roman"/>
+          <w:sz w:val="24"/>
+          <w:szCs w:val="24"/>
+        </w:rPr>
+        <w:t xml:space="preserve">, more often than not), the water </w:t>
+      </w:r>
+      <w:r>
+        <w:rPr>
+          <w:rFonts w:ascii="Times New Roman" w:hAnsi="Times New Roman" w:cs="Times New Roman"/>
+          <w:sz w:val="24"/>
+          <w:szCs w:val="24"/>
+        </w:rPr>
+        <w:t>spreads</w:t>
+      </w:r>
+      <w:r>
+        <w:rPr>
+          <w:rFonts w:ascii="Times New Roman" w:hAnsi="Times New Roman" w:cs="Times New Roman"/>
+          <w:sz w:val="24"/>
+          <w:szCs w:val="24"/>
+        </w:rPr>
+        <w:t xml:space="preserve"> till it is evenly distributed </w:t>
+      </w:r>
+      <w:r>
+        <w:rPr>
+          <w:rFonts w:ascii="Times New Roman" w:hAnsi="Times New Roman" w:cs="Times New Roman"/>
+          <w:sz w:val="24"/>
+          <w:szCs w:val="24"/>
+        </w:rPr>
+        <w:t>across</w:t>
+      </w:r>
+      <w:r>
+        <w:rPr>
+          <w:rFonts w:ascii="Times New Roman" w:hAnsi="Times New Roman" w:cs="Times New Roman"/>
+          <w:sz w:val="24"/>
+          <w:szCs w:val="24"/>
+        </w:rPr>
+        <w:t xml:space="preserve"> the bowl</w:t>
+      </w:r>
+      <w:r>
+        <w:rPr>
+          <w:rFonts w:ascii="Times New Roman" w:hAnsi="Times New Roman" w:cs="Times New Roman"/>
+          <w:sz w:val="24"/>
+          <w:szCs w:val="24"/>
+        </w:rPr>
+        <w:t>.</w:t>
+      </w:r>
+    </w:p>
+    <w:p>
+      <w:pPr>
+        <w:ind w:left="360"/>
+        <w:jc w:val="both"/>
+        <w:rPr>
+          <w:rFonts w:ascii="Times New Roman" w:hAnsi="Times New Roman" w:cs="Times New Roman"/>
+          <w:sz w:val="24"/>
+          <w:szCs w:val="24"/>
+        </w:rPr>
+      </w:pPr>
+      <w:r>
+        <w:rPr>
+          <w:rFonts w:ascii="Times New Roman" w:hAnsi="Times New Roman" w:cs="Times New Roman"/>
+          <w:sz w:val="24"/>
+          <w:szCs w:val="24"/>
+        </w:rPr>
+        <w:t>The name “.</w:t>
+      </w:r>
+      <w:r>
+        <w:rPr>
+          <w:rFonts w:ascii="Times New Roman" w:hAnsi="Times New Roman" w:cs="Times New Roman"/>
+          <w:sz w:val="24"/>
+          <w:szCs w:val="24"/>
+        </w:rPr>
+        <w:t>.</w:t>
+      </w:r>
+      <w:r>
+        <w:rPr>
+          <w:rFonts w:ascii="Times New Roman" w:hAnsi="Times New Roman" w:cs="Times New Roman"/>
+          <w:sz w:val="24"/>
+          <w:szCs w:val="24"/>
+        </w:rPr>
+        <w:t>.Center-cluster” is because this pattern initially clusters all the subjects at the middle of the week before spreading them outward.</w:t>
+      </w:r>
+    </w:p>
+    <w:p>
+      <w:pPr>
+        <w:jc w:val="both"/>
+        <w:rPr>
+          <w:rFonts w:ascii="Times New Roman" w:hAnsi="Times New Roman" w:cs="Times New Roman"/>
+          <w:sz w:val="24"/>
+          <w:szCs w:val="24"/>
+        </w:rPr>
+      </w:pPr>
+    </w:p>
+    <w:p>
+      <w:pPr>
+        <w:jc w:val="both"/>
+        <w:rPr>
+          <w:rFonts w:ascii="Times New Roman" w:hAnsi="Times New Roman" w:cs="Times New Roman"/>
+          <w:b/>
+          <w:sz w:val="24"/>
+          <w:szCs w:val="24"/>
+        </w:rPr>
+      </w:pPr>
+      <w:r>
+        <w:rPr>
+          <w:rFonts w:ascii="Times New Roman" w:hAnsi="Times New Roman" w:cs="Times New Roman"/>
+          <w:b/>
+          <w:sz w:val="24"/>
+          <w:szCs w:val="24"/>
+        </w:rPr>
+        <w:t>Real-world implication</w:t>
+      </w:r>
     </w:p>
     <w:p>
       <w:pPr>
@@ -6832,7 +7488,7 @@
             <w:bCs/>
             <w:noProof/>
           </w:rPr>
-          <w:t>7</w:t>
+          <w:t>3</w:t>
         </w:r>
         <w:r>
           <w:rPr>
@@ -6915,7 +7571,7 @@
         <v:path o:extrusionok="f" gradientshapeok="t" o:connecttype="rect"/>
         <o:lock v:ext="edit" aspectratio="t"/>
       </v:shapetype>
-      <v:shape id="_x0000_i1045" type="#_x0000_t75" style="width:10.75pt;height:10.75pt" o:bullet="t">
+      <v:shape id="_x0000_i1044" type="#_x0000_t75" style="width:10.3pt;height:10.3pt" o:bullet="t">
         <v:imagedata r:id="rId1" o:title="mso9EB1"/>
       </v:shape>
     </w:pict>
@@ -7625,7 +8281,7 @@
   <w:abstractNum w:abstractNumId="7" w15:restartNumberingAfterBreak="0">
     <w:nsid w:val="439A38A5"/>
     <w:multiLevelType w:val="hybridMultilevel"/>
-    <w:tmpl w:val="C4B61744"/>
+    <w:tmpl w:val="2098EB10"/>
     <w:lvl w:ilvl="0" w:tplc="0409000F">
       <w:start w:val="1"/>
       <w:numFmt w:val="decimal"/>
@@ -7709,6 +8365,95 @@
     </w:lvl>
   </w:abstractNum>
   <w:abstractNum w:abstractNumId="8" w15:restartNumberingAfterBreak="0">
+    <w:nsid w:val="4EAE2EE1"/>
+    <w:multiLevelType w:val="hybridMultilevel"/>
+    <w:tmpl w:val="4EF2FFD6"/>
+    <w:lvl w:ilvl="0" w:tplc="24D8E6B8">
+      <w:start w:val="2"/>
+      <w:numFmt w:val="decimal"/>
+      <w:lvlText w:val="%1."/>
+      <w:lvlJc w:val="left"/>
+      <w:pPr>
+        <w:ind w:left="720" w:hanging="360"/>
+      </w:pPr>
+      <w:rPr>
+        <w:rFonts w:hint="default"/>
+      </w:rPr>
+    </w:lvl>
+    <w:lvl w:ilvl="1" w:tplc="04090019" w:tentative="1">
+      <w:start w:val="1"/>
+      <w:numFmt w:val="lowerLetter"/>
+      <w:lvlText w:val="%2."/>
+      <w:lvlJc w:val="left"/>
+      <w:pPr>
+        <w:ind w:left="1440" w:hanging="360"/>
+      </w:pPr>
+    </w:lvl>
+    <w:lvl w:ilvl="2" w:tplc="0409001B" w:tentative="1">
+      <w:start w:val="1"/>
+      <w:numFmt w:val="lowerRoman"/>
+      <w:lvlText w:val="%3."/>
+      <w:lvlJc w:val="right"/>
+      <w:pPr>
+        <w:ind w:left="2160" w:hanging="180"/>
+      </w:pPr>
+    </w:lvl>
+    <w:lvl w:ilvl="3" w:tplc="0409000F" w:tentative="1">
+      <w:start w:val="1"/>
+      <w:numFmt w:val="decimal"/>
+      <w:lvlText w:val="%4."/>
+      <w:lvlJc w:val="left"/>
+      <w:pPr>
+        <w:ind w:left="2880" w:hanging="360"/>
+      </w:pPr>
+    </w:lvl>
+    <w:lvl w:ilvl="4" w:tplc="04090019" w:tentative="1">
+      <w:start w:val="1"/>
+      <w:numFmt w:val="lowerLetter"/>
+      <w:lvlText w:val="%5."/>
+      <w:lvlJc w:val="left"/>
+      <w:pPr>
+        <w:ind w:left="3600" w:hanging="360"/>
+      </w:pPr>
+    </w:lvl>
+    <w:lvl w:ilvl="5" w:tplc="0409001B" w:tentative="1">
+      <w:start w:val="1"/>
+      <w:numFmt w:val="lowerRoman"/>
+      <w:lvlText w:val="%6."/>
+      <w:lvlJc w:val="right"/>
+      <w:pPr>
+        <w:ind w:left="4320" w:hanging="180"/>
+      </w:pPr>
+    </w:lvl>
+    <w:lvl w:ilvl="6" w:tplc="0409000F" w:tentative="1">
+      <w:start w:val="1"/>
+      <w:numFmt w:val="decimal"/>
+      <w:lvlText w:val="%7."/>
+      <w:lvlJc w:val="left"/>
+      <w:pPr>
+        <w:ind w:left="5040" w:hanging="360"/>
+      </w:pPr>
+    </w:lvl>
+    <w:lvl w:ilvl="7" w:tplc="04090019" w:tentative="1">
+      <w:start w:val="1"/>
+      <w:numFmt w:val="lowerLetter"/>
+      <w:lvlText w:val="%8."/>
+      <w:lvlJc w:val="left"/>
+      <w:pPr>
+        <w:ind w:left="5760" w:hanging="360"/>
+      </w:pPr>
+    </w:lvl>
+    <w:lvl w:ilvl="8" w:tplc="0409001B" w:tentative="1">
+      <w:start w:val="1"/>
+      <w:numFmt w:val="lowerRoman"/>
+      <w:lvlText w:val="%9."/>
+      <w:lvlJc w:val="right"/>
+      <w:pPr>
+        <w:ind w:left="6480" w:hanging="180"/>
+      </w:pPr>
+    </w:lvl>
+  </w:abstractNum>
+  <w:abstractNum w:abstractNumId="9" w15:restartNumberingAfterBreak="0">
     <w:nsid w:val="5AF65C49"/>
     <w:multiLevelType w:val="multilevel"/>
     <w:tmpl w:val="4300E6DC"/>
@@ -7821,7 +8566,7 @@
       </w:pPr>
     </w:lvl>
   </w:abstractNum>
-  <w:abstractNum w:abstractNumId="9" w15:restartNumberingAfterBreak="0">
+  <w:abstractNum w:abstractNumId="10" w15:restartNumberingAfterBreak="0">
     <w:nsid w:val="67E17EF3"/>
     <w:multiLevelType w:val="hybridMultilevel"/>
     <w:tmpl w:val="EBFCB550"/>
@@ -7831,7 +8576,7 @@
       <w:lvlText w:val="%1."/>
       <w:lvlJc w:val="left"/>
       <w:pPr>
-        <w:ind w:left="720" w:hanging="360"/>
+        <w:ind w:left="360" w:hanging="360"/>
       </w:pPr>
     </w:lvl>
     <w:lvl w:ilvl="1" w:tplc="04090019" w:tentative="1">
@@ -7840,7 +8585,7 @@
       <w:lvlText w:val="%2."/>
       <w:lvlJc w:val="left"/>
       <w:pPr>
-        <w:ind w:left="1440" w:hanging="360"/>
+        <w:ind w:left="1080" w:hanging="360"/>
       </w:pPr>
     </w:lvl>
     <w:lvl w:ilvl="2" w:tplc="0409001B" w:tentative="1">
@@ -7849,7 +8594,7 @@
       <w:lvlText w:val="%3."/>
       <w:lvlJc w:val="right"/>
       <w:pPr>
-        <w:ind w:left="2160" w:hanging="180"/>
+        <w:ind w:left="1800" w:hanging="180"/>
       </w:pPr>
     </w:lvl>
     <w:lvl w:ilvl="3" w:tplc="0409000F" w:tentative="1">
@@ -7858,7 +8603,7 @@
       <w:lvlText w:val="%4."/>
       <w:lvlJc w:val="left"/>
       <w:pPr>
-        <w:ind w:left="2880" w:hanging="360"/>
+        <w:ind w:left="2520" w:hanging="360"/>
       </w:pPr>
     </w:lvl>
     <w:lvl w:ilvl="4" w:tplc="04090019" w:tentative="1">
@@ -7867,7 +8612,7 @@
       <w:lvlText w:val="%5."/>
       <w:lvlJc w:val="left"/>
       <w:pPr>
-        <w:ind w:left="3600" w:hanging="360"/>
+        <w:ind w:left="3240" w:hanging="360"/>
       </w:pPr>
     </w:lvl>
     <w:lvl w:ilvl="5" w:tplc="0409001B" w:tentative="1">
@@ -7876,7 +8621,7 @@
       <w:lvlText w:val="%6."/>
       <w:lvlJc w:val="right"/>
       <w:pPr>
-        <w:ind w:left="4320" w:hanging="180"/>
+        <w:ind w:left="3960" w:hanging="180"/>
       </w:pPr>
     </w:lvl>
     <w:lvl w:ilvl="6" w:tplc="0409000F" w:tentative="1">
@@ -7885,7 +8630,7 @@
       <w:lvlText w:val="%7."/>
       <w:lvlJc w:val="left"/>
       <w:pPr>
-        <w:ind w:left="5040" w:hanging="360"/>
+        <w:ind w:left="4680" w:hanging="360"/>
       </w:pPr>
     </w:lvl>
     <w:lvl w:ilvl="7" w:tplc="04090019" w:tentative="1">
@@ -7894,7 +8639,7 @@
       <w:lvlText w:val="%8."/>
       <w:lvlJc w:val="left"/>
       <w:pPr>
-        <w:ind w:left="5760" w:hanging="360"/>
+        <w:ind w:left="5400" w:hanging="360"/>
       </w:pPr>
     </w:lvl>
     <w:lvl w:ilvl="8" w:tplc="0409001B" w:tentative="1">
@@ -7903,11 +8648,11 @@
       <w:lvlText w:val="%9."/>
       <w:lvlJc w:val="right"/>
       <w:pPr>
-        <w:ind w:left="6480" w:hanging="180"/>
+        <w:ind w:left="6120" w:hanging="180"/>
       </w:pPr>
     </w:lvl>
   </w:abstractNum>
-  <w:abstractNum w:abstractNumId="10" w15:restartNumberingAfterBreak="0">
+  <w:abstractNum w:abstractNumId="11" w15:restartNumberingAfterBreak="0">
     <w:nsid w:val="6E27300D"/>
     <w:multiLevelType w:val="hybridMultilevel"/>
     <w:tmpl w:val="3CF87C36"/>
@@ -8020,7 +8765,7 @@
       </w:rPr>
     </w:lvl>
   </w:abstractNum>
-  <w:abstractNum w:abstractNumId="11" w15:restartNumberingAfterBreak="0">
+  <w:abstractNum w:abstractNumId="12" w15:restartNumberingAfterBreak="0">
     <w:nsid w:val="717D1F9D"/>
     <w:multiLevelType w:val="hybridMultilevel"/>
     <w:tmpl w:val="F59E40E4"/>
@@ -8116,31 +8861,34 @@
     <w:abstractNumId w:val="2"/>
   </w:num>
   <w:num w:numId="4">
-    <w:abstractNumId w:val="8"/>
+    <w:abstractNumId w:val="9"/>
   </w:num>
   <w:num w:numId="5">
     <w:abstractNumId w:val="3"/>
   </w:num>
   <w:num w:numId="6">
-    <w:abstractNumId w:val="10"/>
+    <w:abstractNumId w:val="11"/>
   </w:num>
   <w:num w:numId="7">
     <w:abstractNumId w:val="6"/>
   </w:num>
   <w:num w:numId="8">
-    <w:abstractNumId w:val="11"/>
+    <w:abstractNumId w:val="12"/>
   </w:num>
   <w:num w:numId="9">
     <w:abstractNumId w:val="7"/>
   </w:num>
   <w:num w:numId="10">
-    <w:abstractNumId w:val="9"/>
+    <w:abstractNumId w:val="10"/>
   </w:num>
   <w:num w:numId="11">
     <w:abstractNumId w:val="1"/>
   </w:num>
   <w:num w:numId="12">
     <w:abstractNumId w:val="0"/>
+  </w:num>
+  <w:num w:numId="13">
+    <w:abstractNumId w:val="8"/>
   </w:num>
 </w:numbering>
 </file>
@@ -9161,7 +9909,7 @@
 </file>
 
 <file path=customXml/itemProps2.xml><?xml version="1.0" encoding="utf-8"?>
-<ds:datastoreItem xmlns:ds="http://schemas.openxmlformats.org/officeDocument/2006/customXml" ds:itemID="{E63648FA-6C2F-4B1B-AB7D-183E7400AD47}">
+<ds:datastoreItem xmlns:ds="http://schemas.openxmlformats.org/officeDocument/2006/customXml" ds:itemID="{6BFB2565-57E1-4FAB-A43A-BF7BBE8FCE67}">
   <ds:schemaRefs>
     <ds:schemaRef ds:uri="http://schemas.openxmlformats.org/officeDocument/2006/bibliography"/>
   </ds:schemaRefs>

</xml_diff>

<commit_message>
Currently working on the teacher and arms part of the GUI and handling displaced teachers in the backend.
</commit_message>
<xml_diff>
--- a/TimeTable Extras/The time-table project.docx
+++ b/TimeTable Extras/The time-table project.docx
@@ -2992,8 +2992,6 @@
         </w:rPr>
         <w:t xml:space="preserve"> to a significant degree</w:t>
       </w:r>
-      <w:bookmarkStart w:id="2" w:name="_GoBack"/>
-      <w:bookmarkEnd w:id="2"/>
       <w:r>
         <w:rPr>
           <w:rFonts w:ascii="Times New Roman" w:hAnsi="Times New Roman" w:cs="Times New Roman"/>
@@ -3686,28 +3684,28 @@
       <w:pPr>
         <w:pStyle w:val="Heading2"/>
       </w:pPr>
-      <w:bookmarkStart w:id="3" w:name="_Toc110933173"/>
+      <w:bookmarkStart w:id="2" w:name="_Toc110933173"/>
       <w:r>
         <w:lastRenderedPageBreak/>
         <w:t>THE APP IN THE RUNNING</w:t>
       </w:r>
+      <w:bookmarkEnd w:id="2"/>
+    </w:p>
+    <w:p>
+      <w:pPr>
+        <w:pStyle w:val="Heading3"/>
+      </w:pPr>
+      <w:bookmarkStart w:id="3" w:name="_Toc110933174"/>
+      <w:r>
+        <w:t xml:space="preserve">MODEL </w:t>
+      </w:r>
+      <w:r>
+        <w:t>HIE</w:t>
+      </w:r>
+      <w:r>
+        <w:t>RARCHIES</w:t>
+      </w:r>
       <w:bookmarkEnd w:id="3"/>
-    </w:p>
-    <w:p>
-      <w:pPr>
-        <w:pStyle w:val="Heading3"/>
-      </w:pPr>
-      <w:bookmarkStart w:id="4" w:name="_Toc110933174"/>
-      <w:r>
-        <w:t xml:space="preserve">MODEL </w:t>
-      </w:r>
-      <w:r>
-        <w:t>HIE</w:t>
-      </w:r>
-      <w:r>
-        <w:t>RARCHIES</w:t>
-      </w:r>
-      <w:bookmarkEnd w:id="4"/>
     </w:p>
     <w:p>
       <w:pPr>
@@ -4123,7 +4121,7 @@
       <w:pPr>
         <w:pStyle w:val="Heading3"/>
       </w:pPr>
-      <w:bookmarkStart w:id="5" w:name="_Toc110933175"/>
+      <w:bookmarkStart w:id="4" w:name="_Toc110933175"/>
       <w:r>
         <w:t>DYNAMICS</w:t>
       </w:r>
@@ -4136,7 +4134,7 @@
       <w:r>
         <w:t>TEACHER MODEL</w:t>
       </w:r>
-      <w:bookmarkEnd w:id="5"/>
+      <w:bookmarkEnd w:id="4"/>
       <w:r>
         <w:t xml:space="preserve"> </w:t>
       </w:r>
@@ -4737,22 +4735,22 @@
       <w:pPr>
         <w:pStyle w:val="Heading2"/>
       </w:pPr>
-      <w:bookmarkStart w:id="6" w:name="_Toc110933176"/>
+      <w:bookmarkStart w:id="5" w:name="_Toc110933176"/>
       <w:r>
         <w:lastRenderedPageBreak/>
         <w:t>THE SORTING PATTERN: TERMS AND CONCEPTS</w:t>
       </w:r>
+      <w:bookmarkEnd w:id="5"/>
+    </w:p>
+    <w:p>
+      <w:pPr>
+        <w:pStyle w:val="Heading3"/>
+      </w:pPr>
+      <w:bookmarkStart w:id="6" w:name="_Toc110933177"/>
+      <w:r>
+        <w:t>THE ATPG SCALE</w:t>
+      </w:r>
       <w:bookmarkEnd w:id="6"/>
-    </w:p>
-    <w:p>
-      <w:pPr>
-        <w:pStyle w:val="Heading3"/>
-      </w:pPr>
-      <w:bookmarkStart w:id="7" w:name="_Toc110933177"/>
-      <w:r>
-        <w:t>THE ATPG SCALE</w:t>
-      </w:r>
-      <w:bookmarkEnd w:id="7"/>
     </w:p>
     <w:p>
       <w:pPr>
@@ -4773,7 +4771,23 @@
           <w:b/>
           <w:color w:val="1F4E79" w:themeColor="accent1" w:themeShade="80"/>
         </w:rPr>
-        <w:t xml:space="preserve"> with regard to who comes first in the list of periods of a class arm for a </w:t>
+        <w:t xml:space="preserve"> with regar</w:t>
+      </w:r>
+      <w:r>
+        <w:rPr>
+          <w:b/>
+          <w:color w:val="1F4E79" w:themeColor="accent1" w:themeShade="80"/>
+        </w:rPr>
+        <w:t>d to which</w:t>
+      </w:r>
+      <w:bookmarkStart w:id="7" w:name="_GoBack"/>
+      <w:bookmarkEnd w:id="7"/>
+      <w:r>
+        <w:rPr>
+          <w:b/>
+          <w:color w:val="1F4E79" w:themeColor="accent1" w:themeShade="80"/>
+        </w:rPr>
+        <w:t xml:space="preserve"> comes first in the list of periods of a class arm for a </w:t>
       </w:r>
       <w:r>
         <w:rPr>
@@ -7488,7 +7502,7 @@
             <w:bCs/>
             <w:noProof/>
           </w:rPr>
-          <w:t>3</w:t>
+          <w:t>7</w:t>
         </w:r>
         <w:r>
           <w:rPr>
@@ -7571,7 +7585,7 @@
         <v:path o:extrusionok="f" gradientshapeok="t" o:connecttype="rect"/>
         <o:lock v:ext="edit" aspectratio="t"/>
       </v:shapetype>
-      <v:shape id="_x0000_i1044" type="#_x0000_t75" style="width:10.3pt;height:10.3pt" o:bullet="t">
+      <v:shape id="_x0000_i1027" type="#_x0000_t75" style="width:10.3pt;height:10.3pt" o:bullet="t">
         <v:imagedata r:id="rId1" o:title="mso9EB1"/>
       </v:shape>
     </w:pict>
@@ -9909,7 +9923,7 @@
 </file>
 
 <file path=customXml/itemProps2.xml><?xml version="1.0" encoding="utf-8"?>
-<ds:datastoreItem xmlns:ds="http://schemas.openxmlformats.org/officeDocument/2006/customXml" ds:itemID="{6BFB2565-57E1-4FAB-A43A-BF7BBE8FCE67}">
+<ds:datastoreItem xmlns:ds="http://schemas.openxmlformats.org/officeDocument/2006/customXml" ds:itemID="{115D67B1-B7E3-45DC-8C93-0794A305180C}">
   <ds:schemaRefs>
     <ds:schemaRef ds:uri="http://schemas.openxmlformats.org/officeDocument/2006/bibliography"/>
   </ds:schemaRefs>

</xml_diff>